<commit_message>
Cahiers des charges V0.6
</commit_message>
<xml_diff>
--- a/Doc/Commercial/CahiersDesCharges/Cdc_TicTac.docx
+++ b/Doc/Commercial/CahiersDesCharges/Cdc_TicTac.docx
@@ -341,13 +341,131 @@
           <w:r>
             <w:fldChar w:fldCharType="separate"/>
           </w:r>
-          <w:hyperlink w:anchor="_Toc526287982" w:history="1">
+          <w:bookmarkStart w:id="0" w:name="_GoBack"/>
+          <w:bookmarkEnd w:id="0"/>
+          <w:r>
+            <w:rPr>
+              <w:rStyle w:val="Lienhypertexte"/>
+              <w:noProof/>
+            </w:rPr>
+            <w:fldChar w:fldCharType="begin"/>
+          </w:r>
+          <w:r>
+            <w:rPr>
+              <w:rStyle w:val="Lienhypertexte"/>
+              <w:noProof/>
+            </w:rPr>
+            <w:instrText xml:space="preserve"> </w:instrText>
+          </w:r>
+          <w:r>
+            <w:rPr>
+              <w:noProof/>
+            </w:rPr>
+            <w:instrText>HYPERLINK \l "_Toc526316449"</w:instrText>
+          </w:r>
+          <w:r>
+            <w:rPr>
+              <w:rStyle w:val="Lienhypertexte"/>
+              <w:noProof/>
+            </w:rPr>
+            <w:instrText xml:space="preserve"> </w:instrText>
+          </w:r>
+          <w:r>
+            <w:rPr>
+              <w:rStyle w:val="Lienhypertexte"/>
+              <w:noProof/>
+            </w:rPr>
+          </w:r>
+          <w:r>
+            <w:rPr>
+              <w:rStyle w:val="Lienhypertexte"/>
+              <w:noProof/>
+            </w:rPr>
+            <w:fldChar w:fldCharType="separate"/>
+          </w:r>
+          <w:r>
+            <w:rPr>
+              <w:rStyle w:val="Lienhypertexte"/>
+              <w:noProof/>
+            </w:rPr>
+            <w:t>Contexte</w:t>
+          </w:r>
+          <w:r>
+            <w:rPr>
+              <w:noProof/>
+              <w:webHidden/>
+            </w:rPr>
+            <w:tab/>
+          </w:r>
+          <w:r>
+            <w:rPr>
+              <w:noProof/>
+              <w:webHidden/>
+            </w:rPr>
+            <w:fldChar w:fldCharType="begin"/>
+          </w:r>
+          <w:r>
+            <w:rPr>
+              <w:noProof/>
+              <w:webHidden/>
+            </w:rPr>
+            <w:instrText xml:space="preserve"> PAGEREF _Toc526316449 \h </w:instrText>
+          </w:r>
+          <w:r>
+            <w:rPr>
+              <w:noProof/>
+              <w:webHidden/>
+            </w:rPr>
+          </w:r>
+          <w:r>
+            <w:rPr>
+              <w:noProof/>
+              <w:webHidden/>
+            </w:rPr>
+            <w:fldChar w:fldCharType="separate"/>
+          </w:r>
+          <w:r>
+            <w:rPr>
+              <w:noProof/>
+              <w:webHidden/>
+            </w:rPr>
+            <w:t>3</w:t>
+          </w:r>
+          <w:r>
+            <w:rPr>
+              <w:noProof/>
+              <w:webHidden/>
+            </w:rPr>
+            <w:fldChar w:fldCharType="end"/>
+          </w:r>
+          <w:r>
+            <w:rPr>
+              <w:rStyle w:val="Lienhypertexte"/>
+              <w:noProof/>
+            </w:rPr>
+            <w:fldChar w:fldCharType="end"/>
+          </w:r>
+        </w:p>
+        <w:p>
+          <w:pPr>
+            <w:pStyle w:val="TM2"/>
+            <w:tabs>
+              <w:tab w:val="right" w:leader="dot" w:pos="9062"/>
+            </w:tabs>
+            <w:rPr>
+              <w:noProof/>
+              <w:sz w:val="22"/>
+              <w:szCs w:val="22"/>
+              <w:lang w:eastAsia="fr-CH"/>
+            </w:rPr>
+          </w:pPr>
+          <w:hyperlink w:anchor="_Toc526316450" w:history="1">
             <w:r>
               <w:rPr>
                 <w:rStyle w:val="Lienhypertexte"/>
                 <w:noProof/>
               </w:rPr>
-              <w:t>Contexte</w:t>
+              <w:t>Société cliente</w:t>
             </w:r>
             <w:r>
               <w:rPr>
@@ -368,7 +486,7 @@
                 <w:noProof/>
                 <w:webHidden/>
               </w:rPr>
-              <w:instrText xml:space="preserve"> PAGEREF _Toc526287982 \h </w:instrText>
+              <w:instrText xml:space="preserve"> PAGEREF _Toc526316450 \h </w:instrText>
             </w:r>
             <w:r>
               <w:rPr>
@@ -412,13 +530,13 @@
               <w:lang w:eastAsia="fr-CH"/>
             </w:rPr>
           </w:pPr>
-          <w:hyperlink w:anchor="_Toc526287983" w:history="1">
+          <w:hyperlink w:anchor="_Toc526316451" w:history="1">
             <w:r>
               <w:rPr>
                 <w:rStyle w:val="Lienhypertexte"/>
                 <w:noProof/>
               </w:rPr>
-              <w:t>Société cliente</w:t>
+              <w:t>Objectifs du site</w:t>
             </w:r>
             <w:r>
               <w:rPr>
@@ -439,7 +557,7 @@
                 <w:noProof/>
                 <w:webHidden/>
               </w:rPr>
-              <w:instrText xml:space="preserve"> PAGEREF _Toc526287983 \h </w:instrText>
+              <w:instrText xml:space="preserve"> PAGEREF _Toc526316451 \h </w:instrText>
             </w:r>
             <w:r>
               <w:rPr>
@@ -483,13 +601,13 @@
               <w:lang w:eastAsia="fr-CH"/>
             </w:rPr>
           </w:pPr>
-          <w:hyperlink w:anchor="_Toc526287984" w:history="1">
+          <w:hyperlink w:anchor="_Toc526316452" w:history="1">
             <w:r>
               <w:rPr>
                 <w:rStyle w:val="Lienhypertexte"/>
                 <w:noProof/>
               </w:rPr>
-              <w:t>Objectifs du site</w:t>
+              <w:t>Le public cible</w:t>
             </w:r>
             <w:r>
               <w:rPr>
@@ -510,7 +628,7 @@
                 <w:noProof/>
                 <w:webHidden/>
               </w:rPr>
-              <w:instrText xml:space="preserve"> PAGEREF _Toc526287984 \h </w:instrText>
+              <w:instrText xml:space="preserve"> PAGEREF _Toc526316452 \h </w:instrText>
             </w:r>
             <w:r>
               <w:rPr>
@@ -554,13 +672,13 @@
               <w:lang w:eastAsia="fr-CH"/>
             </w:rPr>
           </w:pPr>
-          <w:hyperlink w:anchor="_Toc526287985" w:history="1">
+          <w:hyperlink w:anchor="_Toc526316453" w:history="1">
             <w:r>
               <w:rPr>
                 <w:rStyle w:val="Lienhypertexte"/>
                 <w:noProof/>
               </w:rPr>
-              <w:t>Le public cible</w:t>
+              <w:t>Périmètre</w:t>
             </w:r>
             <w:r>
               <w:rPr>
@@ -581,7 +699,7 @@
                 <w:noProof/>
                 <w:webHidden/>
               </w:rPr>
-              <w:instrText xml:space="preserve"> PAGEREF _Toc526287985 \h </w:instrText>
+              <w:instrText xml:space="preserve"> PAGEREF _Toc526316453 \h </w:instrText>
             </w:r>
             <w:r>
               <w:rPr>
@@ -625,13 +743,13 @@
               <w:lang w:eastAsia="fr-CH"/>
             </w:rPr>
           </w:pPr>
-          <w:hyperlink w:anchor="_Toc526287986" w:history="1">
+          <w:hyperlink w:anchor="_Toc526316454" w:history="1">
             <w:r>
               <w:rPr>
                 <w:rStyle w:val="Lienhypertexte"/>
                 <w:noProof/>
               </w:rPr>
-              <w:t>Organigramme de amy</w:t>
+              <w:t>Organigramme de AMY</w:t>
             </w:r>
             <w:r>
               <w:rPr>
@@ -652,7 +770,7 @@
                 <w:noProof/>
                 <w:webHidden/>
               </w:rPr>
-              <w:instrText xml:space="preserve"> PAGEREF _Toc526287986 \h </w:instrText>
+              <w:instrText xml:space="preserve"> PAGEREF _Toc526316454 \h </w:instrText>
             </w:r>
             <w:r>
               <w:rPr>
@@ -673,6 +791,77 @@
                 <w:webHidden/>
               </w:rPr>
               <w:t>3</w:t>
+            </w:r>
+            <w:r>
+              <w:rPr>
+                <w:noProof/>
+                <w:webHidden/>
+              </w:rPr>
+              <w:fldChar w:fldCharType="end"/>
+            </w:r>
+          </w:hyperlink>
+        </w:p>
+        <w:p>
+          <w:pPr>
+            <w:pStyle w:val="TM1"/>
+            <w:tabs>
+              <w:tab w:val="right" w:leader="dot" w:pos="9062"/>
+            </w:tabs>
+            <w:rPr>
+              <w:noProof/>
+              <w:sz w:val="22"/>
+              <w:szCs w:val="22"/>
+              <w:lang w:eastAsia="fr-CH"/>
+            </w:rPr>
+          </w:pPr>
+          <w:hyperlink w:anchor="_Toc526316455" w:history="1">
+            <w:r>
+              <w:rPr>
+                <w:rStyle w:val="Lienhypertexte"/>
+                <w:noProof/>
+              </w:rPr>
+              <w:t>Description fonctionnelle et techniques</w:t>
+            </w:r>
+            <w:r>
+              <w:rPr>
+                <w:noProof/>
+                <w:webHidden/>
+              </w:rPr>
+              <w:tab/>
+            </w:r>
+            <w:r>
+              <w:rPr>
+                <w:noProof/>
+                <w:webHidden/>
+              </w:rPr>
+              <w:fldChar w:fldCharType="begin"/>
+            </w:r>
+            <w:r>
+              <w:rPr>
+                <w:noProof/>
+                <w:webHidden/>
+              </w:rPr>
+              <w:instrText xml:space="preserve"> PAGEREF _Toc526316455 \h </w:instrText>
+            </w:r>
+            <w:r>
+              <w:rPr>
+                <w:noProof/>
+                <w:webHidden/>
+              </w:rPr>
+            </w:r>
+            <w:r>
+              <w:rPr>
+                <w:noProof/>
+                <w:webHidden/>
+              </w:rPr>
+              <w:fldChar w:fldCharType="separate"/>
+            </w:r>
+            <w:r>
+              <w:rPr>
+                <w:noProof/>
+                <w:webHidden/>
+              </w:rPr>
+              <w:t>4</w:t>
             </w:r>
             <w:r>
               <w:rPr>
@@ -696,13 +885,13 @@
               <w:lang w:eastAsia="fr-CH"/>
             </w:rPr>
           </w:pPr>
-          <w:hyperlink w:anchor="_Toc526287987" w:history="1">
+          <w:hyperlink w:anchor="_Toc526316456" w:history="1">
             <w:r>
               <w:rPr>
                 <w:rStyle w:val="Lienhypertexte"/>
                 <w:noProof/>
               </w:rPr>
-              <w:t>Périmètre</w:t>
+              <w:t>Arborescence du site</w:t>
             </w:r>
             <w:r>
               <w:rPr>
@@ -723,7 +912,7 @@
                 <w:noProof/>
                 <w:webHidden/>
               </w:rPr>
-              <w:instrText xml:space="preserve"> PAGEREF _Toc526287987 \h </w:instrText>
+              <w:instrText xml:space="preserve"> PAGEREF _Toc526316456 \h </w:instrText>
             </w:r>
             <w:r>
               <w:rPr>
@@ -744,6 +933,290 @@
                 <w:webHidden/>
               </w:rPr>
               <w:t>4</w:t>
+            </w:r>
+            <w:r>
+              <w:rPr>
+                <w:noProof/>
+                <w:webHidden/>
+              </w:rPr>
+              <w:fldChar w:fldCharType="end"/>
+            </w:r>
+          </w:hyperlink>
+        </w:p>
+        <w:p>
+          <w:pPr>
+            <w:pStyle w:val="TM2"/>
+            <w:tabs>
+              <w:tab w:val="right" w:leader="dot" w:pos="9062"/>
+            </w:tabs>
+            <w:rPr>
+              <w:noProof/>
+              <w:sz w:val="22"/>
+              <w:szCs w:val="22"/>
+              <w:lang w:eastAsia="fr-CH"/>
+            </w:rPr>
+          </w:pPr>
+          <w:hyperlink w:anchor="_Toc526316457" w:history="1">
+            <w:r>
+              <w:rPr>
+                <w:rStyle w:val="Lienhypertexte"/>
+                <w:noProof/>
+              </w:rPr>
+              <w:t>Cas d’utilisations</w:t>
+            </w:r>
+            <w:r>
+              <w:rPr>
+                <w:noProof/>
+                <w:webHidden/>
+              </w:rPr>
+              <w:tab/>
+            </w:r>
+            <w:r>
+              <w:rPr>
+                <w:noProof/>
+                <w:webHidden/>
+              </w:rPr>
+              <w:fldChar w:fldCharType="begin"/>
+            </w:r>
+            <w:r>
+              <w:rPr>
+                <w:noProof/>
+                <w:webHidden/>
+              </w:rPr>
+              <w:instrText xml:space="preserve"> PAGEREF _Toc526316457 \h </w:instrText>
+            </w:r>
+            <w:r>
+              <w:rPr>
+                <w:noProof/>
+                <w:webHidden/>
+              </w:rPr>
+            </w:r>
+            <w:r>
+              <w:rPr>
+                <w:noProof/>
+                <w:webHidden/>
+              </w:rPr>
+              <w:fldChar w:fldCharType="separate"/>
+            </w:r>
+            <w:r>
+              <w:rPr>
+                <w:noProof/>
+                <w:webHidden/>
+              </w:rPr>
+              <w:t>5</w:t>
+            </w:r>
+            <w:r>
+              <w:rPr>
+                <w:noProof/>
+                <w:webHidden/>
+              </w:rPr>
+              <w:fldChar w:fldCharType="end"/>
+            </w:r>
+          </w:hyperlink>
+        </w:p>
+        <w:p>
+          <w:pPr>
+            <w:pStyle w:val="TM3"/>
+            <w:tabs>
+              <w:tab w:val="right" w:leader="dot" w:pos="9062"/>
+            </w:tabs>
+            <w:rPr>
+              <w:noProof/>
+              <w:sz w:val="22"/>
+              <w:szCs w:val="22"/>
+              <w:lang w:eastAsia="fr-CH"/>
+            </w:rPr>
+          </w:pPr>
+          <w:hyperlink w:anchor="_Toc526316458" w:history="1">
+            <w:r>
+              <w:rPr>
+                <w:rStyle w:val="Lienhypertexte"/>
+                <w:noProof/>
+              </w:rPr>
+              <w:t>Description du diagramme</w:t>
+            </w:r>
+            <w:r>
+              <w:rPr>
+                <w:noProof/>
+                <w:webHidden/>
+              </w:rPr>
+              <w:tab/>
+            </w:r>
+            <w:r>
+              <w:rPr>
+                <w:noProof/>
+                <w:webHidden/>
+              </w:rPr>
+              <w:fldChar w:fldCharType="begin"/>
+            </w:r>
+            <w:r>
+              <w:rPr>
+                <w:noProof/>
+                <w:webHidden/>
+              </w:rPr>
+              <w:instrText xml:space="preserve"> PAGEREF _Toc526316458 \h </w:instrText>
+            </w:r>
+            <w:r>
+              <w:rPr>
+                <w:noProof/>
+                <w:webHidden/>
+              </w:rPr>
+            </w:r>
+            <w:r>
+              <w:rPr>
+                <w:noProof/>
+                <w:webHidden/>
+              </w:rPr>
+              <w:fldChar w:fldCharType="separate"/>
+            </w:r>
+            <w:r>
+              <w:rPr>
+                <w:noProof/>
+                <w:webHidden/>
+              </w:rPr>
+              <w:t>5</w:t>
+            </w:r>
+            <w:r>
+              <w:rPr>
+                <w:noProof/>
+                <w:webHidden/>
+              </w:rPr>
+              <w:fldChar w:fldCharType="end"/>
+            </w:r>
+          </w:hyperlink>
+        </w:p>
+        <w:p>
+          <w:pPr>
+            <w:pStyle w:val="TM2"/>
+            <w:tabs>
+              <w:tab w:val="right" w:leader="dot" w:pos="9062"/>
+            </w:tabs>
+            <w:rPr>
+              <w:noProof/>
+              <w:sz w:val="22"/>
+              <w:szCs w:val="22"/>
+              <w:lang w:eastAsia="fr-CH"/>
+            </w:rPr>
+          </w:pPr>
+          <w:hyperlink w:anchor="_Toc526316459" w:history="1">
+            <w:r>
+              <w:rPr>
+                <w:rStyle w:val="Lienhypertexte"/>
+                <w:noProof/>
+              </w:rPr>
+              <w:t>Fonctionnalités principales du produit</w:t>
+            </w:r>
+            <w:r>
+              <w:rPr>
+                <w:noProof/>
+                <w:webHidden/>
+              </w:rPr>
+              <w:tab/>
+            </w:r>
+            <w:r>
+              <w:rPr>
+                <w:noProof/>
+                <w:webHidden/>
+              </w:rPr>
+              <w:fldChar w:fldCharType="begin"/>
+            </w:r>
+            <w:r>
+              <w:rPr>
+                <w:noProof/>
+                <w:webHidden/>
+              </w:rPr>
+              <w:instrText xml:space="preserve"> PAGEREF _Toc526316459 \h </w:instrText>
+            </w:r>
+            <w:r>
+              <w:rPr>
+                <w:noProof/>
+                <w:webHidden/>
+              </w:rPr>
+            </w:r>
+            <w:r>
+              <w:rPr>
+                <w:noProof/>
+                <w:webHidden/>
+              </w:rPr>
+              <w:fldChar w:fldCharType="separate"/>
+            </w:r>
+            <w:r>
+              <w:rPr>
+                <w:noProof/>
+                <w:webHidden/>
+              </w:rPr>
+              <w:t>6</w:t>
+            </w:r>
+            <w:r>
+              <w:rPr>
+                <w:noProof/>
+                <w:webHidden/>
+              </w:rPr>
+              <w:fldChar w:fldCharType="end"/>
+            </w:r>
+          </w:hyperlink>
+        </w:p>
+        <w:p>
+          <w:pPr>
+            <w:pStyle w:val="TM2"/>
+            <w:tabs>
+              <w:tab w:val="right" w:leader="dot" w:pos="9062"/>
+            </w:tabs>
+            <w:rPr>
+              <w:noProof/>
+              <w:sz w:val="22"/>
+              <w:szCs w:val="22"/>
+              <w:lang w:eastAsia="fr-CH"/>
+            </w:rPr>
+          </w:pPr>
+          <w:hyperlink w:anchor="_Toc526316460" w:history="1">
+            <w:r>
+              <w:rPr>
+                <w:rStyle w:val="Lienhypertexte"/>
+                <w:noProof/>
+              </w:rPr>
+              <w:t>Fiches produits</w:t>
+            </w:r>
+            <w:r>
+              <w:rPr>
+                <w:noProof/>
+                <w:webHidden/>
+              </w:rPr>
+              <w:tab/>
+            </w:r>
+            <w:r>
+              <w:rPr>
+                <w:noProof/>
+                <w:webHidden/>
+              </w:rPr>
+              <w:fldChar w:fldCharType="begin"/>
+            </w:r>
+            <w:r>
+              <w:rPr>
+                <w:noProof/>
+                <w:webHidden/>
+              </w:rPr>
+              <w:instrText xml:space="preserve"> PAGEREF _Toc526316460 \h </w:instrText>
+            </w:r>
+            <w:r>
+              <w:rPr>
+                <w:noProof/>
+                <w:webHidden/>
+              </w:rPr>
+            </w:r>
+            <w:r>
+              <w:rPr>
+                <w:noProof/>
+                <w:webHidden/>
+              </w:rPr>
+              <w:fldChar w:fldCharType="separate"/>
+            </w:r>
+            <w:r>
+              <w:rPr>
+                <w:noProof/>
+                <w:webHidden/>
+              </w:rPr>
+              <w:t>6</w:t>
             </w:r>
             <w:r>
               <w:rPr>
@@ -767,13 +1240,13 @@
               <w:lang w:eastAsia="fr-CH"/>
             </w:rPr>
           </w:pPr>
-          <w:hyperlink w:anchor="_Toc526287988" w:history="1">
+          <w:hyperlink w:anchor="_Toc526316461" w:history="1">
             <w:r>
               <w:rPr>
                 <w:rStyle w:val="Lienhypertexte"/>
                 <w:noProof/>
               </w:rPr>
-              <w:t>Description fonctionnelle et techniques</w:t>
+              <w:t>Notre offre</w:t>
             </w:r>
             <w:r>
               <w:rPr>
@@ -794,7 +1267,7 @@
                 <w:noProof/>
                 <w:webHidden/>
               </w:rPr>
-              <w:instrText xml:space="preserve"> PAGEREF _Toc526287988 \h </w:instrText>
+              <w:instrText xml:space="preserve"> PAGEREF _Toc526316461 \h </w:instrText>
             </w:r>
             <w:r>
               <w:rPr>
@@ -814,7 +1287,7 @@
                 <w:noProof/>
                 <w:webHidden/>
               </w:rPr>
-              <w:t>4</w:t>
+              <w:t>6</w:t>
             </w:r>
             <w:r>
               <w:rPr>
@@ -838,13 +1311,13 @@
               <w:lang w:eastAsia="fr-CH"/>
             </w:rPr>
           </w:pPr>
-          <w:hyperlink w:anchor="_Toc526287989" w:history="1">
+          <w:hyperlink w:anchor="_Toc526316462" w:history="1">
             <w:r>
               <w:rPr>
                 <w:rStyle w:val="Lienhypertexte"/>
                 <w:noProof/>
               </w:rPr>
-              <w:t>Arborescence du site</w:t>
+              <w:t>Services proposés</w:t>
             </w:r>
             <w:r>
               <w:rPr>
@@ -865,7 +1338,7 @@
                 <w:noProof/>
                 <w:webHidden/>
               </w:rPr>
-              <w:instrText xml:space="preserve"> PAGEREF _Toc526287989 \h </w:instrText>
+              <w:instrText xml:space="preserve"> PAGEREF _Toc526316462 \h </w:instrText>
             </w:r>
             <w:r>
               <w:rPr>
@@ -885,7 +1358,7 @@
                 <w:noProof/>
                 <w:webHidden/>
               </w:rPr>
-              <w:t>4</w:t>
+              <w:t>8</w:t>
             </w:r>
             <w:r>
               <w:rPr>
@@ -909,13 +1382,13 @@
               <w:lang w:eastAsia="fr-CH"/>
             </w:rPr>
           </w:pPr>
-          <w:hyperlink w:anchor="_Toc526287990" w:history="1">
+          <w:hyperlink w:anchor="_Toc526316463" w:history="1">
             <w:r>
               <w:rPr>
                 <w:rStyle w:val="Lienhypertexte"/>
                 <w:noProof/>
               </w:rPr>
-              <w:t>Cas d’utilisations</w:t>
+              <w:t>Hébergement</w:t>
             </w:r>
             <w:r>
               <w:rPr>
@@ -936,7 +1409,7 @@
                 <w:noProof/>
                 <w:webHidden/>
               </w:rPr>
-              <w:instrText xml:space="preserve"> PAGEREF _Toc526287990 \h </w:instrText>
+              <w:instrText xml:space="preserve"> PAGEREF _Toc526316463 \h </w:instrText>
             </w:r>
             <w:r>
               <w:rPr>
@@ -956,78 +1429,7 @@
                 <w:noProof/>
                 <w:webHidden/>
               </w:rPr>
-              <w:t>5</w:t>
-            </w:r>
-            <w:r>
-              <w:rPr>
-                <w:noProof/>
-                <w:webHidden/>
-              </w:rPr>
-              <w:fldChar w:fldCharType="end"/>
-            </w:r>
-          </w:hyperlink>
-        </w:p>
-        <w:p>
-          <w:pPr>
-            <w:pStyle w:val="TM3"/>
-            <w:tabs>
-              <w:tab w:val="right" w:leader="dot" w:pos="9062"/>
-            </w:tabs>
-            <w:rPr>
-              <w:noProof/>
-              <w:sz w:val="22"/>
-              <w:szCs w:val="22"/>
-              <w:lang w:eastAsia="fr-CH"/>
-            </w:rPr>
-          </w:pPr>
-          <w:hyperlink w:anchor="_Toc526287991" w:history="1">
-            <w:r>
-              <w:rPr>
-                <w:rStyle w:val="Lienhypertexte"/>
-                <w:noProof/>
-              </w:rPr>
-              <w:t>Description du diagramme</w:t>
-            </w:r>
-            <w:r>
-              <w:rPr>
-                <w:noProof/>
-                <w:webHidden/>
-              </w:rPr>
-              <w:tab/>
-            </w:r>
-            <w:r>
-              <w:rPr>
-                <w:noProof/>
-                <w:webHidden/>
-              </w:rPr>
-              <w:fldChar w:fldCharType="begin"/>
-            </w:r>
-            <w:r>
-              <w:rPr>
-                <w:noProof/>
-                <w:webHidden/>
-              </w:rPr>
-              <w:instrText xml:space="preserve"> PAGEREF _Toc526287991 \h </w:instrText>
-            </w:r>
-            <w:r>
-              <w:rPr>
-                <w:noProof/>
-                <w:webHidden/>
-              </w:rPr>
-            </w:r>
-            <w:r>
-              <w:rPr>
-                <w:noProof/>
-                <w:webHidden/>
-              </w:rPr>
-              <w:fldChar w:fldCharType="separate"/>
-            </w:r>
-            <w:r>
-              <w:rPr>
-                <w:noProof/>
-                <w:webHidden/>
-              </w:rPr>
-              <w:t>5</w:t>
+              <w:t>8</w:t>
             </w:r>
             <w:r>
               <w:rPr>
@@ -1051,13 +1453,13 @@
               <w:lang w:eastAsia="fr-CH"/>
             </w:rPr>
           </w:pPr>
-          <w:hyperlink w:anchor="_Toc526287992" w:history="1">
+          <w:hyperlink w:anchor="_Toc526316464" w:history="1">
             <w:r>
               <w:rPr>
                 <w:rStyle w:val="Lienhypertexte"/>
                 <w:noProof/>
               </w:rPr>
-              <w:t>Fonctionnalités principales du produit</w:t>
+              <w:t>Tarifs</w:t>
             </w:r>
             <w:r>
               <w:rPr>
@@ -1078,7 +1480,7 @@
                 <w:noProof/>
                 <w:webHidden/>
               </w:rPr>
-              <w:instrText xml:space="preserve"> PAGEREF _Toc526287992 \h </w:instrText>
+              <w:instrText xml:space="preserve"> PAGEREF _Toc526316464 \h </w:instrText>
             </w:r>
             <w:r>
               <w:rPr>
@@ -1098,78 +1500,7 @@
                 <w:noProof/>
                 <w:webHidden/>
               </w:rPr>
-              <w:t>6</w:t>
-            </w:r>
-            <w:r>
-              <w:rPr>
-                <w:noProof/>
-                <w:webHidden/>
-              </w:rPr>
-              <w:fldChar w:fldCharType="end"/>
-            </w:r>
-          </w:hyperlink>
-        </w:p>
-        <w:p>
-          <w:pPr>
-            <w:pStyle w:val="TM2"/>
-            <w:tabs>
-              <w:tab w:val="right" w:leader="dot" w:pos="9062"/>
-            </w:tabs>
-            <w:rPr>
-              <w:noProof/>
-              <w:sz w:val="22"/>
-              <w:szCs w:val="22"/>
-              <w:lang w:eastAsia="fr-CH"/>
-            </w:rPr>
-          </w:pPr>
-          <w:hyperlink w:anchor="_Toc526287993" w:history="1">
-            <w:r>
-              <w:rPr>
-                <w:rStyle w:val="Lienhypertexte"/>
-                <w:noProof/>
-              </w:rPr>
-              <w:t>Fiches produits</w:t>
-            </w:r>
-            <w:r>
-              <w:rPr>
-                <w:noProof/>
-                <w:webHidden/>
-              </w:rPr>
-              <w:tab/>
-            </w:r>
-            <w:r>
-              <w:rPr>
-                <w:noProof/>
-                <w:webHidden/>
-              </w:rPr>
-              <w:fldChar w:fldCharType="begin"/>
-            </w:r>
-            <w:r>
-              <w:rPr>
-                <w:noProof/>
-                <w:webHidden/>
-              </w:rPr>
-              <w:instrText xml:space="preserve"> PAGEREF _Toc526287993 \h </w:instrText>
-            </w:r>
-            <w:r>
-              <w:rPr>
-                <w:noProof/>
-                <w:webHidden/>
-              </w:rPr>
-            </w:r>
-            <w:r>
-              <w:rPr>
-                <w:noProof/>
-                <w:webHidden/>
-              </w:rPr>
-              <w:fldChar w:fldCharType="separate"/>
-            </w:r>
-            <w:r>
-              <w:rPr>
-                <w:noProof/>
-                <w:webHidden/>
-              </w:rPr>
-              <w:t>6</w:t>
+              <w:t>9</w:t>
             </w:r>
             <w:r>
               <w:rPr>
@@ -1193,13 +1524,13 @@
               <w:lang w:eastAsia="fr-CH"/>
             </w:rPr>
           </w:pPr>
-          <w:hyperlink w:anchor="_Toc526287994" w:history="1">
+          <w:hyperlink w:anchor="_Toc526316465" w:history="1">
             <w:r>
               <w:rPr>
                 <w:rStyle w:val="Lienhypertexte"/>
                 <w:noProof/>
               </w:rPr>
-              <w:t>Notre offre</w:t>
+              <w:t>Contacts</w:t>
             </w:r>
             <w:r>
               <w:rPr>
@@ -1220,7 +1551,7 @@
                 <w:noProof/>
                 <w:webHidden/>
               </w:rPr>
-              <w:instrText xml:space="preserve"> PAGEREF _Toc526287994 \h </w:instrText>
+              <w:instrText xml:space="preserve"> PAGEREF _Toc526316465 \h </w:instrText>
             </w:r>
             <w:r>
               <w:rPr>
@@ -1240,291 +1571,7 @@
                 <w:noProof/>
                 <w:webHidden/>
               </w:rPr>
-              <w:t>6</w:t>
-            </w:r>
-            <w:r>
-              <w:rPr>
-                <w:noProof/>
-                <w:webHidden/>
-              </w:rPr>
-              <w:fldChar w:fldCharType="end"/>
-            </w:r>
-          </w:hyperlink>
-        </w:p>
-        <w:p>
-          <w:pPr>
-            <w:pStyle w:val="TM2"/>
-            <w:tabs>
-              <w:tab w:val="right" w:leader="dot" w:pos="9062"/>
-            </w:tabs>
-            <w:rPr>
-              <w:noProof/>
-              <w:sz w:val="22"/>
-              <w:szCs w:val="22"/>
-              <w:lang w:eastAsia="fr-CH"/>
-            </w:rPr>
-          </w:pPr>
-          <w:hyperlink w:anchor="_Toc526287995" w:history="1">
-            <w:r>
-              <w:rPr>
-                <w:rStyle w:val="Lienhypertexte"/>
-                <w:noProof/>
-              </w:rPr>
-              <w:t>Services proposés</w:t>
-            </w:r>
-            <w:r>
-              <w:rPr>
-                <w:noProof/>
-                <w:webHidden/>
-              </w:rPr>
-              <w:tab/>
-            </w:r>
-            <w:r>
-              <w:rPr>
-                <w:noProof/>
-                <w:webHidden/>
-              </w:rPr>
-              <w:fldChar w:fldCharType="begin"/>
-            </w:r>
-            <w:r>
-              <w:rPr>
-                <w:noProof/>
-                <w:webHidden/>
-              </w:rPr>
-              <w:instrText xml:space="preserve"> PAGEREF _Toc526287995 \h </w:instrText>
-            </w:r>
-            <w:r>
-              <w:rPr>
-                <w:noProof/>
-                <w:webHidden/>
-              </w:rPr>
-            </w:r>
-            <w:r>
-              <w:rPr>
-                <w:noProof/>
-                <w:webHidden/>
-              </w:rPr>
-              <w:fldChar w:fldCharType="separate"/>
-            </w:r>
-            <w:r>
-              <w:rPr>
-                <w:noProof/>
-                <w:webHidden/>
-              </w:rPr>
-              <w:t>7</w:t>
-            </w:r>
-            <w:r>
-              <w:rPr>
-                <w:noProof/>
-                <w:webHidden/>
-              </w:rPr>
-              <w:fldChar w:fldCharType="end"/>
-            </w:r>
-          </w:hyperlink>
-        </w:p>
-        <w:p>
-          <w:pPr>
-            <w:pStyle w:val="TM2"/>
-            <w:tabs>
-              <w:tab w:val="right" w:leader="dot" w:pos="9062"/>
-            </w:tabs>
-            <w:rPr>
-              <w:noProof/>
-              <w:sz w:val="22"/>
-              <w:szCs w:val="22"/>
-              <w:lang w:eastAsia="fr-CH"/>
-            </w:rPr>
-          </w:pPr>
-          <w:hyperlink w:anchor="_Toc526287996" w:history="1">
-            <w:r>
-              <w:rPr>
-                <w:rStyle w:val="Lienhypertexte"/>
-                <w:noProof/>
-              </w:rPr>
-              <w:t>Hébergement</w:t>
-            </w:r>
-            <w:r>
-              <w:rPr>
-                <w:noProof/>
-                <w:webHidden/>
-              </w:rPr>
-              <w:tab/>
-            </w:r>
-            <w:r>
-              <w:rPr>
-                <w:noProof/>
-                <w:webHidden/>
-              </w:rPr>
-              <w:fldChar w:fldCharType="begin"/>
-            </w:r>
-            <w:r>
-              <w:rPr>
-                <w:noProof/>
-                <w:webHidden/>
-              </w:rPr>
-              <w:instrText xml:space="preserve"> PAGEREF _Toc526287996 \h </w:instrText>
-            </w:r>
-            <w:r>
-              <w:rPr>
-                <w:noProof/>
-                <w:webHidden/>
-              </w:rPr>
-            </w:r>
-            <w:r>
-              <w:rPr>
-                <w:noProof/>
-                <w:webHidden/>
-              </w:rPr>
-              <w:fldChar w:fldCharType="separate"/>
-            </w:r>
-            <w:r>
-              <w:rPr>
-                <w:noProof/>
-                <w:webHidden/>
-              </w:rPr>
-              <w:t>7</w:t>
-            </w:r>
-            <w:r>
-              <w:rPr>
-                <w:noProof/>
-                <w:webHidden/>
-              </w:rPr>
-              <w:fldChar w:fldCharType="end"/>
-            </w:r>
-          </w:hyperlink>
-        </w:p>
-        <w:p>
-          <w:pPr>
-            <w:pStyle w:val="TM2"/>
-            <w:tabs>
-              <w:tab w:val="right" w:leader="dot" w:pos="9062"/>
-            </w:tabs>
-            <w:rPr>
-              <w:noProof/>
-              <w:sz w:val="22"/>
-              <w:szCs w:val="22"/>
-              <w:lang w:eastAsia="fr-CH"/>
-            </w:rPr>
-          </w:pPr>
-          <w:hyperlink w:anchor="_Toc526287997" w:history="1">
-            <w:r>
-              <w:rPr>
-                <w:rStyle w:val="Lienhypertexte"/>
-                <w:noProof/>
-              </w:rPr>
-              <w:t>Tarifs</w:t>
-            </w:r>
-            <w:r>
-              <w:rPr>
-                <w:noProof/>
-                <w:webHidden/>
-              </w:rPr>
-              <w:tab/>
-            </w:r>
-            <w:r>
-              <w:rPr>
-                <w:noProof/>
-                <w:webHidden/>
-              </w:rPr>
-              <w:fldChar w:fldCharType="begin"/>
-            </w:r>
-            <w:r>
-              <w:rPr>
-                <w:noProof/>
-                <w:webHidden/>
-              </w:rPr>
-              <w:instrText xml:space="preserve"> PAGEREF _Toc526287997 \h </w:instrText>
-            </w:r>
-            <w:r>
-              <w:rPr>
-                <w:noProof/>
-                <w:webHidden/>
-              </w:rPr>
-            </w:r>
-            <w:r>
-              <w:rPr>
-                <w:noProof/>
-                <w:webHidden/>
-              </w:rPr>
-              <w:fldChar w:fldCharType="separate"/>
-            </w:r>
-            <w:r>
-              <w:rPr>
-                <w:noProof/>
-                <w:webHidden/>
-              </w:rPr>
-              <w:t>8</w:t>
-            </w:r>
-            <w:r>
-              <w:rPr>
-                <w:noProof/>
-                <w:webHidden/>
-              </w:rPr>
-              <w:fldChar w:fldCharType="end"/>
-            </w:r>
-          </w:hyperlink>
-        </w:p>
-        <w:p>
-          <w:pPr>
-            <w:pStyle w:val="TM1"/>
-            <w:tabs>
-              <w:tab w:val="right" w:leader="dot" w:pos="9062"/>
-            </w:tabs>
-            <w:rPr>
-              <w:noProof/>
-              <w:sz w:val="22"/>
-              <w:szCs w:val="22"/>
-              <w:lang w:eastAsia="fr-CH"/>
-            </w:rPr>
-          </w:pPr>
-          <w:hyperlink w:anchor="_Toc526287998" w:history="1">
-            <w:r>
-              <w:rPr>
-                <w:rStyle w:val="Lienhypertexte"/>
-                <w:noProof/>
-              </w:rPr>
-              <w:t>Contacts</w:t>
-            </w:r>
-            <w:r>
-              <w:rPr>
-                <w:noProof/>
-                <w:webHidden/>
-              </w:rPr>
-              <w:tab/>
-            </w:r>
-            <w:r>
-              <w:rPr>
-                <w:noProof/>
-                <w:webHidden/>
-              </w:rPr>
-              <w:fldChar w:fldCharType="begin"/>
-            </w:r>
-            <w:r>
-              <w:rPr>
-                <w:noProof/>
-                <w:webHidden/>
-              </w:rPr>
-              <w:instrText xml:space="preserve"> PAGEREF _Toc526287998 \h </w:instrText>
-            </w:r>
-            <w:r>
-              <w:rPr>
-                <w:noProof/>
-                <w:webHidden/>
-              </w:rPr>
-            </w:r>
-            <w:r>
-              <w:rPr>
-                <w:noProof/>
-                <w:webHidden/>
-              </w:rPr>
-              <w:fldChar w:fldCharType="separate"/>
-            </w:r>
-            <w:r>
-              <w:rPr>
-                <w:noProof/>
-                <w:webHidden/>
-              </w:rPr>
-              <w:t>8</w:t>
+              <w:t>9</w:t>
             </w:r>
             <w:r>
               <w:rPr>
@@ -1567,7 +1614,7 @@
         <w:pStyle w:val="Titre1"/>
         <w:jc w:val="both"/>
       </w:pPr>
-      <w:bookmarkStart w:id="0" w:name="_Toc526287982"/>
+      <w:bookmarkStart w:id="1" w:name="_Toc526316449"/>
       <w:r>
         <w:lastRenderedPageBreak/>
         <w:t>C</w:t>
@@ -1575,18 +1622,18 @@
       <w:r>
         <w:t>ontexte</w:t>
       </w:r>
-      <w:bookmarkEnd w:id="0"/>
+      <w:bookmarkEnd w:id="1"/>
     </w:p>
     <w:p>
       <w:pPr>
         <w:pStyle w:val="Titre2"/>
         <w:jc w:val="both"/>
       </w:pPr>
-      <w:bookmarkStart w:id="1" w:name="_Toc526287983"/>
+      <w:bookmarkStart w:id="2" w:name="_Toc526316450"/>
       <w:r>
         <w:t>Société cliente</w:t>
       </w:r>
-      <w:bookmarkEnd w:id="1"/>
+      <w:bookmarkEnd w:id="2"/>
     </w:p>
     <w:p>
       <w:pPr>
@@ -1602,7 +1649,7 @@
         <w:pStyle w:val="Titre2"/>
         <w:jc w:val="both"/>
       </w:pPr>
-      <w:bookmarkStart w:id="2" w:name="_Toc526287984"/>
+      <w:bookmarkStart w:id="3" w:name="_Toc526316451"/>
       <w:r>
         <w:t>O</w:t>
       </w:r>
@@ -1612,7 +1659,7 @@
       <w:r>
         <w:t xml:space="preserve"> du site</w:t>
       </w:r>
-      <w:bookmarkEnd w:id="2"/>
+      <w:bookmarkEnd w:id="3"/>
     </w:p>
     <w:p>
       <w:pPr>
@@ -1637,104 +1684,132 @@
       <w:r>
         <w:t xml:space="preserve"> sécurité et la confidentialité du client</w:t>
       </w:r>
-      <w:r>
-        <w:t> :</w:t>
-      </w:r>
-    </w:p>
-    <w:p>
-      <w:pPr>
-        <w:pStyle w:val="Paragraphedeliste"/>
+    </w:p>
+    <w:p>
+      <w:pPr>
+        <w:spacing w:after="160" w:line="259" w:lineRule="auto"/>
+        <w:jc w:val="both"/>
+      </w:pPr>
+      <w:r>
+        <w:t>Le</w:t>
+      </w:r>
+      <w:r>
+        <w:t xml:space="preserve"> site </w:t>
+      </w:r>
+      <w:r>
+        <w:t>n’a</w:t>
+      </w:r>
+      <w:r>
+        <w:t xml:space="preserve"> pas pour vocation de présenter la société, mais </w:t>
+      </w:r>
+      <w:r>
+        <w:t>est</w:t>
+      </w:r>
+      <w:r>
+        <w:t xml:space="preserve"> une plateforme marchande</w:t>
+      </w:r>
+      <w:r>
+        <w:t xml:space="preserve"> pour des pièces d’horlogerie</w:t>
+      </w:r>
+      <w:r>
+        <w:t>.</w:t>
+      </w:r>
+    </w:p>
+    <w:p>
+      <w:pPr>
+        <w:pStyle w:val="Titre2"/>
+        <w:jc w:val="both"/>
+      </w:pPr>
+      <w:bookmarkStart w:id="4" w:name="_Toc526316452"/>
+      <w:r>
+        <w:t>Le public cible</w:t>
+      </w:r>
+      <w:bookmarkEnd w:id="4"/>
+    </w:p>
+    <w:p>
+      <w:pPr>
+        <w:spacing w:after="160" w:line="259" w:lineRule="auto"/>
+        <w:jc w:val="both"/>
+      </w:pPr>
+      <w:r>
+        <w:t>Des entreprises qui connaissent déjà la société cliente, et en général savent déjà quoi acheter quand elles se rendent sur le catalogue de produit.</w:t>
+      </w:r>
+    </w:p>
+    <w:p>
+      <w:pPr>
+        <w:pStyle w:val="Titre2"/>
+      </w:pPr>
+      <w:bookmarkStart w:id="5" w:name="_Toc526316453"/>
+      <w:r>
+        <w:t>Périmètre</w:t>
+      </w:r>
+      <w:bookmarkEnd w:id="5"/>
+    </w:p>
+    <w:p>
+      <w:pPr>
+        <w:spacing w:after="160" w:line="259" w:lineRule="auto"/>
+        <w:jc w:val="both"/>
+      </w:pPr>
+      <w:r>
+        <w:t>Les articles ne seront vendus qu’en Suisse.</w:t>
+      </w:r>
+    </w:p>
+    <w:p>
+      <w:pPr>
+        <w:spacing w:after="160" w:line="259" w:lineRule="auto"/>
+        <w:jc w:val="both"/>
+      </w:pPr>
+      <w:r>
+        <w:t xml:space="preserve">Le prix des produits sera en différentes devises : </w:t>
+      </w:r>
+    </w:p>
+    <w:p>
+      <w:pPr>
         <w:numPr>
           <w:ilvl w:val="0"/>
-          <w:numId w:val="5"/>
+          <w:numId w:val="2"/>
         </w:numPr>
         <w:spacing w:after="160" w:line="259" w:lineRule="auto"/>
         <w:jc w:val="both"/>
       </w:pPr>
       <w:r>
-        <w:t>On ne peut pas trouver le site depuis un moteur de recherche</w:t>
-      </w:r>
-    </w:p>
-    <w:p>
-      <w:pPr>
-        <w:pStyle w:val="Paragraphedeliste"/>
+        <w:t>Francs Suisse (CHF)</w:t>
+      </w:r>
+    </w:p>
+    <w:p>
+      <w:pPr>
         <w:numPr>
           <w:ilvl w:val="0"/>
-          <w:numId w:val="5"/>
+          <w:numId w:val="2"/>
         </w:numPr>
         <w:spacing w:after="160" w:line="259" w:lineRule="auto"/>
         <w:jc w:val="both"/>
       </w:pPr>
       <w:r>
-        <w:t>Une connexion est obligatoire pour avoir accès au site</w:t>
-      </w:r>
-    </w:p>
-    <w:p>
-      <w:pPr>
-        <w:pStyle w:val="Paragraphedeliste"/>
+        <w:t>USD ($)</w:t>
+      </w:r>
+    </w:p>
+    <w:p>
+      <w:pPr>
         <w:numPr>
           <w:ilvl w:val="0"/>
-          <w:numId w:val="6"/>
+          <w:numId w:val="2"/>
         </w:numPr>
         <w:spacing w:after="160" w:line="259" w:lineRule="auto"/>
         <w:jc w:val="both"/>
-      </w:pPr>
-      <w:r>
-        <w:t xml:space="preserve">Pour se connecter au site il </w:t>
-      </w:r>
-      <w:r>
-        <w:t>faut</w:t>
-      </w:r>
-      <w:r>
-        <w:t xml:space="preserve"> un double facteur d'authentification. C’est à dire qu’il </w:t>
-      </w:r>
-      <w:r>
-        <w:t>faut</w:t>
-      </w:r>
-      <w:r>
-        <w:t xml:space="preserve"> </w:t>
-      </w:r>
-      <w:r>
-        <w:t xml:space="preserve">d’abord </w:t>
-      </w:r>
-      <w:r>
-        <w:t>saisir un nom d’utilisateur et un mot de passe. Ensuite,</w:t>
-      </w:r>
-      <w:r>
-        <w:t xml:space="preserve"> l’utilisateur</w:t>
-      </w:r>
-      <w:r>
-        <w:t xml:space="preserve"> devra saisir </w:t>
-      </w:r>
-      <w:r>
-        <w:t>un code qu’il aura reçu par sms pour valider la connexion.</w:t>
-      </w:r>
-    </w:p>
-    <w:p>
-      <w:pPr>
-        <w:spacing w:after="160" w:line="259" w:lineRule="auto"/>
-        <w:jc w:val="both"/>
-      </w:pPr>
-      <w:r>
-        <w:t>Le</w:t>
-      </w:r>
-      <w:r>
-        <w:t xml:space="preserve"> site </w:t>
-      </w:r>
-      <w:r>
-        <w:t>n’a</w:t>
-      </w:r>
-      <w:r>
-        <w:t xml:space="preserve"> pas pour vocation de présenter la société, mais </w:t>
-      </w:r>
-      <w:r>
-        <w:t>est</w:t>
-      </w:r>
-      <w:r>
-        <w:t xml:space="preserve"> une plateforme marchande</w:t>
-      </w:r>
-      <w:r>
-        <w:t>.</w:t>
+        <w:rPr>
+          <w:caps/>
+          <w:spacing w:val="15"/>
+        </w:rPr>
+      </w:pPr>
+      <w:r>
+        <w:t>Euro</w:t>
+      </w:r>
+      <w:r>
+        <w:t xml:space="preserve"> (</w:t>
+      </w:r>
+      <w:r>
+        <w:t>€)</w:t>
       </w:r>
     </w:p>
     <w:p>
@@ -1742,34 +1817,17 @@
         <w:pStyle w:val="Titre2"/>
         <w:jc w:val="both"/>
       </w:pPr>
-      <w:bookmarkStart w:id="3" w:name="_Toc526287985"/>
-      <w:r>
-        <w:t>Le public cible</w:t>
-      </w:r>
-      <w:bookmarkEnd w:id="3"/>
-    </w:p>
-    <w:p>
-      <w:pPr>
-        <w:spacing w:after="160" w:line="259" w:lineRule="auto"/>
-        <w:jc w:val="both"/>
-      </w:pPr>
-      <w:r>
-        <w:t>Des entreprises qui connaissent déjà la société cliente, et en général savent déjà quoi acheter quand elles se rendent sur le catalogue de produit.</w:t>
-      </w:r>
-    </w:p>
-    <w:p>
-      <w:pPr>
-        <w:pStyle w:val="Titre2"/>
-        <w:jc w:val="both"/>
-      </w:pPr>
-      <w:bookmarkStart w:id="4" w:name="_Toc526287986"/>
+      <w:bookmarkStart w:id="6" w:name="_Toc526316454"/>
       <w:r>
         <w:t>Organigramme</w:t>
       </w:r>
       <w:r>
-        <w:t xml:space="preserve"> de amy</w:t>
-      </w:r>
-      <w:bookmarkEnd w:id="4"/>
+        <w:t xml:space="preserve"> de </w:t>
+      </w:r>
+      <w:r>
+        <w:t>AMY</w:t>
+      </w:r>
+      <w:bookmarkEnd w:id="6"/>
     </w:p>
     <w:p>
       <w:pPr>
@@ -1797,10 +1855,10 @@
             <v:path o:extrusionok="f" gradientshapeok="t" o:connecttype="rect"/>
             <o:lock v:ext="edit" aspectratio="t"/>
           </v:shapetype>
-          <v:shape id="_x0000_i1051" type="#_x0000_t75" style="width:320.55pt;height:112.15pt" o:ole="">
+          <v:shape id="_x0000_i1029" type="#_x0000_t75" style="width:320.55pt;height:112.15pt" o:ole="">
             <v:imagedata r:id="rId9" o:title=""/>
           </v:shape>
-          <o:OLEObject Type="Embed" ProgID="Visio.Drawing.15" ShapeID="_x0000_i1051" DrawAspect="Content" ObjectID="_1600029935" r:id="rId10"/>
+          <o:OLEObject Type="Embed" ProgID="Visio.Drawing.15" ShapeID="_x0000_i1029" DrawAspect="Content" ObjectID="_1600058292" r:id="rId10"/>
         </w:object>
       </w:r>
     </w:p>
@@ -1809,16 +1867,7 @@
         <w:spacing w:after="160" w:line="259" w:lineRule="auto"/>
       </w:pPr>
       <w:r>
-        <w:t xml:space="preserve">Nous sommes les trois </w:t>
-      </w:r>
-      <w:r>
-        <w:t>des férus de technologie depuis</w:t>
-      </w:r>
-      <w:r>
-        <w:t xml:space="preserve"> notre plus jeune âge, nous avons donc décidé de faire de l’informatique notre métier pour partager notre enthousiasme mais aussi notre professionnalisme au travers de notre passion</w:t>
-      </w:r>
-      <w:r>
-        <w:t>.</w:t>
+        <w:t>Nous sommes les trois des férus de technologie depuis notre plus jeune âge, nous avons donc décidé de faire de l’informatique notre métier pour partager notre enthousiasme mais aussi notre professionnalisme au travers de notre passion.</w:t>
       </w:r>
     </w:p>
     <w:p>
@@ -1832,25 +1881,11 @@
         <w:t>Yannick</w:t>
       </w:r>
       <w:r>
-        <w:t xml:space="preserve"> : Avant de me lancer dans l’informatique j’ai touché au monde des </w:t>
-      </w:r>
-      <w:r>
-        <w:t>assurances, c</w:t>
-      </w:r>
-      <w:r>
-        <w:t>ependant je trouvais que ce domaine ne touchait pas assez aux technologies et n’évoluait pas aussi vite que notre société. Découvrir l’informatique a été</w:t>
-      </w:r>
-      <w:r>
-        <w:t xml:space="preserve"> pour moi une vraie révélation.</w:t>
+        <w:t> : Avant de me lancer dans l’informatique j’ai touché au monde des assurances, cependant je trouvais que ce domaine ne touchait pas assez aux technologies et n’évoluait pas aussi vite que notre société. Découvrir l’informatique a été pour moi une vraie révélation.</w:t>
       </w:r>
       <w:r>
         <w:br/>
-      </w:r>
-      <w:r>
-        <w:t xml:space="preserve">J’ai ensuite </w:t>
-      </w:r>
-      <w:r>
-        <w:t>eu la chance de connaître des professionnels du monde de la vente ce qui m’a permis de développé mes premiers sites internet.</w:t>
+        <w:t>J’ai ensuite eu la chance de connaître des professionnels du monde de la vente ce qui m’a permis de développé mes premiers sites internet.</w:t>
       </w:r>
     </w:p>
     <w:p>
@@ -1864,10 +1899,7 @@
         <w:t>Mauro</w:t>
       </w:r>
       <w:r>
-        <w:t> : J’ai toujours adoré le code, dès qu’un problème était devant moi, j’avais besoin de le résoudre</w:t>
-      </w:r>
-      <w:r>
-        <w:t xml:space="preserve"> de manière innovatrice. Dès mon entrée au MIT j’ai donc été comblé, et chaque jour j’y prends du plaisir.</w:t>
+        <w:t> : J’ai toujours adoré le code, dès qu’un problème était devant moi, j’avais besoin de le résoudre de manière innovatrice. Dès mon entrée au MIT j’ai donc été comblé, et chaque jour j’y prends du plaisir.</w:t>
       </w:r>
       <w:r>
         <w:br/>
@@ -1882,6 +1914,7 @@
         <w:rPr>
           <w:b/>
         </w:rPr>
+        <w:lastRenderedPageBreak/>
         <w:t>Alexandre</w:t>
       </w:r>
       <w:r>
@@ -1894,101 +1927,23 @@
     </w:p>
     <w:p>
       <w:pPr>
+        <w:pStyle w:val="Titre1"/>
+      </w:pPr>
+      <w:bookmarkStart w:id="7" w:name="_Toc526316455"/>
+      <w:r>
+        <w:t>Description fonctionnelle et techniques</w:t>
+      </w:r>
+      <w:bookmarkEnd w:id="7"/>
+    </w:p>
+    <w:p>
+      <w:pPr>
         <w:pStyle w:val="Titre2"/>
       </w:pPr>
-      <w:bookmarkStart w:id="5" w:name="_Toc526287987"/>
-      <w:r>
-        <w:lastRenderedPageBreak/>
-        <w:t>Périmètre</w:t>
-      </w:r>
-      <w:bookmarkEnd w:id="5"/>
-    </w:p>
-    <w:p>
-      <w:pPr>
-        <w:spacing w:after="160" w:line="259" w:lineRule="auto"/>
-        <w:jc w:val="both"/>
-      </w:pPr>
-      <w:r>
-        <w:t>Les articles ne seront vendus qu’en Suisse.</w:t>
-      </w:r>
-    </w:p>
-    <w:p>
-      <w:pPr>
-        <w:spacing w:after="160" w:line="259" w:lineRule="auto"/>
-        <w:jc w:val="both"/>
-      </w:pPr>
-      <w:r>
-        <w:t xml:space="preserve">Le prix des produits sera en différentes devises : </w:t>
-      </w:r>
-    </w:p>
-    <w:p>
-      <w:pPr>
-        <w:numPr>
-          <w:ilvl w:val="0"/>
-          <w:numId w:val="2"/>
-        </w:numPr>
-        <w:spacing w:after="160" w:line="259" w:lineRule="auto"/>
-        <w:jc w:val="both"/>
-      </w:pPr>
-      <w:r>
-        <w:t>Francs Suisse (CHF)</w:t>
-      </w:r>
-    </w:p>
-    <w:p>
-      <w:pPr>
-        <w:numPr>
-          <w:ilvl w:val="0"/>
-          <w:numId w:val="2"/>
-        </w:numPr>
-        <w:spacing w:after="160" w:line="259" w:lineRule="auto"/>
-        <w:jc w:val="both"/>
-      </w:pPr>
-      <w:r>
-        <w:t>USD ($)</w:t>
-      </w:r>
-    </w:p>
-    <w:p>
-      <w:pPr>
-        <w:numPr>
-          <w:ilvl w:val="0"/>
-          <w:numId w:val="2"/>
-        </w:numPr>
-        <w:spacing w:after="160" w:line="259" w:lineRule="auto"/>
-        <w:jc w:val="both"/>
-        <w:rPr>
-          <w:caps/>
-          <w:spacing w:val="15"/>
-        </w:rPr>
-      </w:pPr>
-      <w:r>
-        <w:t>Euro</w:t>
-      </w:r>
-      <w:r>
-        <w:t xml:space="preserve"> (</w:t>
-      </w:r>
-      <w:r>
-        <w:t>€)</w:t>
-      </w:r>
-    </w:p>
-    <w:p>
-      <w:pPr>
-        <w:pStyle w:val="Titre1"/>
-      </w:pPr>
-      <w:bookmarkStart w:id="6" w:name="_Toc526287988"/>
-      <w:r>
-        <w:t>Description fonctionnelle et techniques</w:t>
-      </w:r>
-      <w:bookmarkEnd w:id="6"/>
-    </w:p>
-    <w:p>
-      <w:pPr>
-        <w:pStyle w:val="Titre2"/>
-      </w:pPr>
-      <w:bookmarkStart w:id="7" w:name="_Toc526287989"/>
+      <w:bookmarkStart w:id="8" w:name="_Toc526316456"/>
       <w:r>
         <w:t>Arborescence du site</w:t>
       </w:r>
-      <w:bookmarkEnd w:id="7"/>
+      <w:bookmarkEnd w:id="8"/>
     </w:p>
     <w:p>
       <w:r>
@@ -2135,10 +2090,7 @@
         <w:spacing w:after="0"/>
       </w:pPr>
       <w:r>
-        <w:t>En plus de ces pages principales, les pages suivantes doivent être accessibles</w:t>
-      </w:r>
-      <w:r>
-        <w:t xml:space="preserve"> selon leur hiérarchie.</w:t>
+        <w:t>En plus de ces pages principales, les pages suivantes doivent être accessibles selon leur hiérarchie.</w:t>
       </w:r>
     </w:p>
     <w:p>
@@ -2174,10 +2126,7 @@
         </w:numPr>
       </w:pPr>
       <w:r>
-        <w:t xml:space="preserve">Pièces à venir </w:t>
-      </w:r>
-      <w:r>
-        <w:t>en détails</w:t>
+        <w:t>Pièces à venir en détails</w:t>
       </w:r>
     </w:p>
     <w:p>
@@ -2247,7 +2196,6 @@
           <w:spacing w:val="15"/>
         </w:rPr>
       </w:pPr>
-      <w:bookmarkStart w:id="8" w:name="_Toc526287990"/>
       <w:r>
         <w:br w:type="page"/>
       </w:r>
@@ -2256,13 +2204,12 @@
       <w:pPr>
         <w:pStyle w:val="Titre2"/>
       </w:pPr>
-      <w:bookmarkStart w:id="9" w:name="_GoBack"/>
-      <w:bookmarkEnd w:id="9"/>
+      <w:bookmarkStart w:id="9" w:name="_Toc526316457"/>
       <w:r>
         <w:lastRenderedPageBreak/>
         <w:t>Cas d’utilisations</w:t>
       </w:r>
-      <w:bookmarkEnd w:id="8"/>
+      <w:bookmarkEnd w:id="9"/>
     </w:p>
     <w:p>
       <w:pPr>
@@ -2335,7 +2282,7 @@
       <w:pPr>
         <w:pStyle w:val="Titre3"/>
       </w:pPr>
-      <w:bookmarkStart w:id="10" w:name="_Toc526287991"/>
+      <w:bookmarkStart w:id="10" w:name="_Toc526316458"/>
       <w:r>
         <w:t>Description du diagramme</w:t>
       </w:r>
@@ -2363,6 +2310,9 @@
       <w:r>
         <w:t>Store manager : La personne qui s’occupe du site, il a les mêmes droits qu’un client à l’exception qu’il ne peut pas faire d’achats</w:t>
       </w:r>
+      <w:r>
+        <w:t>, ni voir son historique de commandes (puisqu’il n’y en a pas).</w:t>
+      </w:r>
     </w:p>
     <w:p>
       <w:pPr>
@@ -2377,47 +2327,90 @@
     </w:p>
     <w:p>
       <w:r>
-        <w:t xml:space="preserve">Afficher la page de </w:t>
-      </w:r>
-      <w:proofErr w:type="spellStart"/>
-      <w:r>
-        <w:t>LogIn</w:t>
-      </w:r>
-      <w:proofErr w:type="spellEnd"/>
-      <w:r>
-        <w:t> :</w:t>
+        <w:t>Afficher la page de LogIn :</w:t>
+      </w:r>
+      <w:r>
+        <w:t xml:space="preserve"> La page pour se connecter au site, si l’utilisateur ne l’est pas encore, n’importe quelle adresse du site renverra vers cette page.</w:t>
       </w:r>
     </w:p>
     <w:p>
       <w:r>
         <w:t>Accès au catalogue :</w:t>
       </w:r>
+      <w:r>
+        <w:t xml:space="preserve"> Permettre un accès à la boutique, qui permettra de choisir les pièces d’horlogerie et les mettre dans le panier.</w:t>
+      </w:r>
     </w:p>
     <w:p>
       <w:r>
         <w:t>Faire des achats :</w:t>
       </w:r>
+      <w:r>
+        <w:t xml:space="preserve"> Pouvoir commander et payer, avec PayPal, </w:t>
+      </w:r>
+      <w:r>
+        <w:t>ce qu’on a placé dans le panier.</w:t>
+      </w:r>
     </w:p>
     <w:p>
       <w:r>
         <w:t>Voir un historique des commandes :</w:t>
       </w:r>
+      <w:r>
+        <w:t xml:space="preserve"> Pouvoir afficher les commandes qui</w:t>
+      </w:r>
+      <w:r>
+        <w:t xml:space="preserve"> ont été passées par le client</w:t>
+      </w:r>
+      <w:r>
+        <w:t xml:space="preserve"> du site</w:t>
+      </w:r>
+      <w:r>
+        <w:t>.</w:t>
+      </w:r>
     </w:p>
     <w:p>
       <w:r>
         <w:t>Gérer catalogue</w:t>
       </w:r>
-    </w:p>
-    <w:p>
-      <w:r>
+      <w:r>
+        <w:t xml:space="preserve"> : Pouvoir </w:t>
+      </w:r>
+      <w:r>
+        <w:t xml:space="preserve">afficher, </w:t>
+      </w:r>
+      <w:r>
+        <w:t>ajouter, modifier ou supprimer des articles du catalogue</w:t>
+      </w:r>
+      <w:r>
+        <w:t>.</w:t>
+      </w:r>
+    </w:p>
+    <w:p>
+      <w:r>
+        <w:lastRenderedPageBreak/>
         <w:t>Valider commande :</w:t>
       </w:r>
-    </w:p>
-    <w:p>
-      <w:r>
-        <w:lastRenderedPageBreak/>
+      <w:r>
+        <w:t xml:space="preserve"> Il a été demandé qu’une commande doit être validée par le Product Owne</w:t>
+      </w:r>
+      <w:r>
+        <w:t>r avant que le compte de l’utilisateur</w:t>
+      </w:r>
+      <w:r>
+        <w:t xml:space="preserve"> </w:t>
+      </w:r>
+      <w:r>
+        <w:t>soit débité.</w:t>
+      </w:r>
+    </w:p>
+    <w:p>
+      <w:r>
         <w:t>Gestion des utilisateurs :</w:t>
       </w:r>
+      <w:r>
+        <w:t xml:space="preserve"> Pouvoir afficher, ajouter, modifier et/ou supprimer un utilisateur du site. L’e-mail de connexion et le mot de passe auront été définis avec un « commercial » de la société cliente et un client du site.</w:t>
+      </w:r>
     </w:p>
     <w:p>
       <w:pPr>
@@ -2433,6 +2426,12 @@
     <w:p>
       <w:r>
         <w:t>PayPal :</w:t>
+      </w:r>
+      <w:r>
+        <w:t xml:space="preserve"> Pour faire un achat, l’utilisateur passera, obligatoirement, par PayPal</w:t>
+      </w:r>
+      <w:r>
+        <w:t>. La connexion à PayPal se fera en dehors du site.</w:t>
       </w:r>
     </w:p>
     <w:p>
@@ -2440,7 +2439,7 @@
         <w:pStyle w:val="Titre2"/>
         <w:jc w:val="both"/>
       </w:pPr>
-      <w:bookmarkStart w:id="11" w:name="_Toc526287992"/>
+      <w:bookmarkStart w:id="11" w:name="_Toc526316459"/>
       <w:r>
         <w:t>Fonctionnalités principales du produit</w:t>
       </w:r>
@@ -2456,22 +2455,46 @@
         <w:jc w:val="both"/>
       </w:pPr>
       <w:r>
-        <w:t>Certains</w:t>
-      </w:r>
-      <w:r>
-        <w:t xml:space="preserve"> articles </w:t>
-      </w:r>
-      <w:r>
-        <w:t>seront variables</w:t>
-      </w:r>
-      <w:r>
-        <w:t>, ce qui veut dire qu</w:t>
-      </w:r>
-      <w:r>
-        <w:t xml:space="preserve">’ils pourront </w:t>
-      </w:r>
-      <w:r>
-        <w:t>avoir plusieurs déclinaisons.</w:t>
+        <w:t>Sécurité</w:t>
+      </w:r>
+    </w:p>
+    <w:p>
+      <w:pPr>
+        <w:numPr>
+          <w:ilvl w:val="1"/>
+          <w:numId w:val="2"/>
+        </w:numPr>
+        <w:spacing w:after="160" w:line="259" w:lineRule="auto"/>
+        <w:jc w:val="both"/>
+      </w:pPr>
+      <w:r>
+        <w:t>On ne peut pas trouver le site depuis un moteur de recherche</w:t>
+      </w:r>
+    </w:p>
+    <w:p>
+      <w:pPr>
+        <w:numPr>
+          <w:ilvl w:val="1"/>
+          <w:numId w:val="2"/>
+        </w:numPr>
+        <w:spacing w:after="160" w:line="259" w:lineRule="auto"/>
+        <w:jc w:val="both"/>
+      </w:pPr>
+      <w:r>
+        <w:t>Une connexion est obligatoire pour avoir accès au site</w:t>
+      </w:r>
+    </w:p>
+    <w:p>
+      <w:pPr>
+        <w:numPr>
+          <w:ilvl w:val="1"/>
+          <w:numId w:val="2"/>
+        </w:numPr>
+        <w:spacing w:after="160" w:line="259" w:lineRule="auto"/>
+        <w:jc w:val="both"/>
+      </w:pPr>
+      <w:r>
+        <w:t>Pour se connecter au site il faut un double facteur d'authentification. C’est à dire qu’il faut d’abord saisir un nom d’utilisateur et un mot de passe. Ensuite, l’utilisateur devra saisir un code qu’il aura reçu par sms pour valider la connexion.</w:t>
       </w:r>
     </w:p>
     <w:p>
@@ -2484,7 +2507,22 @@
         <w:jc w:val="both"/>
       </w:pPr>
       <w:r>
-        <w:t>Faciliter la navigation avec des filtres et recherches</w:t>
+        <w:t>Certains</w:t>
+      </w:r>
+      <w:r>
+        <w:t xml:space="preserve"> articles </w:t>
+      </w:r>
+      <w:r>
+        <w:t>seront variables</w:t>
+      </w:r>
+      <w:r>
+        <w:t>, ce qui veut dire qu</w:t>
+      </w:r>
+      <w:r>
+        <w:t xml:space="preserve">’ils pourront </w:t>
+      </w:r>
+      <w:r>
+        <w:t>avoir plusieurs déclinaisons.</w:t>
       </w:r>
     </w:p>
     <w:p>
@@ -2497,7 +2535,7 @@
         <w:jc w:val="both"/>
       </w:pPr>
       <w:r>
-        <w:t>Langues : français et ajouter l’anglais plus tard</w:t>
+        <w:t>Faciliter la navigation avec des filtres et recherches</w:t>
       </w:r>
     </w:p>
     <w:p>
@@ -2510,7 +2548,7 @@
         <w:jc w:val="both"/>
       </w:pPr>
       <w:r>
-        <w:t>Le paiement ne pourra se faire qu’au moyen d’un compte PayPal, afin de ne pas garder les informations de paiement des clients.</w:t>
+        <w:t>Langues : français et ajouter l’anglais plus tard</w:t>
       </w:r>
     </w:p>
     <w:p>
@@ -2523,7 +2561,10 @@
         <w:jc w:val="both"/>
       </w:pPr>
       <w:r>
-        <w:t>Il n’y pas la possibilité de poster des commentaires ou des avis sur les articles</w:t>
+        <w:t>Le paiement ne pourra se faire qu’au moyen d’un compte PayPal, afin de ne pas garder les infor</w:t>
+      </w:r>
+      <w:r>
+        <w:t>mations de paiement des clients</w:t>
       </w:r>
     </w:p>
     <w:p>
@@ -2536,7 +2577,26 @@
         <w:jc w:val="both"/>
       </w:pPr>
       <w:r>
-        <w:t>La solution devra être simple d’utilisation afin de permettre au client de pouvoir s’occuper lui-même de la maintenance (gestion des données, mise à jour des stock, sécurité, etc…)</w:t>
+        <w:t>Il n’y pas la possibilité de poster des commentaires ou des avis sur les articles</w:t>
+      </w:r>
+    </w:p>
+    <w:p>
+      <w:pPr>
+        <w:numPr>
+          <w:ilvl w:val="0"/>
+          <w:numId w:val="2"/>
+        </w:numPr>
+        <w:spacing w:after="160" w:line="259" w:lineRule="auto"/>
+        <w:jc w:val="both"/>
+      </w:pPr>
+      <w:r>
+        <w:t xml:space="preserve">La solution devra être simple d’utilisation afin de permettre au client </w:t>
+      </w:r>
+      <w:r>
+        <w:t xml:space="preserve">du site </w:t>
+      </w:r>
+      <w:r>
+        <w:t>de pouvoir s’occuper lui-même de la maintenance (gestion des données, mise à jour des stock, sécurité, etc…)</w:t>
       </w:r>
     </w:p>
     <w:p>
@@ -2585,7 +2645,7 @@
       <w:pPr>
         <w:pStyle w:val="Titre2"/>
       </w:pPr>
-      <w:bookmarkStart w:id="12" w:name="_Toc526287993"/>
+      <w:bookmarkStart w:id="12" w:name="_Toc526316460"/>
       <w:r>
         <w:t>Fiches produits</w:t>
       </w:r>
@@ -2593,10 +2653,7 @@
     </w:p>
     <w:p>
       <w:r>
-        <w:t>Chaque fiche produit est composée des informations structurées suivantes</w:t>
-      </w:r>
-      <w:r>
-        <w:t> :</w:t>
+        <w:t>Chaque fiche produit est composée des informations structurées suivantes :</w:t>
       </w:r>
     </w:p>
     <w:p>
@@ -2712,7 +2769,7 @@
         <w:pStyle w:val="Titre1"/>
         <w:jc w:val="both"/>
       </w:pPr>
-      <w:bookmarkStart w:id="13" w:name="_Toc526287994"/>
+      <w:bookmarkStart w:id="13" w:name="_Toc526316461"/>
       <w:r>
         <w:t>Notre offre</w:t>
       </w:r>
@@ -2724,6 +2781,7 @@
         <w:jc w:val="both"/>
       </w:pPr>
       <w:r>
+        <w:lastRenderedPageBreak/>
         <w:t>Nous proposons donc d’utiliser un CMS (un CMS est un programme informatique qui facilite la création d’un site web en proposant des modèles de sites) que l’on peut personnaliser. L’avantage d’une telle solution est qu’elle est rapide à mettre en place, il y a des CMS qui sont sans frais, et une personne qui ne connaît pas les langages informatiques peut facilement gérer le contenu de son site avec.</w:t>
       </w:r>
       <w:r>
@@ -2751,7 +2809,7 @@
       <w:pPr>
         <w:pStyle w:val="Titre2"/>
       </w:pPr>
-      <w:bookmarkStart w:id="14" w:name="_Toc526287995"/>
+      <w:bookmarkStart w:id="14" w:name="_Toc526316462"/>
       <w:r>
         <w:lastRenderedPageBreak/>
         <w:t>Services proposés</w:t>
@@ -2808,7 +2866,7 @@
       <w:pPr>
         <w:pStyle w:val="Titre2"/>
       </w:pPr>
-      <w:bookmarkStart w:id="15" w:name="_Toc526287996"/>
+      <w:bookmarkStart w:id="15" w:name="_Toc526316463"/>
       <w:r>
         <w:t>Hébergement</w:t>
       </w:r>
@@ -3214,7 +3272,7 @@
         <w:pStyle w:val="Titre2"/>
         <w:jc w:val="both"/>
       </w:pPr>
-      <w:bookmarkStart w:id="16" w:name="_Toc526287997"/>
+      <w:bookmarkStart w:id="16" w:name="_Toc526316464"/>
       <w:r>
         <w:lastRenderedPageBreak/>
         <w:t>Tarifs</w:t>
@@ -3441,7 +3499,7 @@
         <w:pStyle w:val="Titre1"/>
         <w:spacing w:after="240"/>
       </w:pPr>
-      <w:bookmarkStart w:id="17" w:name="_Toc526287998"/>
+      <w:bookmarkStart w:id="17" w:name="_Toc526316465"/>
       <w:r>
         <w:t>C</w:t>
       </w:r>
@@ -3547,23 +3605,13 @@
               <w:spacing w:after="160" w:line="259" w:lineRule="auto"/>
               <w:cnfStyle w:val="000000100000" w:firstRow="0" w:lastRow="0" w:firstColumn="0" w:lastColumn="0" w:oddVBand="0" w:evenVBand="0" w:oddHBand="1" w:evenHBand="0" w:firstRowFirstColumn="0" w:firstRowLastColumn="0" w:lastRowFirstColumn="0" w:lastRowLastColumn="0"/>
             </w:pPr>
-            <w:proofErr w:type="spellStart"/>
-            <w:r>
-              <w:t>Grand’Rue</w:t>
-            </w:r>
-            <w:proofErr w:type="spellEnd"/>
-            <w:r>
-              <w:t xml:space="preserve"> 31</w:t>
+            <w:r>
+              <w:t>Grand’Rue 31</w:t>
             </w:r>
             <w:r>
               <w:br/>
-              <w:t xml:space="preserve">1462 </w:t>
-            </w:r>
-            <w:proofErr w:type="spellStart"/>
-            <w:r>
-              <w:t>Yvonand</w:t>
-            </w:r>
-            <w:proofErr w:type="spellEnd"/>
+              <w:t>1462 Yvonand</w:t>
+            </w:r>
           </w:p>
         </w:tc>
         <w:tc>
@@ -6212,6 +6260,7 @@
   <w:style w:type="character" w:default="1" w:styleId="Policepardfaut">
     <w:name w:val="Default Paragraph Font"/>
     <w:uiPriority w:val="1"/>
+    <w:semiHidden/>
     <w:unhideWhenUsed/>
   </w:style>
   <w:style w:type="table" w:default="1" w:styleId="TableauNormal">
@@ -6551,7 +6600,7 @@
       <w:spacing w:val="10"/>
     </w:rPr>
   </w:style>
-  <w:style w:type="character" w:styleId="Rfrencelgre">
+  <w:style w:type="character" w:styleId="Rfrenceple">
     <w:name w:val="Subtle Reference"/>
     <w:uiPriority w:val="31"/>
     <w:qFormat/>
@@ -7667,7 +7716,7 @@
 </file>
 
 <file path=customXml/itemProps1.xml><?xml version="1.0" encoding="utf-8"?>
-<ds:datastoreItem xmlns:ds="http://schemas.openxmlformats.org/officeDocument/2006/customXml" ds:itemID="{62E53850-287B-4324-B2F7-DEB6A43FCD3F}">
+<ds:datastoreItem xmlns:ds="http://schemas.openxmlformats.org/officeDocument/2006/customXml" ds:itemID="{D902FF18-6C5E-4A73-909F-2D6AEDD846E9}">
   <ds:schemaRefs>
     <ds:schemaRef ds:uri="http://schemas.openxmlformats.org/officeDocument/2006/bibliography"/>
   </ds:schemaRefs>

</xml_diff>

<commit_message>
Cahier des charges V1.1
</commit_message>
<xml_diff>
--- a/Doc/Commercial/CahiersDesCharges/Cdc_TicTac.docx
+++ b/Doc/Commercial/CahiersDesCharges/Cdc_TicTac.docx
@@ -320,6 +320,7 @@
             <w:t>Table des matières</w:t>
           </w:r>
         </w:p>
+        <w:bookmarkStart w:id="0" w:name="_Hlk527548340"/>
         <w:p>
           <w:pPr>
             <w:pStyle w:val="TM1"/>
@@ -361,7 +362,7 @@
             </w:rPr>
             <w:fldChar w:fldCharType="separate"/>
           </w:r>
-          <w:hyperlink w:anchor="_Toc526363471" w:history="1">
+          <w:hyperlink w:anchor="_Toc527555483" w:history="1">
             <w:r>
               <w:rPr>
                 <w:rStyle w:val="Lienhypertexte"/>
@@ -388,7 +389,7 @@
                 <w:noProof/>
                 <w:webHidden/>
               </w:rPr>
-              <w:instrText xml:space="preserve"> PAGEREF _Toc526363471 \h </w:instrText>
+              <w:instrText xml:space="preserve"> PAGEREF _Toc527555483 \h </w:instrText>
             </w:r>
             <w:r>
               <w:rPr>
@@ -434,7 +435,7 @@
               <w:lang w:eastAsia="fr-CH"/>
             </w:rPr>
           </w:pPr>
-          <w:hyperlink w:anchor="_Toc526363472" w:history="1">
+          <w:hyperlink w:anchor="_Toc527555484" w:history="1">
             <w:r>
               <w:rPr>
                 <w:rStyle w:val="Lienhypertexte"/>
@@ -461,7 +462,7 @@
                 <w:noProof/>
                 <w:webHidden/>
               </w:rPr>
-              <w:instrText xml:space="preserve"> PAGEREF _Toc526363472 \h </w:instrText>
+              <w:instrText xml:space="preserve"> PAGEREF _Toc527555484 \h </w:instrText>
             </w:r>
             <w:r>
               <w:rPr>
@@ -507,7 +508,7 @@
               <w:lang w:eastAsia="fr-CH"/>
             </w:rPr>
           </w:pPr>
-          <w:hyperlink w:anchor="_Toc526363473" w:history="1">
+          <w:hyperlink w:anchor="_Toc527555485" w:history="1">
             <w:r>
               <w:rPr>
                 <w:rStyle w:val="Lienhypertexte"/>
@@ -534,7 +535,7 @@
                 <w:noProof/>
                 <w:webHidden/>
               </w:rPr>
-              <w:instrText xml:space="preserve"> PAGEREF _Toc526363473 \h </w:instrText>
+              <w:instrText xml:space="preserve"> PAGEREF _Toc527555485 \h </w:instrText>
             </w:r>
             <w:r>
               <w:rPr>
@@ -580,7 +581,7 @@
               <w:lang w:eastAsia="fr-CH"/>
             </w:rPr>
           </w:pPr>
-          <w:hyperlink w:anchor="_Toc526363474" w:history="1">
+          <w:hyperlink w:anchor="_Toc527555486" w:history="1">
             <w:r>
               <w:rPr>
                 <w:rStyle w:val="Lienhypertexte"/>
@@ -607,7 +608,7 @@
                 <w:noProof/>
                 <w:webHidden/>
               </w:rPr>
-              <w:instrText xml:space="preserve"> PAGEREF _Toc526363474 \h </w:instrText>
+              <w:instrText xml:space="preserve"> PAGEREF _Toc527555486 \h </w:instrText>
             </w:r>
             <w:r>
               <w:rPr>
@@ -653,7 +654,7 @@
               <w:lang w:eastAsia="fr-CH"/>
             </w:rPr>
           </w:pPr>
-          <w:hyperlink w:anchor="_Toc526363475" w:history="1">
+          <w:hyperlink w:anchor="_Toc527555487" w:history="1">
             <w:r>
               <w:rPr>
                 <w:rStyle w:val="Lienhypertexte"/>
@@ -680,7 +681,7 @@
                 <w:noProof/>
                 <w:webHidden/>
               </w:rPr>
-              <w:instrText xml:space="preserve"> PAGEREF _Toc526363475 \h </w:instrText>
+              <w:instrText xml:space="preserve"> PAGEREF _Toc527555487 \h </w:instrText>
             </w:r>
             <w:r>
               <w:rPr>
@@ -726,7 +727,7 @@
               <w:lang w:eastAsia="fr-CH"/>
             </w:rPr>
           </w:pPr>
-          <w:hyperlink w:anchor="_Toc526363476" w:history="1">
+          <w:hyperlink w:anchor="_Toc527555488" w:history="1">
             <w:r>
               <w:rPr>
                 <w:rStyle w:val="Lienhypertexte"/>
@@ -753,7 +754,7 @@
                 <w:noProof/>
                 <w:webHidden/>
               </w:rPr>
-              <w:instrText xml:space="preserve"> PAGEREF _Toc526363476 \h </w:instrText>
+              <w:instrText xml:space="preserve"> PAGEREF _Toc527555488 \h </w:instrText>
             </w:r>
             <w:r>
               <w:rPr>
@@ -773,7 +774,7 @@
                 <w:noProof/>
                 <w:webHidden/>
               </w:rPr>
-              <w:t>3</w:t>
+              <w:t>4</w:t>
             </w:r>
             <w:r>
               <w:rPr>
@@ -801,7 +802,7 @@
               <w:lang w:eastAsia="fr-CH"/>
             </w:rPr>
           </w:pPr>
-          <w:hyperlink w:anchor="_Toc526363477" w:history="1">
+          <w:hyperlink w:anchor="_Toc527555489" w:history="1">
             <w:r>
               <w:rPr>
                 <w:rStyle w:val="Lienhypertexte"/>
@@ -828,7 +829,7 @@
                 <w:noProof/>
                 <w:webHidden/>
               </w:rPr>
-              <w:instrText xml:space="preserve"> PAGEREF _Toc526363477 \h </w:instrText>
+              <w:instrText xml:space="preserve"> PAGEREF _Toc527555489 \h </w:instrText>
             </w:r>
             <w:r>
               <w:rPr>
@@ -848,7 +849,7 @@
                 <w:noProof/>
                 <w:webHidden/>
               </w:rPr>
-              <w:t>4</w:t>
+              <w:t>5</w:t>
             </w:r>
             <w:r>
               <w:rPr>
@@ -874,7 +875,7 @@
               <w:lang w:eastAsia="fr-CH"/>
             </w:rPr>
           </w:pPr>
-          <w:hyperlink w:anchor="_Toc526363478" w:history="1">
+          <w:hyperlink w:anchor="_Toc527555490" w:history="1">
             <w:r>
               <w:rPr>
                 <w:rStyle w:val="Lienhypertexte"/>
@@ -901,7 +902,7 @@
                 <w:noProof/>
                 <w:webHidden/>
               </w:rPr>
-              <w:instrText xml:space="preserve"> PAGEREF _Toc526363478 \h </w:instrText>
+              <w:instrText xml:space="preserve"> PAGEREF _Toc527555490 \h </w:instrText>
             </w:r>
             <w:r>
               <w:rPr>
@@ -921,7 +922,7 @@
                 <w:noProof/>
                 <w:webHidden/>
               </w:rPr>
-              <w:t>4</w:t>
+              <w:t>5</w:t>
             </w:r>
             <w:r>
               <w:rPr>
@@ -947,7 +948,7 @@
               <w:lang w:eastAsia="fr-CH"/>
             </w:rPr>
           </w:pPr>
-          <w:hyperlink w:anchor="_Toc526363479" w:history="1">
+          <w:hyperlink w:anchor="_Toc527555491" w:history="1">
             <w:r>
               <w:rPr>
                 <w:rStyle w:val="Lienhypertexte"/>
@@ -974,7 +975,7 @@
                 <w:noProof/>
                 <w:webHidden/>
               </w:rPr>
-              <w:instrText xml:space="preserve"> PAGEREF _Toc526363479 \h </w:instrText>
+              <w:instrText xml:space="preserve"> PAGEREF _Toc527555491 \h </w:instrText>
             </w:r>
             <w:r>
               <w:rPr>
@@ -994,7 +995,7 @@
                 <w:noProof/>
                 <w:webHidden/>
               </w:rPr>
-              <w:t>5</w:t>
+              <w:t>6</w:t>
             </w:r>
             <w:r>
               <w:rPr>
@@ -1021,7 +1022,7 @@
               <w:lang w:eastAsia="fr-CH"/>
             </w:rPr>
           </w:pPr>
-          <w:hyperlink w:anchor="_Toc526363480" w:history="1">
+          <w:hyperlink w:anchor="_Toc527555492" w:history="1">
             <w:r>
               <w:rPr>
                 <w:rStyle w:val="Lienhypertexte"/>
@@ -1048,7 +1049,7 @@
                 <w:noProof/>
                 <w:webHidden/>
               </w:rPr>
-              <w:instrText xml:space="preserve"> PAGEREF _Toc526363480 \h </w:instrText>
+              <w:instrText xml:space="preserve"> PAGEREF _Toc527555492 \h </w:instrText>
             </w:r>
             <w:r>
               <w:rPr>
@@ -1068,7 +1069,7 @@
                 <w:noProof/>
                 <w:webHidden/>
               </w:rPr>
-              <w:t>5</w:t>
+              <w:t>6</w:t>
             </w:r>
             <w:r>
               <w:rPr>
@@ -1095,7 +1096,7 @@
               <w:lang w:eastAsia="fr-CH"/>
             </w:rPr>
           </w:pPr>
-          <w:hyperlink w:anchor="_Toc526363481" w:history="1">
+          <w:hyperlink w:anchor="_Toc527555493" w:history="1">
             <w:r>
               <w:rPr>
                 <w:rStyle w:val="Lienhypertexte"/>
@@ -1122,7 +1123,7 @@
                 <w:noProof/>
                 <w:webHidden/>
               </w:rPr>
-              <w:instrText xml:space="preserve"> PAGEREF _Toc526363481 \h </w:instrText>
+              <w:instrText xml:space="preserve"> PAGEREF _Toc527555493 \h </w:instrText>
             </w:r>
             <w:r>
               <w:rPr>
@@ -1142,7 +1143,7 @@
                 <w:noProof/>
                 <w:webHidden/>
               </w:rPr>
-              <w:t>5</w:t>
+              <w:t>6</w:t>
             </w:r>
             <w:r>
               <w:rPr>
@@ -1169,7 +1170,7 @@
               <w:lang w:eastAsia="fr-CH"/>
             </w:rPr>
           </w:pPr>
-          <w:hyperlink w:anchor="_Toc526363482" w:history="1">
+          <w:hyperlink w:anchor="_Toc527555494" w:history="1">
             <w:r>
               <w:rPr>
                 <w:rStyle w:val="Lienhypertexte"/>
@@ -1196,7 +1197,7 @@
                 <w:noProof/>
                 <w:webHidden/>
               </w:rPr>
-              <w:instrText xml:space="preserve"> PAGEREF _Toc526363482 \h </w:instrText>
+              <w:instrText xml:space="preserve"> PAGEREF _Toc527555494 \h </w:instrText>
             </w:r>
             <w:r>
               <w:rPr>
@@ -1216,7 +1217,7 @@
                 <w:noProof/>
                 <w:webHidden/>
               </w:rPr>
-              <w:t>6</w:t>
+              <w:t>7</w:t>
             </w:r>
             <w:r>
               <w:rPr>
@@ -1242,7 +1243,7 @@
               <w:lang w:eastAsia="fr-CH"/>
             </w:rPr>
           </w:pPr>
-          <w:hyperlink w:anchor="_Toc526363483" w:history="1">
+          <w:hyperlink w:anchor="_Toc527555495" w:history="1">
             <w:r>
               <w:rPr>
                 <w:rStyle w:val="Lienhypertexte"/>
@@ -1269,7 +1270,7 @@
                 <w:noProof/>
                 <w:webHidden/>
               </w:rPr>
-              <w:instrText xml:space="preserve"> PAGEREF _Toc526363483 \h </w:instrText>
+              <w:instrText xml:space="preserve"> PAGEREF _Toc527555495 \h </w:instrText>
             </w:r>
             <w:r>
               <w:rPr>
@@ -1289,7 +1290,7 @@
                 <w:noProof/>
                 <w:webHidden/>
               </w:rPr>
-              <w:t>8</w:t>
+              <w:t>9</w:t>
             </w:r>
             <w:r>
               <w:rPr>
@@ -1316,7 +1317,7 @@
               <w:lang w:eastAsia="fr-CH"/>
             </w:rPr>
           </w:pPr>
-          <w:hyperlink w:anchor="_Toc526363484" w:history="1">
+          <w:hyperlink w:anchor="_Toc527555496" w:history="1">
             <w:r>
               <w:rPr>
                 <w:rStyle w:val="Lienhypertexte"/>
@@ -1343,7 +1344,7 @@
                 <w:noProof/>
                 <w:webHidden/>
               </w:rPr>
-              <w:instrText xml:space="preserve"> PAGEREF _Toc526363484 \h </w:instrText>
+              <w:instrText xml:space="preserve"> PAGEREF _Toc527555496 \h </w:instrText>
             </w:r>
             <w:r>
               <w:rPr>
@@ -1363,7 +1364,7 @@
                 <w:noProof/>
                 <w:webHidden/>
               </w:rPr>
-              <w:t>8</w:t>
+              <w:t>9</w:t>
             </w:r>
             <w:r>
               <w:rPr>
@@ -1389,7 +1390,7 @@
               <w:lang w:eastAsia="fr-CH"/>
             </w:rPr>
           </w:pPr>
-          <w:hyperlink w:anchor="_Toc526363485" w:history="1">
+          <w:hyperlink w:anchor="_Toc527555497" w:history="1">
             <w:r>
               <w:rPr>
                 <w:rStyle w:val="Lienhypertexte"/>
@@ -1416,7 +1417,7 @@
                 <w:noProof/>
                 <w:webHidden/>
               </w:rPr>
-              <w:instrText xml:space="preserve"> PAGEREF _Toc526363485 \h </w:instrText>
+              <w:instrText xml:space="preserve"> PAGEREF _Toc527555497 \h </w:instrText>
             </w:r>
             <w:r>
               <w:rPr>
@@ -1436,7 +1437,7 @@
                 <w:noProof/>
                 <w:webHidden/>
               </w:rPr>
-              <w:t>9</w:t>
+              <w:t>10</w:t>
             </w:r>
             <w:r>
               <w:rPr>
@@ -1462,7 +1463,7 @@
               <w:lang w:eastAsia="fr-CH"/>
             </w:rPr>
           </w:pPr>
-          <w:hyperlink w:anchor="_Toc526363486" w:history="1">
+          <w:hyperlink w:anchor="_Toc527555498" w:history="1">
             <w:r>
               <w:rPr>
                 <w:rStyle w:val="Lienhypertexte"/>
@@ -1489,7 +1490,7 @@
                 <w:noProof/>
                 <w:webHidden/>
               </w:rPr>
-              <w:instrText xml:space="preserve"> PAGEREF _Toc526363486 \h </w:instrText>
+              <w:instrText xml:space="preserve"> PAGEREF _Toc527555498 \h </w:instrText>
             </w:r>
             <w:r>
               <w:rPr>
@@ -1509,7 +1510,7 @@
                 <w:noProof/>
                 <w:webHidden/>
               </w:rPr>
-              <w:t>9</w:t>
+              <w:t>10</w:t>
             </w:r>
             <w:r>
               <w:rPr>
@@ -1536,7 +1537,7 @@
               <w:lang w:eastAsia="fr-CH"/>
             </w:rPr>
           </w:pPr>
-          <w:hyperlink w:anchor="_Toc526363487" w:history="1">
+          <w:hyperlink w:anchor="_Toc527555499" w:history="1">
             <w:r>
               <w:rPr>
                 <w:rStyle w:val="Lienhypertexte"/>
@@ -1563,7 +1564,7 @@
                 <w:noProof/>
                 <w:webHidden/>
               </w:rPr>
-              <w:instrText xml:space="preserve"> PAGEREF _Toc526363487 \h </w:instrText>
+              <w:instrText xml:space="preserve"> PAGEREF _Toc527555499 \h </w:instrText>
             </w:r>
             <w:r>
               <w:rPr>
@@ -1583,7 +1584,7 @@
                 <w:noProof/>
                 <w:webHidden/>
               </w:rPr>
-              <w:t>9</w:t>
+              <w:t>10</w:t>
             </w:r>
             <w:r>
               <w:rPr>
@@ -1610,7 +1611,7 @@
               <w:lang w:eastAsia="fr-CH"/>
             </w:rPr>
           </w:pPr>
-          <w:hyperlink w:anchor="_Toc526363488" w:history="1">
+          <w:hyperlink w:anchor="_Toc527555500" w:history="1">
             <w:r>
               <w:rPr>
                 <w:rStyle w:val="Lienhypertexte"/>
@@ -1637,7 +1638,7 @@
                 <w:noProof/>
                 <w:webHidden/>
               </w:rPr>
-              <w:instrText xml:space="preserve"> PAGEREF _Toc526363488 \h </w:instrText>
+              <w:instrText xml:space="preserve"> PAGEREF _Toc527555500 \h </w:instrText>
             </w:r>
             <w:r>
               <w:rPr>
@@ -1657,7 +1658,7 @@
                 <w:noProof/>
                 <w:webHidden/>
               </w:rPr>
-              <w:t>9</w:t>
+              <w:t>10</w:t>
             </w:r>
             <w:r>
               <w:rPr>
@@ -1684,7 +1685,7 @@
               <w:lang w:eastAsia="fr-CH"/>
             </w:rPr>
           </w:pPr>
-          <w:hyperlink w:anchor="_Toc526363489" w:history="1">
+          <w:hyperlink w:anchor="_Toc527555501" w:history="1">
             <w:r>
               <w:rPr>
                 <w:rStyle w:val="Lienhypertexte"/>
@@ -1711,7 +1712,7 @@
                 <w:noProof/>
                 <w:webHidden/>
               </w:rPr>
-              <w:instrText xml:space="preserve"> PAGEREF _Toc526363489 \h </w:instrText>
+              <w:instrText xml:space="preserve"> PAGEREF _Toc527555501 \h </w:instrText>
             </w:r>
             <w:r>
               <w:rPr>
@@ -1731,7 +1732,7 @@
                 <w:noProof/>
                 <w:webHidden/>
               </w:rPr>
-              <w:t>9</w:t>
+              <w:t>10</w:t>
             </w:r>
             <w:r>
               <w:rPr>
@@ -1759,7 +1760,7 @@
               <w:lang w:eastAsia="fr-CH"/>
             </w:rPr>
           </w:pPr>
-          <w:hyperlink w:anchor="_Toc526363490" w:history="1">
+          <w:hyperlink w:anchor="_Toc527555502" w:history="1">
             <w:r>
               <w:rPr>
                 <w:rStyle w:val="Lienhypertexte"/>
@@ -1786,7 +1787,7 @@
                 <w:noProof/>
                 <w:webHidden/>
               </w:rPr>
-              <w:instrText xml:space="preserve"> PAGEREF _Toc526363490 \h </w:instrText>
+              <w:instrText xml:space="preserve"> PAGEREF _Toc527555502 \h </w:instrText>
             </w:r>
             <w:r>
               <w:rPr>
@@ -1806,7 +1807,7 @@
                 <w:noProof/>
                 <w:webHidden/>
               </w:rPr>
-              <w:t>10</w:t>
+              <w:t>11</w:t>
             </w:r>
             <w:r>
               <w:rPr>
@@ -1832,7 +1833,7 @@
               <w:lang w:eastAsia="fr-CH"/>
             </w:rPr>
           </w:pPr>
-          <w:hyperlink w:anchor="_Toc526363491" w:history="1">
+          <w:hyperlink w:anchor="_Toc527555503" w:history="1">
             <w:r>
               <w:rPr>
                 <w:rStyle w:val="Lienhypertexte"/>
@@ -1859,7 +1860,7 @@
                 <w:noProof/>
                 <w:webHidden/>
               </w:rPr>
-              <w:instrText xml:space="preserve"> PAGEREF _Toc526363491 \h </w:instrText>
+              <w:instrText xml:space="preserve"> PAGEREF _Toc527555503 \h </w:instrText>
             </w:r>
             <w:r>
               <w:rPr>
@@ -1879,7 +1880,7 @@
                 <w:noProof/>
                 <w:webHidden/>
               </w:rPr>
-              <w:t>10</w:t>
+              <w:t>11</w:t>
             </w:r>
             <w:r>
               <w:rPr>
@@ -1905,7 +1906,7 @@
               <w:lang w:eastAsia="fr-CH"/>
             </w:rPr>
           </w:pPr>
-          <w:hyperlink w:anchor="_Toc526363492" w:history="1">
+          <w:hyperlink w:anchor="_Toc527555504" w:history="1">
             <w:r>
               <w:rPr>
                 <w:rStyle w:val="Lienhypertexte"/>
@@ -1932,7 +1933,7 @@
                 <w:noProof/>
                 <w:webHidden/>
               </w:rPr>
-              <w:instrText xml:space="preserve"> PAGEREF _Toc526363492 \h </w:instrText>
+              <w:instrText xml:space="preserve"> PAGEREF _Toc527555504 \h </w:instrText>
             </w:r>
             <w:r>
               <w:rPr>
@@ -1952,7 +1953,7 @@
                 <w:noProof/>
                 <w:webHidden/>
               </w:rPr>
-              <w:t>10</w:t>
+              <w:t>11</w:t>
             </w:r>
             <w:r>
               <w:rPr>
@@ -1978,7 +1979,7 @@
               <w:lang w:eastAsia="fr-CH"/>
             </w:rPr>
           </w:pPr>
-          <w:hyperlink w:anchor="_Toc526363493" w:history="1">
+          <w:hyperlink w:anchor="_Toc527555505" w:history="1">
             <w:r>
               <w:rPr>
                 <w:rStyle w:val="Lienhypertexte"/>
@@ -2005,7 +2006,7 @@
                 <w:noProof/>
                 <w:webHidden/>
               </w:rPr>
-              <w:instrText xml:space="preserve"> PAGEREF _Toc526363493 \h </w:instrText>
+              <w:instrText xml:space="preserve"> PAGEREF _Toc527555505 \h </w:instrText>
             </w:r>
             <w:r>
               <w:rPr>
@@ -2025,7 +2026,7 @@
                 <w:noProof/>
                 <w:webHidden/>
               </w:rPr>
-              <w:t>11</w:t>
+              <w:t>12</w:t>
             </w:r>
             <w:r>
               <w:rPr>
@@ -2051,7 +2052,7 @@
               <w:lang w:eastAsia="fr-CH"/>
             </w:rPr>
           </w:pPr>
-          <w:hyperlink w:anchor="_Toc526363494" w:history="1">
+          <w:hyperlink w:anchor="_Toc527555506" w:history="1">
             <w:r>
               <w:rPr>
                 <w:rStyle w:val="Lienhypertexte"/>
@@ -2078,7 +2079,7 @@
                 <w:noProof/>
                 <w:webHidden/>
               </w:rPr>
-              <w:instrText xml:space="preserve"> PAGEREF _Toc526363494 \h </w:instrText>
+              <w:instrText xml:space="preserve"> PAGEREF _Toc527555506 \h </w:instrText>
             </w:r>
             <w:r>
               <w:rPr>
@@ -2098,7 +2099,7 @@
                 <w:noProof/>
                 <w:webHidden/>
               </w:rPr>
-              <w:t>11</w:t>
+              <w:t>12</w:t>
             </w:r>
             <w:r>
               <w:rPr>
@@ -2124,7 +2125,7 @@
               <w:lang w:eastAsia="fr-CH"/>
             </w:rPr>
           </w:pPr>
-          <w:hyperlink w:anchor="_Toc526363495" w:history="1">
+          <w:hyperlink w:anchor="_Toc527555507" w:history="1">
             <w:r>
               <w:rPr>
                 <w:rStyle w:val="Lienhypertexte"/>
@@ -2151,7 +2152,7 @@
                 <w:noProof/>
                 <w:webHidden/>
               </w:rPr>
-              <w:instrText xml:space="preserve"> PAGEREF _Toc526363495 \h </w:instrText>
+              <w:instrText xml:space="preserve"> PAGEREF _Toc527555507 \h </w:instrText>
             </w:r>
             <w:r>
               <w:rPr>
@@ -2171,7 +2172,7 @@
                 <w:noProof/>
                 <w:webHidden/>
               </w:rPr>
-              <w:t>12</w:t>
+              <w:t>13</w:t>
             </w:r>
             <w:r>
               <w:rPr>
@@ -2197,7 +2198,7 @@
               <w:lang w:eastAsia="fr-CH"/>
             </w:rPr>
           </w:pPr>
-          <w:hyperlink w:anchor="_Toc526363496" w:history="1">
+          <w:hyperlink w:anchor="_Toc527555508" w:history="1">
             <w:r>
               <w:rPr>
                 <w:rStyle w:val="Lienhypertexte"/>
@@ -2224,7 +2225,7 @@
                 <w:noProof/>
                 <w:webHidden/>
               </w:rPr>
-              <w:instrText xml:space="preserve"> PAGEREF _Toc526363496 \h </w:instrText>
+              <w:instrText xml:space="preserve"> PAGEREF _Toc527555508 \h </w:instrText>
             </w:r>
             <w:r>
               <w:rPr>
@@ -2244,7 +2245,7 @@
                 <w:noProof/>
                 <w:webHidden/>
               </w:rPr>
-              <w:t>12</w:t>
+              <w:t>13</w:t>
             </w:r>
             <w:r>
               <w:rPr>
@@ -2272,7 +2273,7 @@
               <w:lang w:eastAsia="fr-CH"/>
             </w:rPr>
           </w:pPr>
-          <w:hyperlink w:anchor="_Toc526363497" w:history="1">
+          <w:hyperlink w:anchor="_Toc527555509" w:history="1">
             <w:r>
               <w:rPr>
                 <w:rStyle w:val="Lienhypertexte"/>
@@ -2299,7 +2300,7 @@
                 <w:noProof/>
                 <w:webHidden/>
               </w:rPr>
-              <w:instrText xml:space="preserve"> PAGEREF _Toc526363497 \h </w:instrText>
+              <w:instrText xml:space="preserve"> PAGEREF _Toc527555509 \h </w:instrText>
             </w:r>
             <w:r>
               <w:rPr>
@@ -2319,7 +2320,7 @@
                 <w:noProof/>
                 <w:webHidden/>
               </w:rPr>
-              <w:t>13</w:t>
+              <w:t>14</w:t>
             </w:r>
             <w:r>
               <w:rPr>
@@ -2345,7 +2346,7 @@
               <w:lang w:eastAsia="fr-CH"/>
             </w:rPr>
           </w:pPr>
-          <w:hyperlink w:anchor="_Toc526363498" w:history="1">
+          <w:hyperlink w:anchor="_Toc527555510" w:history="1">
             <w:r>
               <w:rPr>
                 <w:rStyle w:val="Lienhypertexte"/>
@@ -2372,7 +2373,7 @@
                 <w:noProof/>
                 <w:webHidden/>
               </w:rPr>
-              <w:instrText xml:space="preserve"> PAGEREF _Toc526363498 \h </w:instrText>
+              <w:instrText xml:space="preserve"> PAGEREF _Toc527555510 \h </w:instrText>
             </w:r>
             <w:r>
               <w:rPr>
@@ -2392,7 +2393,7 @@
                 <w:noProof/>
                 <w:webHidden/>
               </w:rPr>
-              <w:t>13</w:t>
+              <w:t>14</w:t>
             </w:r>
             <w:r>
               <w:rPr>
@@ -2418,7 +2419,7 @@
               <w:lang w:eastAsia="fr-CH"/>
             </w:rPr>
           </w:pPr>
-          <w:hyperlink w:anchor="_Toc526363499" w:history="1">
+          <w:hyperlink w:anchor="_Toc527555511" w:history="1">
             <w:r>
               <w:rPr>
                 <w:rStyle w:val="Lienhypertexte"/>
@@ -2445,7 +2446,7 @@
                 <w:noProof/>
                 <w:webHidden/>
               </w:rPr>
-              <w:instrText xml:space="preserve"> PAGEREF _Toc526363499 \h </w:instrText>
+              <w:instrText xml:space="preserve"> PAGEREF _Toc527555511 \h </w:instrText>
             </w:r>
             <w:r>
               <w:rPr>
@@ -2465,7 +2466,7 @@
                 <w:noProof/>
                 <w:webHidden/>
               </w:rPr>
-              <w:t>13</w:t>
+              <w:t>14</w:t>
             </w:r>
             <w:r>
               <w:rPr>
@@ -2492,7 +2493,7 @@
               <w:lang w:eastAsia="fr-CH"/>
             </w:rPr>
           </w:pPr>
-          <w:hyperlink w:anchor="_Toc526363500" w:history="1">
+          <w:hyperlink w:anchor="_Toc527555512" w:history="1">
             <w:r>
               <w:rPr>
                 <w:rStyle w:val="Lienhypertexte"/>
@@ -2519,7 +2520,7 @@
                 <w:noProof/>
                 <w:webHidden/>
               </w:rPr>
-              <w:instrText xml:space="preserve"> PAGEREF _Toc526363500 \h </w:instrText>
+              <w:instrText xml:space="preserve"> PAGEREF _Toc527555512 \h </w:instrText>
             </w:r>
             <w:r>
               <w:rPr>
@@ -2539,7 +2540,7 @@
                 <w:noProof/>
                 <w:webHidden/>
               </w:rPr>
-              <w:t>13</w:t>
+              <w:t>14</w:t>
             </w:r>
             <w:r>
               <w:rPr>
@@ -2566,7 +2567,7 @@
               <w:lang w:eastAsia="fr-CH"/>
             </w:rPr>
           </w:pPr>
-          <w:hyperlink w:anchor="_Toc526363501" w:history="1">
+          <w:hyperlink w:anchor="_Toc527555513" w:history="1">
             <w:r>
               <w:rPr>
                 <w:rStyle w:val="Lienhypertexte"/>
@@ -2593,7 +2594,7 @@
                 <w:noProof/>
                 <w:webHidden/>
               </w:rPr>
-              <w:instrText xml:space="preserve"> PAGEREF _Toc526363501 \h </w:instrText>
+              <w:instrText xml:space="preserve"> PAGEREF _Toc527555513 \h </w:instrText>
             </w:r>
             <w:r>
               <w:rPr>
@@ -2613,7 +2614,7 @@
                 <w:noProof/>
                 <w:webHidden/>
               </w:rPr>
-              <w:t>13</w:t>
+              <w:t>14</w:t>
             </w:r>
             <w:r>
               <w:rPr>
@@ -2640,7 +2641,7 @@
               <w:lang w:eastAsia="fr-CH"/>
             </w:rPr>
           </w:pPr>
-          <w:hyperlink w:anchor="_Toc526363502" w:history="1">
+          <w:hyperlink w:anchor="_Toc527555514" w:history="1">
             <w:r>
               <w:rPr>
                 <w:rStyle w:val="Lienhypertexte"/>
@@ -2667,7 +2668,7 @@
                 <w:noProof/>
                 <w:webHidden/>
               </w:rPr>
-              <w:instrText xml:space="preserve"> PAGEREF _Toc526363502 \h </w:instrText>
+              <w:instrText xml:space="preserve"> PAGEREF _Toc527555514 \h </w:instrText>
             </w:r>
             <w:r>
               <w:rPr>
@@ -2687,7 +2688,7 @@
                 <w:noProof/>
                 <w:webHidden/>
               </w:rPr>
-              <w:t>13</w:t>
+              <w:t>14</w:t>
             </w:r>
             <w:r>
               <w:rPr>
@@ -2714,7 +2715,7 @@
               <w:lang w:eastAsia="fr-CH"/>
             </w:rPr>
           </w:pPr>
-          <w:hyperlink w:anchor="_Toc526363503" w:history="1">
+          <w:hyperlink w:anchor="_Toc527555515" w:history="1">
             <w:r>
               <w:rPr>
                 <w:rStyle w:val="Lienhypertexte"/>
@@ -2741,7 +2742,7 @@
                 <w:noProof/>
                 <w:webHidden/>
               </w:rPr>
-              <w:instrText xml:space="preserve"> PAGEREF _Toc526363503 \h </w:instrText>
+              <w:instrText xml:space="preserve"> PAGEREF _Toc527555515 \h </w:instrText>
             </w:r>
             <w:r>
               <w:rPr>
@@ -2761,7 +2762,7 @@
                 <w:noProof/>
                 <w:webHidden/>
               </w:rPr>
-              <w:t>13</w:t>
+              <w:t>14</w:t>
             </w:r>
             <w:r>
               <w:rPr>
@@ -2787,7 +2788,7 @@
               <w:lang w:eastAsia="fr-CH"/>
             </w:rPr>
           </w:pPr>
-          <w:hyperlink w:anchor="_Toc526363504" w:history="1">
+          <w:hyperlink w:anchor="_Toc527555516" w:history="1">
             <w:r>
               <w:rPr>
                 <w:rStyle w:val="Lienhypertexte"/>
@@ -2814,7 +2815,7 @@
                 <w:noProof/>
                 <w:webHidden/>
               </w:rPr>
-              <w:instrText xml:space="preserve"> PAGEREF _Toc526363504 \h </w:instrText>
+              <w:instrText xml:space="preserve"> PAGEREF _Toc527555516 \h </w:instrText>
             </w:r>
             <w:r>
               <w:rPr>
@@ -2834,7 +2835,7 @@
                 <w:noProof/>
                 <w:webHidden/>
               </w:rPr>
-              <w:t>13</w:t>
+              <w:t>15</w:t>
             </w:r>
             <w:r>
               <w:rPr>
@@ -2860,7 +2861,7 @@
               <w:lang w:eastAsia="fr-CH"/>
             </w:rPr>
           </w:pPr>
-          <w:hyperlink w:anchor="_Toc526363505" w:history="1">
+          <w:hyperlink w:anchor="_Toc527555517" w:history="1">
             <w:r>
               <w:rPr>
                 <w:rStyle w:val="Lienhypertexte"/>
@@ -2887,7 +2888,7 @@
                 <w:noProof/>
                 <w:webHidden/>
               </w:rPr>
-              <w:instrText xml:space="preserve"> PAGEREF _Toc526363505 \h </w:instrText>
+              <w:instrText xml:space="preserve"> PAGEREF _Toc527555517 \h </w:instrText>
             </w:r>
             <w:r>
               <w:rPr>
@@ -2907,7 +2908,7 @@
                 <w:noProof/>
                 <w:webHidden/>
               </w:rPr>
-              <w:t>14</w:t>
+              <w:t>15</w:t>
             </w:r>
             <w:r>
               <w:rPr>
@@ -2935,7 +2936,7 @@
               <w:lang w:eastAsia="fr-CH"/>
             </w:rPr>
           </w:pPr>
-          <w:hyperlink w:anchor="_Toc526363506" w:history="1">
+          <w:hyperlink w:anchor="_Toc527555518" w:history="1">
             <w:r>
               <w:rPr>
                 <w:rStyle w:val="Lienhypertexte"/>
@@ -2962,7 +2963,7 @@
                 <w:noProof/>
                 <w:webHidden/>
               </w:rPr>
-              <w:instrText xml:space="preserve"> PAGEREF _Toc526363506 \h </w:instrText>
+              <w:instrText xml:space="preserve"> PAGEREF _Toc527555518 \h </w:instrText>
             </w:r>
             <w:r>
               <w:rPr>
@@ -2982,7 +2983,82 @@
                 <w:noProof/>
                 <w:webHidden/>
               </w:rPr>
-              <w:t>14</w:t>
+              <w:t>15</w:t>
+            </w:r>
+            <w:r>
+              <w:rPr>
+                <w:noProof/>
+                <w:webHidden/>
+              </w:rPr>
+              <w:fldChar w:fldCharType="end"/>
+            </w:r>
+          </w:hyperlink>
+        </w:p>
+        <w:p>
+          <w:pPr>
+            <w:pStyle w:val="TM1"/>
+            <w:tabs>
+              <w:tab w:val="right" w:pos="9062"/>
+            </w:tabs>
+            <w:rPr>
+              <w:rFonts w:cstheme="minorBidi"/>
+              <w:b w:val="0"/>
+              <w:bCs w:val="0"/>
+              <w:caps w:val="0"/>
+              <w:noProof/>
+              <w:sz w:val="22"/>
+              <w:szCs w:val="22"/>
+              <w:lang w:eastAsia="fr-CH"/>
+            </w:rPr>
+          </w:pPr>
+          <w:hyperlink w:anchor="_Toc527555519" w:history="1">
+            <w:r>
+              <w:rPr>
+                <w:rStyle w:val="Lienhypertexte"/>
+                <w:noProof/>
+              </w:rPr>
+              <w:t>Historique des versions &amp; modifications</w:t>
+            </w:r>
+            <w:r>
+              <w:rPr>
+                <w:noProof/>
+                <w:webHidden/>
+              </w:rPr>
+              <w:tab/>
+            </w:r>
+            <w:r>
+              <w:rPr>
+                <w:noProof/>
+                <w:webHidden/>
+              </w:rPr>
+              <w:fldChar w:fldCharType="begin"/>
+            </w:r>
+            <w:r>
+              <w:rPr>
+                <w:noProof/>
+                <w:webHidden/>
+              </w:rPr>
+              <w:instrText xml:space="preserve"> PAGEREF _Toc527555519 \h </w:instrText>
+            </w:r>
+            <w:r>
+              <w:rPr>
+                <w:noProof/>
+                <w:webHidden/>
+              </w:rPr>
+            </w:r>
+            <w:r>
+              <w:rPr>
+                <w:noProof/>
+                <w:webHidden/>
+              </w:rPr>
+              <w:fldChar w:fldCharType="separate"/>
+            </w:r>
+            <w:r>
+              <w:rPr>
+                <w:noProof/>
+                <w:webHidden/>
+              </w:rPr>
+              <w:t>16</w:t>
             </w:r>
             <w:r>
               <w:rPr>
@@ -3006,6 +3082,7 @@
         </w:p>
       </w:sdtContent>
     </w:sdt>
+    <w:bookmarkEnd w:id="0" w:displacedByCustomXml="prev"/>
     <w:p>
       <w:pPr>
         <w:rPr>
@@ -3026,7 +3103,7 @@
         <w:pStyle w:val="Titre1"/>
         <w:jc w:val="both"/>
       </w:pPr>
-      <w:bookmarkStart w:id="0" w:name="_Toc526363471"/>
+      <w:bookmarkStart w:id="1" w:name="_Toc527555483"/>
       <w:r>
         <w:lastRenderedPageBreak/>
         <w:t>C</w:t>
@@ -3034,18 +3111,18 @@
       <w:r>
         <w:t>ontexte</w:t>
       </w:r>
-      <w:bookmarkEnd w:id="0"/>
+      <w:bookmarkEnd w:id="1"/>
     </w:p>
     <w:p>
       <w:pPr>
         <w:pStyle w:val="Titre2"/>
         <w:jc w:val="both"/>
       </w:pPr>
-      <w:bookmarkStart w:id="1" w:name="_Toc526363472"/>
+      <w:bookmarkStart w:id="2" w:name="_Toc527555484"/>
       <w:r>
         <w:t>Société cliente</w:t>
       </w:r>
-      <w:bookmarkEnd w:id="1"/>
+      <w:bookmarkEnd w:id="2"/>
     </w:p>
     <w:p>
       <w:pPr>
@@ -3061,7 +3138,7 @@
         <w:pStyle w:val="Titre2"/>
         <w:jc w:val="both"/>
       </w:pPr>
-      <w:bookmarkStart w:id="2" w:name="_Toc526363473"/>
+      <w:bookmarkStart w:id="3" w:name="_Toc527555485"/>
       <w:r>
         <w:t>O</w:t>
       </w:r>
@@ -3071,7 +3148,7 @@
       <w:r>
         <w:t xml:space="preserve"> du site</w:t>
       </w:r>
-      <w:bookmarkEnd w:id="2"/>
+      <w:bookmarkEnd w:id="3"/>
     </w:p>
     <w:p>
       <w:pPr>
@@ -3144,11 +3221,11 @@
         <w:pStyle w:val="Titre2"/>
         <w:jc w:val="both"/>
       </w:pPr>
-      <w:bookmarkStart w:id="3" w:name="_Toc526363474"/>
+      <w:bookmarkStart w:id="4" w:name="_Toc527555486"/>
       <w:r>
         <w:t>Le public cible</w:t>
       </w:r>
-      <w:bookmarkEnd w:id="3"/>
+      <w:bookmarkEnd w:id="4"/>
     </w:p>
     <w:p>
       <w:pPr>
@@ -3164,11 +3241,11 @@
         <w:pStyle w:val="Titre2"/>
         <w:jc w:val="both"/>
       </w:pPr>
-      <w:bookmarkStart w:id="4" w:name="_Toc526363475"/>
+      <w:bookmarkStart w:id="5" w:name="_Toc527555487"/>
       <w:r>
         <w:t>Périmètre</w:t>
       </w:r>
-      <w:bookmarkEnd w:id="4"/>
+      <w:bookmarkEnd w:id="5"/>
     </w:p>
     <w:p>
       <w:pPr>
@@ -3239,11 +3316,27 @@
     </w:p>
     <w:p>
       <w:pPr>
+        <w:rPr>
+          <w:caps/>
+          <w:spacing w:val="15"/>
+        </w:rPr>
+      </w:pPr>
+      <w:r>
+        <w:rPr>
+          <w:caps/>
+          <w:spacing w:val="15"/>
+        </w:rPr>
+        <w:br w:type="page"/>
+      </w:r>
+    </w:p>
+    <w:p>
+      <w:pPr>
         <w:pStyle w:val="Titre2"/>
         <w:jc w:val="both"/>
       </w:pPr>
-      <w:bookmarkStart w:id="5" w:name="_Toc526363476"/>
-      <w:r>
+      <w:bookmarkStart w:id="6" w:name="_Toc527555488"/>
+      <w:r>
+        <w:lastRenderedPageBreak/>
         <w:t>Organigramme</w:t>
       </w:r>
       <w:r>
@@ -3252,7 +3345,7 @@
       <w:r>
         <w:t>AMY</w:t>
       </w:r>
-      <w:bookmarkEnd w:id="5"/>
+      <w:bookmarkEnd w:id="6"/>
     </w:p>
     <w:p>
       <w:pPr>
@@ -3280,10 +3373,10 @@
             <v:path o:extrusionok="f" gradientshapeok="t" o:connecttype="rect"/>
             <o:lock v:ext="edit" aspectratio="t"/>
           </v:shapetype>
-          <v:shape id="_x0000_i1025" type="#_x0000_t75" style="width:320.15pt;height:112.45pt" o:ole="">
+          <v:shape id="_x0000_i1025" type="#_x0000_t75" style="width:449.9pt;height:173.3pt" o:ole="">
             <v:imagedata r:id="rId9" o:title=""/>
           </v:shape>
-          <o:OLEObject Type="Embed" ProgID="Visio.Drawing.15" ShapeID="_x0000_i1025" DrawAspect="Content" ObjectID="_1600701982" r:id="rId10"/>
+          <o:OLEObject Type="Embed" ProgID="Visio.Drawing.15" ShapeID="_x0000_i1025" DrawAspect="Content" ObjectID="_1601299064" r:id="rId10"/>
         </w:object>
       </w:r>
     </w:p>
@@ -3351,50 +3444,63 @@
         <w:rPr>
           <w:b/>
         </w:rPr>
+        <w:t>Alexandre</w:t>
+      </w:r>
+      <w:r>
+        <w:t> : Pour moi, l’envie d’apprendre a toujours été importante, ce qui est parfait avec les technologies, car chaque jour on découvre de nouvelles choses et on ne peut jamais rester sur ces acquis. Il faut toujours res</w:t>
+      </w:r>
+      <w:r>
+        <w:t xml:space="preserve">ter à l’écoute des nouveautés ! </w:t>
+      </w:r>
+      <w:r>
+        <w:t>J’ai aussi aidé le MIT pour son infrastructure informatique.</w:t>
+      </w:r>
+    </w:p>
+    <w:p>
+      <w:pPr>
+        <w:rPr>
+          <w:caps/>
+          <w:color w:val="FFFFFF" w:themeColor="background1"/>
+          <w:spacing w:val="15"/>
+          <w:sz w:val="22"/>
+          <w:szCs w:val="22"/>
+        </w:rPr>
+      </w:pPr>
+      <w:r>
+        <w:br w:type="page"/>
+      </w:r>
+    </w:p>
+    <w:p>
+      <w:pPr>
+        <w:pStyle w:val="Titre1"/>
+      </w:pPr>
+      <w:bookmarkStart w:id="7" w:name="_Toc527555489"/>
+      <w:r>
         <w:lastRenderedPageBreak/>
-        <w:t>Alexandre</w:t>
-      </w:r>
-      <w:r>
-        <w:t> : Pour moi, l’envie d’apprendre a toujours été importante, ce qui est parfait avec les technologies, car chaque jour on découvre de nouvelles choses et on ne peut jamais rester sur ces acquis. Il faut toujours res</w:t>
-      </w:r>
-      <w:r>
-        <w:t xml:space="preserve">ter à l’écoute des nouveautés ! </w:t>
-      </w:r>
-      <w:r>
-        <w:t>J’ai aussi aidé le MIT pour son infrastructure informatique.</w:t>
-      </w:r>
-    </w:p>
-    <w:p>
-      <w:pPr>
-        <w:pStyle w:val="Titre1"/>
-      </w:pPr>
-      <w:bookmarkStart w:id="6" w:name="_Toc526363477"/>
-      <w:r>
         <w:t>Description fonctionnelle et techniques</w:t>
       </w:r>
-      <w:bookmarkEnd w:id="6"/>
+      <w:bookmarkEnd w:id="7"/>
     </w:p>
     <w:p>
       <w:pPr>
         <w:pStyle w:val="Titre2"/>
       </w:pPr>
-      <w:bookmarkStart w:id="7" w:name="_Toc526363478"/>
+      <w:bookmarkStart w:id="8" w:name="_Toc527555490"/>
       <w:r>
         <w:t>Arborescence du site</w:t>
       </w:r>
-      <w:bookmarkEnd w:id="7"/>
+      <w:bookmarkEnd w:id="8"/>
     </w:p>
     <w:p>
       <w:r>
         <w:rPr>
           <w:noProof/>
-          <w:lang w:eastAsia="fr-CH"/>
         </w:rPr>
         <w:drawing>
           <wp:inline distT="0" distB="0" distL="0" distR="0">
-            <wp:extent cx="5760720" cy="1687830"/>
-            <wp:effectExtent l="0" t="0" r="0" b="7620"/>
-            <wp:docPr id="37" name="Image 37"/>
+            <wp:extent cx="5760720" cy="1805305"/>
+            <wp:effectExtent l="0" t="0" r="0" b="4445"/>
+            <wp:docPr id="4" name="Image 4" descr="Une image contenant capture d’écran&#10;&#10;Description générée avec un niveau de confiance très élevé"/>
             <wp:cNvGraphicFramePr>
               <a:graphicFrameLocks xmlns:a="http://schemas.openxmlformats.org/drawingml/2006/main" noChangeAspect="1"/>
             </wp:cNvGraphicFramePr>
@@ -3402,11 +3508,11 @@
               <a:graphicData uri="http://schemas.openxmlformats.org/drawingml/2006/picture">
                 <pic:pic xmlns:pic="http://schemas.openxmlformats.org/drawingml/2006/picture">
                   <pic:nvPicPr>
-                    <pic:cNvPr id="37" name="Capture_ArchitectureDuSite_2.PNG"/>
+                    <pic:cNvPr id="4" name="Capture_ArchitectureDuSite_2.PNG"/>
                     <pic:cNvPicPr/>
                   </pic:nvPicPr>
                   <pic:blipFill>
-                    <a:blip r:embed="rId11" cstate="print">
+                    <a:blip r:embed="rId11">
                       <a:extLst>
                         <a:ext uri="{28A0092B-C50C-407E-A947-70E740481C1C}">
                           <a14:useLocalDpi xmlns:a14="http://schemas.microsoft.com/office/drawing/2010/main" val="0"/>
@@ -3420,7 +3526,7 @@
                   <pic:spPr>
                     <a:xfrm>
                       <a:off x="0" y="0"/>
-                      <a:ext cx="5760720" cy="1687830"/>
+                      <a:ext cx="5760720" cy="1805305"/>
                     </a:xfrm>
                     <a:prstGeom prst="rect">
                       <a:avLst/>
@@ -3448,7 +3554,13 @@
         <w:t xml:space="preserve"> du site, lui-même présent à l'identique sur l'ensemble des pages du site</w:t>
       </w:r>
       <w:r>
-        <w:t xml:space="preserve"> (sans compter le Back-Office)</w:t>
+        <w:t xml:space="preserve">, </w:t>
+      </w:r>
+      <w:r>
+        <w:t>à l’exception du</w:t>
+      </w:r>
+      <w:r>
+        <w:t xml:space="preserve"> Back-Office qui aura un menu différent</w:t>
       </w:r>
       <w:r>
         <w:t>. Ces pages principales sont :</w:t>
@@ -3684,22 +3796,22 @@
       <w:pPr>
         <w:pStyle w:val="Titre2"/>
       </w:pPr>
-      <w:bookmarkStart w:id="8" w:name="_Toc526363479"/>
+      <w:bookmarkStart w:id="9" w:name="_Toc527555491"/>
       <w:r>
         <w:lastRenderedPageBreak/>
         <w:t>Cas d’utilisations</w:t>
       </w:r>
-      <w:bookmarkEnd w:id="8"/>
+      <w:bookmarkEnd w:id="9"/>
     </w:p>
     <w:p>
       <w:pPr>
         <w:pStyle w:val="Titre3"/>
       </w:pPr>
-      <w:bookmarkStart w:id="9" w:name="_Toc526363480"/>
+      <w:bookmarkStart w:id="10" w:name="_Toc527555492"/>
       <w:r>
         <w:t>Diagramme Use Cases</w:t>
       </w:r>
-      <w:bookmarkEnd w:id="9"/>
+      <w:bookmarkEnd w:id="10"/>
     </w:p>
     <w:p>
       <w:pPr>
@@ -3758,11 +3870,11 @@
         <w:pStyle w:val="Titre3"/>
         <w:jc w:val="both"/>
       </w:pPr>
-      <w:bookmarkStart w:id="10" w:name="_Toc526363481"/>
+      <w:bookmarkStart w:id="11" w:name="_Toc527555493"/>
       <w:r>
         <w:t>Description du diagramme</w:t>
       </w:r>
-      <w:bookmarkEnd w:id="10"/>
+      <w:bookmarkEnd w:id="11"/>
     </w:p>
     <w:p>
       <w:pPr>
@@ -4025,11 +4137,11 @@
       <w:pPr>
         <w:pStyle w:val="Titre3"/>
       </w:pPr>
-      <w:bookmarkStart w:id="11" w:name="_Toc526363482"/>
+      <w:bookmarkStart w:id="12" w:name="_Toc527555494"/>
       <w:r>
         <w:t>Tests d’acceptations</w:t>
       </w:r>
-      <w:bookmarkEnd w:id="11"/>
+      <w:bookmarkEnd w:id="12"/>
     </w:p>
     <w:p>
       <w:pPr>
@@ -5594,12 +5706,12 @@
         <w:pStyle w:val="Titre2"/>
         <w:jc w:val="both"/>
       </w:pPr>
-      <w:bookmarkStart w:id="12" w:name="_Toc526363483"/>
+      <w:bookmarkStart w:id="13" w:name="_Toc527555495"/>
       <w:r>
         <w:lastRenderedPageBreak/>
         <w:t>Fonctionnalités principales du produit</w:t>
       </w:r>
-      <w:bookmarkEnd w:id="12"/>
+      <w:bookmarkEnd w:id="13"/>
     </w:p>
     <w:p>
       <w:pPr>
@@ -5804,14 +5916,14 @@
       <w:pPr>
         <w:pStyle w:val="Titre3"/>
       </w:pPr>
-      <w:bookmarkStart w:id="13" w:name="_Toc526363484"/>
+      <w:bookmarkStart w:id="14" w:name="_Toc527555496"/>
       <w:r>
         <w:t xml:space="preserve">Front-office &amp; </w:t>
       </w:r>
       <w:r>
         <w:t>Back-office</w:t>
       </w:r>
-      <w:bookmarkEnd w:id="13"/>
+      <w:bookmarkEnd w:id="14"/>
     </w:p>
     <w:p>
       <w:pPr>
@@ -5836,6 +5948,7 @@
     <w:p>
       <w:pPr>
         <w:pStyle w:val="Titre4"/>
+        <w:ind w:left="360"/>
       </w:pPr>
       <w:r>
         <w:t>Fonctionnalités standards</w:t>
@@ -5848,6 +5961,7 @@
           <w:ilvl w:val="0"/>
           <w:numId w:val="13"/>
         </w:numPr>
+        <w:ind w:left="1080"/>
         <w:jc w:val="both"/>
         <w:rPr>
           <w:caps/>
@@ -5862,14 +5976,25 @@
     <w:p>
       <w:pPr>
         <w:pStyle w:val="Titre4"/>
-      </w:pPr>
-      <w:r>
-        <w:t>Fonctionnalités E-commerce</w:t>
+        <w:ind w:left="360"/>
+      </w:pPr>
+      <w:r>
+        <w:t xml:space="preserve">Fonctionnalités </w:t>
+      </w:r>
+      <w:r>
+        <w:t>« </w:t>
+      </w:r>
+      <w:r>
+        <w:t>E-commerce</w:t>
+      </w:r>
+      <w:r>
+        <w:t> »</w:t>
       </w:r>
     </w:p>
     <w:p>
       <w:pPr>
         <w:pStyle w:val="Titre5"/>
+        <w:ind w:left="708"/>
       </w:pPr>
       <w:r>
         <w:t>Gestion du front-office</w:t>
@@ -5882,6 +6007,7 @@
           <w:ilvl w:val="0"/>
           <w:numId w:val="15"/>
         </w:numPr>
+        <w:ind w:left="1428"/>
         <w:jc w:val="both"/>
       </w:pPr>
       <w:r>
@@ -5895,6 +6021,7 @@
           <w:ilvl w:val="0"/>
           <w:numId w:val="15"/>
         </w:numPr>
+        <w:ind w:left="1428"/>
         <w:jc w:val="both"/>
       </w:pPr>
       <w:r>
@@ -5903,7 +6030,8 @@
     </w:p>
     <w:p>
       <w:pPr>
-        <w:pStyle w:val="Titre4"/>
+        <w:pStyle w:val="Titre5"/>
+        <w:ind w:left="708"/>
       </w:pPr>
       <w:r>
         <w:t>Gestion du back-office</w:t>
@@ -5916,6 +6044,7 @@
           <w:ilvl w:val="0"/>
           <w:numId w:val="16"/>
         </w:numPr>
+        <w:ind w:left="1428"/>
         <w:jc w:val="both"/>
       </w:pPr>
       <w:r>
@@ -5944,6 +6073,7 @@
           <w:ilvl w:val="0"/>
           <w:numId w:val="16"/>
         </w:numPr>
+        <w:ind w:left="1428"/>
         <w:jc w:val="both"/>
       </w:pPr>
       <w:r>
@@ -5965,12 +6095,12 @@
       <w:pPr>
         <w:pStyle w:val="Titre2"/>
       </w:pPr>
-      <w:bookmarkStart w:id="14" w:name="_Toc526363485"/>
+      <w:bookmarkStart w:id="15" w:name="_Toc527555497"/>
       <w:r>
         <w:lastRenderedPageBreak/>
         <w:t>Fiches produits</w:t>
       </w:r>
-      <w:bookmarkEnd w:id="14"/>
+      <w:bookmarkEnd w:id="15"/>
     </w:p>
     <w:p>
       <w:pPr>
@@ -6101,21 +6231,21 @@
       <w:pPr>
         <w:pStyle w:val="Titre2"/>
       </w:pPr>
-      <w:bookmarkStart w:id="15" w:name="_Toc526363486"/>
+      <w:bookmarkStart w:id="16" w:name="_Toc527555498"/>
       <w:r>
         <w:t>Contraintes techniques</w:t>
       </w:r>
-      <w:bookmarkEnd w:id="15"/>
+      <w:bookmarkEnd w:id="16"/>
     </w:p>
     <w:p>
       <w:pPr>
         <w:pStyle w:val="Titre3"/>
       </w:pPr>
-      <w:bookmarkStart w:id="16" w:name="_Toc526363487"/>
+      <w:bookmarkStart w:id="17" w:name="_Toc527555499"/>
       <w:r>
         <w:t>Technologies et logiciels</w:t>
       </w:r>
-      <w:bookmarkEnd w:id="16"/>
+      <w:bookmarkEnd w:id="17"/>
     </w:p>
     <w:p>
       <w:r>
@@ -6143,11 +6273,11 @@
       <w:pPr>
         <w:pStyle w:val="Titre3"/>
       </w:pPr>
-      <w:bookmarkStart w:id="17" w:name="_Toc526363488"/>
+      <w:bookmarkStart w:id="18" w:name="_Toc527555500"/>
       <w:r>
         <w:t>Navigateurs</w:t>
       </w:r>
-      <w:bookmarkEnd w:id="17"/>
+      <w:bookmarkEnd w:id="18"/>
     </w:p>
     <w:p>
       <w:pPr>
@@ -6173,11 +6303,11 @@
       <w:pPr>
         <w:pStyle w:val="Titre3"/>
       </w:pPr>
-      <w:bookmarkStart w:id="18" w:name="_Toc526363489"/>
+      <w:bookmarkStart w:id="19" w:name="_Toc527555501"/>
       <w:r>
         <w:t>Hébergeur</w:t>
       </w:r>
-      <w:bookmarkEnd w:id="18"/>
+      <w:bookmarkEnd w:id="19"/>
     </w:p>
     <w:p>
       <w:r>
@@ -6249,23 +6379,23 @@
       <w:pPr>
         <w:pStyle w:val="Titre1"/>
       </w:pPr>
-      <w:bookmarkStart w:id="19" w:name="_Toc526363490"/>
+      <w:bookmarkStart w:id="20" w:name="_Toc527555502"/>
       <w:r>
         <w:lastRenderedPageBreak/>
         <w:t>Maquettes graphiques</w:t>
       </w:r>
-      <w:bookmarkEnd w:id="19"/>
+      <w:bookmarkEnd w:id="20"/>
     </w:p>
     <w:p>
       <w:pPr>
         <w:pStyle w:val="Titre2"/>
         <w:jc w:val="center"/>
       </w:pPr>
-      <w:bookmarkStart w:id="20" w:name="_Toc526363491"/>
+      <w:bookmarkStart w:id="21" w:name="_Toc527555503"/>
       <w:r>
         <w:t>connexion</w:t>
       </w:r>
-      <w:bookmarkEnd w:id="20"/>
+      <w:bookmarkEnd w:id="21"/>
     </w:p>
     <w:p>
       <w:pPr>
@@ -6278,8 +6408,8 @@
         </w:rPr>
         <w:drawing>
           <wp:inline distT="0" distB="0" distL="0" distR="0">
-            <wp:extent cx="2994453" cy="2865871"/>
-            <wp:effectExtent l="0" t="0" r="0" b="0"/>
+            <wp:extent cx="4035606" cy="3862316"/>
+            <wp:effectExtent l="0" t="0" r="3175" b="5080"/>
             <wp:docPr id="1" name="Image 1" descr="Une image contenant capture d’écran&#10;&#10;Description générée avec un niveau de confiance très élevé"/>
             <wp:cNvGraphicFramePr>
               <a:graphicFrameLocks xmlns:a="http://schemas.openxmlformats.org/drawingml/2006/main" noChangeAspect="1"/>
@@ -6314,7 +6444,7 @@
                   <pic:spPr bwMode="auto">
                     <a:xfrm>
                       <a:off x="0" y="0"/>
-                      <a:ext cx="3026922" cy="2896945"/>
+                      <a:ext cx="4089389" cy="3913789"/>
                     </a:xfrm>
                     <a:prstGeom prst="rect">
                       <a:avLst/>
@@ -6334,15 +6464,13 @@
           </wp:inline>
         </w:drawing>
       </w:r>
-      <w:bookmarkStart w:id="21" w:name="_GoBack"/>
     </w:p>
     <w:p>
       <w:pPr>
         <w:pStyle w:val="Titre2"/>
         <w:jc w:val="center"/>
       </w:pPr>
-      <w:bookmarkStart w:id="22" w:name="_Toc526363492"/>
-      <w:bookmarkEnd w:id="21"/>
+      <w:bookmarkStart w:id="22" w:name="_Toc527555504"/>
       <w:r>
         <w:t>Demande du code reçu par sms</w:t>
       </w:r>
@@ -6359,8 +6487,8 @@
         </w:rPr>
         <w:drawing>
           <wp:inline distT="0" distB="0" distL="0" distR="0">
-            <wp:extent cx="3960000" cy="3270196"/>
-            <wp:effectExtent l="0" t="0" r="2540" b="6985"/>
+            <wp:extent cx="4313436" cy="3562066"/>
+            <wp:effectExtent l="0" t="0" r="0" b="635"/>
             <wp:docPr id="3" name="Image 3" descr="Une image contenant capture d’écran&#10;&#10;Description générée avec un niveau de confiance élevé"/>
             <wp:cNvGraphicFramePr>
               <a:graphicFrameLocks xmlns:a="http://schemas.openxmlformats.org/drawingml/2006/main" noChangeAspect="1"/>
@@ -6386,7 +6514,7 @@
                   <pic:spPr bwMode="auto">
                     <a:xfrm>
                       <a:off x="0" y="0"/>
-                      <a:ext cx="3960000" cy="3270196"/>
+                      <a:ext cx="4318561" cy="3566298"/>
                     </a:xfrm>
                     <a:prstGeom prst="rect">
                       <a:avLst/>
@@ -6423,39 +6551,24 @@
         <w:pStyle w:val="Titre2"/>
         <w:jc w:val="center"/>
       </w:pPr>
-      <w:bookmarkStart w:id="23" w:name="_Toc526363493"/>
-      <w:r>
-        <w:lastRenderedPageBreak/>
-        <w:t>Catalogue du site</w:t>
-      </w:r>
-      <w:bookmarkEnd w:id="23"/>
-    </w:p>
-    <w:p>
-      <w:pPr>
-        <w:spacing w:before="0" w:after="0"/>
-        <w:jc w:val="center"/>
+      <w:bookmarkStart w:id="23" w:name="_Toc527555505"/>
+      <w:r>
         <w:rPr>
           <w:noProof/>
         </w:rPr>
-      </w:pPr>
-    </w:p>
-    <w:p>
-      <w:pPr>
-        <w:spacing w:before="0" w:after="0"/>
-        <w:jc w:val="center"/>
-        <w:rPr>
-          <w:caps/>
-          <w:spacing w:val="15"/>
-        </w:rPr>
-      </w:pPr>
-      <w:r>
-        <w:rPr>
-          <w:noProof/>
-        </w:rPr>
+        <w:lastRenderedPageBreak/>
         <w:drawing>
-          <wp:inline distT="0" distB="0" distL="0" distR="0">
-            <wp:extent cx="5472000" cy="2768714"/>
-            <wp:effectExtent l="152400" t="152400" r="357505" b="355600"/>
+          <wp:anchor distT="0" distB="0" distL="114300" distR="114300" simplePos="0" relativeHeight="251673600" behindDoc="0" locked="0" layoutInCell="1" allowOverlap="1">
+            <wp:simplePos x="0" y="0"/>
+            <wp:positionH relativeFrom="margin">
+              <wp:posOffset>-263885</wp:posOffset>
+            </wp:positionH>
+            <wp:positionV relativeFrom="paragraph">
+              <wp:posOffset>518795</wp:posOffset>
+            </wp:positionV>
+            <wp:extent cx="6332220" cy="3203575"/>
+            <wp:effectExtent l="152400" t="152400" r="354330" b="358775"/>
+            <wp:wrapSquare wrapText="bothSides"/>
             <wp:docPr id="9" name="Image 9" descr="Une image contenant texte&#10;&#10;Description générée avec un niveau de confiance élevé"/>
             <wp:cNvGraphicFramePr>
               <a:graphicFrameLocks xmlns:a="http://schemas.openxmlformats.org/drawingml/2006/main" noChangeAspect="1"/>
@@ -6493,7 +6606,7 @@
                   <pic:spPr bwMode="auto">
                     <a:xfrm>
                       <a:off x="0" y="0"/>
-                      <a:ext cx="5472000" cy="2768714"/>
+                      <a:ext cx="6332220" cy="3203575"/>
                     </a:xfrm>
                     <a:prstGeom prst="rect">
                       <a:avLst/>
@@ -6517,34 +6630,61 @@
                 </pic:pic>
               </a:graphicData>
             </a:graphic>
-          </wp:inline>
+            <wp14:sizeRelH relativeFrom="page">
+              <wp14:pctWidth>0</wp14:pctWidth>
+            </wp14:sizeRelH>
+            <wp14:sizeRelV relativeFrom="page">
+              <wp14:pctHeight>0</wp14:pctHeight>
+            </wp14:sizeRelV>
+          </wp:anchor>
         </w:drawing>
       </w:r>
+      <w:r>
+        <w:t>Catalogue du site</w:t>
+      </w:r>
+      <w:bookmarkEnd w:id="23"/>
+    </w:p>
+    <w:p>
+      <w:pPr>
+        <w:spacing w:before="0" w:after="0"/>
+        <w:jc w:val="center"/>
+        <w:rPr>
+          <w:noProof/>
+        </w:rPr>
+      </w:pPr>
+    </w:p>
+    <w:p>
+      <w:pPr>
+        <w:spacing w:before="0" w:after="0"/>
+        <w:jc w:val="center"/>
+        <w:rPr>
+          <w:caps/>
+          <w:spacing w:val="15"/>
+        </w:rPr>
+      </w:pPr>
     </w:p>
     <w:p>
       <w:pPr>
         <w:pStyle w:val="Titre2"/>
         <w:jc w:val="center"/>
       </w:pPr>
-      <w:bookmarkStart w:id="24" w:name="_Toc526363494"/>
-      <w:r>
-        <w:t>Panier</w:t>
-      </w:r>
-      <w:bookmarkEnd w:id="24"/>
-    </w:p>
-    <w:p>
-      <w:pPr>
-        <w:spacing w:before="0"/>
-        <w:jc w:val="center"/>
-      </w:pPr>
+      <w:bookmarkStart w:id="24" w:name="_Toc527555506"/>
       <w:r>
         <w:rPr>
           <w:noProof/>
         </w:rPr>
         <w:drawing>
-          <wp:inline distT="0" distB="0" distL="0" distR="0">
-            <wp:extent cx="5472000" cy="2819561"/>
-            <wp:effectExtent l="152400" t="152400" r="357505" b="361950"/>
+          <wp:anchor distT="0" distB="0" distL="114300" distR="114300" simplePos="0" relativeHeight="251674624" behindDoc="0" locked="0" layoutInCell="1" allowOverlap="1">
+            <wp:simplePos x="0" y="0"/>
+            <wp:positionH relativeFrom="margin">
+              <wp:posOffset>-278813</wp:posOffset>
+            </wp:positionH>
+            <wp:positionV relativeFrom="paragraph">
+              <wp:posOffset>586693</wp:posOffset>
+            </wp:positionV>
+            <wp:extent cx="6386830" cy="3290570"/>
+            <wp:effectExtent l="152400" t="152400" r="356870" b="367030"/>
+            <wp:wrapSquare wrapText="bothSides"/>
             <wp:docPr id="7" name="Image 7" descr="Une image contenant capture d’écran&#10;&#10;Description générée avec un niveau de confiance très élevé"/>
             <wp:cNvGraphicFramePr>
               <a:graphicFrameLocks xmlns:a="http://schemas.openxmlformats.org/drawingml/2006/main" noChangeAspect="1"/>
@@ -6579,7 +6719,7 @@
                   <pic:spPr bwMode="auto">
                     <a:xfrm>
                       <a:off x="0" y="0"/>
-                      <a:ext cx="5472000" cy="2819561"/>
+                      <a:ext cx="6386830" cy="3290570"/>
                     </a:xfrm>
                     <a:prstGeom prst="rect">
                       <a:avLst/>
@@ -6603,27 +6743,32 @@
                 </pic:pic>
               </a:graphicData>
             </a:graphic>
-          </wp:inline>
+            <wp14:sizeRelH relativeFrom="page">
+              <wp14:pctWidth>0</wp14:pctWidth>
+            </wp14:sizeRelH>
+            <wp14:sizeRelV relativeFrom="page">
+              <wp14:pctHeight>0</wp14:pctHeight>
+            </wp14:sizeRelV>
+          </wp:anchor>
         </w:drawing>
       </w:r>
-    </w:p>
-    <w:p>
-      <w:pPr>
-        <w:rPr>
-          <w:caps/>
-          <w:spacing w:val="15"/>
-        </w:rPr>
-      </w:pPr>
-      <w:r>
-        <w:br w:type="page"/>
-      </w:r>
+      <w:r>
+        <w:t>Panier</w:t>
+      </w:r>
+      <w:bookmarkEnd w:id="24"/>
+    </w:p>
+    <w:p>
+      <w:pPr>
+        <w:spacing w:before="0"/>
+        <w:jc w:val="center"/>
+      </w:pPr>
     </w:p>
     <w:p>
       <w:pPr>
         <w:pStyle w:val="Titre2"/>
         <w:jc w:val="center"/>
       </w:pPr>
-      <w:bookmarkStart w:id="25" w:name="_Toc526363495"/>
+      <w:bookmarkStart w:id="25" w:name="_Toc527555507"/>
       <w:r>
         <w:lastRenderedPageBreak/>
         <w:t>Commandes vues du Back-office</w:t>
@@ -6643,9 +6788,17 @@
           <w:noProof/>
         </w:rPr>
         <w:drawing>
-          <wp:inline distT="0" distB="0" distL="0" distR="0">
-            <wp:extent cx="5472000" cy="2277588"/>
-            <wp:effectExtent l="152400" t="152400" r="357505" b="370840"/>
+          <wp:anchor distT="0" distB="0" distL="114300" distR="114300" simplePos="0" relativeHeight="251672576" behindDoc="0" locked="0" layoutInCell="1" allowOverlap="1">
+            <wp:simplePos x="0" y="0"/>
+            <wp:positionH relativeFrom="page">
+              <wp:posOffset>582694</wp:posOffset>
+            </wp:positionH>
+            <wp:positionV relativeFrom="paragraph">
+              <wp:posOffset>312435</wp:posOffset>
+            </wp:positionV>
+            <wp:extent cx="6385560" cy="2657475"/>
+            <wp:effectExtent l="152400" t="152400" r="358140" b="371475"/>
+            <wp:wrapSquare wrapText="bothSides"/>
             <wp:docPr id="10" name="Image 10" descr="Une image contenant capture d’écran, ordinateur, intérieur, moniteur&#10;&#10;Description générée avec un niveau de confiance très élevé"/>
             <wp:cNvGraphicFramePr>
               <a:graphicFrameLocks xmlns:a="http://schemas.openxmlformats.org/drawingml/2006/main" noChangeAspect="1"/>
@@ -6672,7 +6825,7 @@
                   <pic:spPr>
                     <a:xfrm>
                       <a:off x="0" y="0"/>
-                      <a:ext cx="5472000" cy="2277588"/>
+                      <a:ext cx="6385560" cy="2657475"/>
                     </a:xfrm>
                     <a:prstGeom prst="rect">
                       <a:avLst/>
@@ -6691,8 +6844,25 @@
                 </pic:pic>
               </a:graphicData>
             </a:graphic>
-          </wp:inline>
+            <wp14:sizeRelH relativeFrom="page">
+              <wp14:pctWidth>0</wp14:pctWidth>
+            </wp14:sizeRelH>
+            <wp14:sizeRelV relativeFrom="page">
+              <wp14:pctHeight>0</wp14:pctHeight>
+            </wp14:sizeRelV>
+          </wp:anchor>
         </w:drawing>
+      </w:r>
+    </w:p>
+    <w:p>
+      <w:r>
+        <w:t>Ici le menu est différent, car ce n’est pas une page de navigation du site, comme dit plus haut le back office</w:t>
+      </w:r>
+      <w:r>
+        <w:t xml:space="preserve"> est la partie de « maintenance »</w:t>
+      </w:r>
+      <w:r>
+        <w:t xml:space="preserve"> du site. Le besoin de cette partie n’est pas le même que pour le reste du site, le menu est donc différent.</w:t>
       </w:r>
     </w:p>
     <w:p>
@@ -6700,25 +6870,24 @@
         <w:pStyle w:val="Titre2"/>
         <w:jc w:val="center"/>
       </w:pPr>
-      <w:bookmarkStart w:id="26" w:name="_Toc526363496"/>
-      <w:r>
-        <w:t>Historique de commandes</w:t>
-      </w:r>
-      <w:bookmarkEnd w:id="26"/>
-    </w:p>
-    <w:p>
-      <w:pPr>
-        <w:spacing w:before="0"/>
-      </w:pPr>
+      <w:bookmarkStart w:id="26" w:name="_Toc527555508"/>
       <w:r>
         <w:rPr>
           <w:noProof/>
         </w:rPr>
         <w:drawing>
-          <wp:inline distT="0" distB="0" distL="0" distR="0">
-            <wp:extent cx="5472000" cy="3274632"/>
-            <wp:effectExtent l="152400" t="152400" r="357505" b="364490"/>
-            <wp:docPr id="12" name="Image 12" descr="Une image contenant capture d’écran&#10;&#10;Description générée avec un niveau de confiance très élevé"/>
+          <wp:anchor distT="0" distB="0" distL="114300" distR="114300" simplePos="0" relativeHeight="251675648" behindDoc="0" locked="0" layoutInCell="1" allowOverlap="1">
+            <wp:simplePos x="0" y="0"/>
+            <wp:positionH relativeFrom="margin">
+              <wp:posOffset>-147955</wp:posOffset>
+            </wp:positionH>
+            <wp:positionV relativeFrom="paragraph">
+              <wp:posOffset>424180</wp:posOffset>
+            </wp:positionV>
+            <wp:extent cx="6068695" cy="3676650"/>
+            <wp:effectExtent l="152400" t="152400" r="370205" b="361950"/>
+            <wp:wrapSquare wrapText="bothSides"/>
+            <wp:docPr id="11" name="Image 11" descr="Une image contenant capture d’écran&#10;&#10;Description générée avec un niveau de confiance très élevé"/>
             <wp:cNvGraphicFramePr>
               <a:graphicFrameLocks xmlns:a="http://schemas.openxmlformats.org/drawingml/2006/main" noChangeAspect="1"/>
             </wp:cNvGraphicFramePr>
@@ -6726,7 +6895,7 @@
               <a:graphicData uri="http://schemas.openxmlformats.org/drawingml/2006/picture">
                 <pic:pic xmlns:pic="http://schemas.openxmlformats.org/drawingml/2006/picture">
                   <pic:nvPicPr>
-                    <pic:cNvPr id="12" name="Historique de commandes.PNG"/>
+                    <pic:cNvPr id="11" name="Historique de commandes_1.1.PNG"/>
                     <pic:cNvPicPr/>
                   </pic:nvPicPr>
                   <pic:blipFill>
@@ -6744,7 +6913,7 @@
                   <pic:spPr>
                     <a:xfrm>
                       <a:off x="0" y="0"/>
-                      <a:ext cx="5472000" cy="3274632"/>
+                      <a:ext cx="6068695" cy="3676650"/>
                     </a:xfrm>
                     <a:prstGeom prst="rect">
                       <a:avLst/>
@@ -6763,29 +6932,25 @@
                 </pic:pic>
               </a:graphicData>
             </a:graphic>
-          </wp:inline>
+            <wp14:sizeRelH relativeFrom="margin">
+              <wp14:pctWidth>0</wp14:pctWidth>
+            </wp14:sizeRelH>
+            <wp14:sizeRelV relativeFrom="margin">
+              <wp14:pctHeight>0</wp14:pctHeight>
+            </wp14:sizeRelV>
+          </wp:anchor>
         </w:drawing>
       </w:r>
-    </w:p>
-    <w:p>
-      <w:pPr>
-        <w:rPr>
-          <w:caps/>
-          <w:color w:val="FFFFFF" w:themeColor="background1"/>
-          <w:spacing w:val="15"/>
-          <w:sz w:val="22"/>
-          <w:szCs w:val="22"/>
-        </w:rPr>
-      </w:pPr>
-      <w:r>
-        <w:br w:type="page"/>
-      </w:r>
+      <w:r>
+        <w:t>Historique de commandes</w:t>
+      </w:r>
+      <w:bookmarkEnd w:id="26"/>
     </w:p>
     <w:p>
       <w:pPr>
         <w:pStyle w:val="Titre1"/>
       </w:pPr>
-      <w:bookmarkStart w:id="27" w:name="_Toc526363497"/>
+      <w:bookmarkStart w:id="27" w:name="_Toc527555509"/>
       <w:r>
         <w:lastRenderedPageBreak/>
         <w:t>Prestations attendues</w:t>
@@ -6799,7 +6964,7 @@
       <w:pPr>
         <w:pStyle w:val="Titre2"/>
       </w:pPr>
-      <w:bookmarkStart w:id="28" w:name="_Toc526363498"/>
+      <w:bookmarkStart w:id="28" w:name="_Toc527555510"/>
       <w:r>
         <w:t>Prestations attendues</w:t>
       </w:r>
@@ -6903,7 +7068,7 @@
       <w:pPr>
         <w:pStyle w:val="Titre2"/>
       </w:pPr>
-      <w:bookmarkStart w:id="29" w:name="_Toc526363499"/>
+      <w:bookmarkStart w:id="29" w:name="_Toc527555511"/>
       <w:r>
         <w:t>Méthodologie de suivi</w:t>
       </w:r>
@@ -6924,7 +7089,7 @@
       <w:pPr>
         <w:pStyle w:val="Titre3"/>
       </w:pPr>
-      <w:bookmarkStart w:id="30" w:name="_Toc526363500"/>
+      <w:bookmarkStart w:id="30" w:name="_Toc527555512"/>
       <w:r>
         <w:t>Attribution des rôles</w:t>
       </w:r>
@@ -6968,7 +7133,7 @@
       <w:pPr>
         <w:pStyle w:val="Titre3"/>
       </w:pPr>
-      <w:bookmarkStart w:id="31" w:name="_Toc526363501"/>
+      <w:bookmarkStart w:id="31" w:name="_Toc527555513"/>
       <w:r>
         <w:t>Organisation du projet</w:t>
       </w:r>
@@ -7056,7 +7221,7 @@
       <w:pPr>
         <w:pStyle w:val="Titre3"/>
       </w:pPr>
-      <w:bookmarkStart w:id="32" w:name="_Toc526363502"/>
+      <w:bookmarkStart w:id="32" w:name="_Toc527555514"/>
       <w:r>
         <w:t>Suivi du projet</w:t>
       </w:r>
@@ -7083,7 +7248,7 @@
       <w:pPr>
         <w:pStyle w:val="Titre3"/>
       </w:pPr>
-      <w:bookmarkStart w:id="33" w:name="_Toc526363503"/>
+      <w:bookmarkStart w:id="33" w:name="_Toc527555515"/>
       <w:r>
         <w:t>Planning</w:t>
       </w:r>
@@ -7096,10 +7261,22 @@
     </w:p>
     <w:p>
       <w:pPr>
+        <w:rPr>
+          <w:caps/>
+          <w:spacing w:val="15"/>
+        </w:rPr>
+      </w:pPr>
+      <w:r>
+        <w:br w:type="page"/>
+      </w:r>
+    </w:p>
+    <w:p>
+      <w:pPr>
         <w:pStyle w:val="Titre2"/>
       </w:pPr>
-      <w:bookmarkStart w:id="34" w:name="_Toc526363504"/>
-      <w:r>
+      <w:bookmarkStart w:id="34" w:name="_Toc527555516"/>
+      <w:r>
+        <w:lastRenderedPageBreak/>
         <w:t>Services</w:t>
       </w:r>
       <w:r>
@@ -7153,9 +7330,8 @@
         <w:pStyle w:val="Titre2"/>
         <w:jc w:val="both"/>
       </w:pPr>
-      <w:bookmarkStart w:id="35" w:name="_Toc526363505"/>
-      <w:r>
-        <w:lastRenderedPageBreak/>
+      <w:bookmarkStart w:id="35" w:name="_Toc527555517"/>
+      <w:r>
         <w:t>Tarifs</w:t>
       </w:r>
       <w:bookmarkEnd w:id="35"/>
@@ -7361,7 +7537,7 @@
         <w:pStyle w:val="Titre1"/>
         <w:spacing w:after="240"/>
       </w:pPr>
-      <w:bookmarkStart w:id="36" w:name="_Toc526363506"/>
+      <w:bookmarkStart w:id="36" w:name="_Toc527555518"/>
       <w:r>
         <w:t>C</w:t>
       </w:r>
@@ -7666,6 +7842,210 @@
     </w:tbl>
     <w:p>
       <w:pPr>
+        <w:rPr>
+          <w:caps/>
+          <w:color w:val="FFFFFF" w:themeColor="background1"/>
+          <w:spacing w:val="15"/>
+          <w:sz w:val="22"/>
+          <w:szCs w:val="22"/>
+        </w:rPr>
+      </w:pPr>
+      <w:r>
+        <w:br w:type="page"/>
+      </w:r>
+    </w:p>
+    <w:p>
+      <w:pPr>
+        <w:pStyle w:val="Titre1"/>
+      </w:pPr>
+      <w:bookmarkStart w:id="37" w:name="_Toc527555519"/>
+      <w:r>
+        <w:lastRenderedPageBreak/>
+        <w:t xml:space="preserve">Historique des versions &amp; </w:t>
+      </w:r>
+      <w:r>
+        <w:t>modifications</w:t>
+      </w:r>
+      <w:bookmarkEnd w:id="37"/>
+    </w:p>
+    <w:p>
+      <w:r>
+        <w:t>Versions :</w:t>
+      </w:r>
+    </w:p>
+    <w:p>
+      <w:pPr>
+        <w:pStyle w:val="Paragraphedeliste"/>
+        <w:numPr>
+          <w:ilvl w:val="0"/>
+          <w:numId w:val="21"/>
+        </w:numPr>
+      </w:pPr>
+      <w:r>
+        <w:t>1.0</w:t>
+      </w:r>
+    </w:p>
+    <w:p>
+      <w:pPr>
+        <w:pStyle w:val="Paragraphedeliste"/>
+        <w:numPr>
+          <w:ilvl w:val="1"/>
+          <w:numId w:val="21"/>
+        </w:numPr>
+      </w:pPr>
+      <w:r>
+        <w:t>Création</w:t>
+      </w:r>
+      <w:r>
+        <w:t xml:space="preserve"> </w:t>
+      </w:r>
+    </w:p>
+    <w:p>
+      <w:pPr>
+        <w:pStyle w:val="Paragraphedeliste"/>
+        <w:numPr>
+          <w:ilvl w:val="2"/>
+          <w:numId w:val="21"/>
+        </w:numPr>
+      </w:pPr>
+      <w:r>
+        <w:t>Contexte</w:t>
+      </w:r>
+    </w:p>
+    <w:p>
+      <w:pPr>
+        <w:pStyle w:val="Paragraphedeliste"/>
+        <w:numPr>
+          <w:ilvl w:val="2"/>
+          <w:numId w:val="21"/>
+        </w:numPr>
+      </w:pPr>
+      <w:r>
+        <w:t>Description fonctionnelle et technique</w:t>
+      </w:r>
+    </w:p>
+    <w:p>
+      <w:pPr>
+        <w:pStyle w:val="Paragraphedeliste"/>
+        <w:numPr>
+          <w:ilvl w:val="2"/>
+          <w:numId w:val="21"/>
+        </w:numPr>
+      </w:pPr>
+      <w:r>
+        <w:t>Maquettes graphiques</w:t>
+      </w:r>
+    </w:p>
+    <w:p>
+      <w:pPr>
+        <w:pStyle w:val="Paragraphedeliste"/>
+        <w:numPr>
+          <w:ilvl w:val="2"/>
+          <w:numId w:val="21"/>
+        </w:numPr>
+      </w:pPr>
+      <w:r>
+        <w:t>Prestations attendues &amp; Méthodologie de suivi</w:t>
+      </w:r>
+    </w:p>
+    <w:p>
+      <w:pPr>
+        <w:pStyle w:val="Paragraphedeliste"/>
+        <w:numPr>
+          <w:ilvl w:val="2"/>
+          <w:numId w:val="21"/>
+        </w:numPr>
+      </w:pPr>
+      <w:r>
+        <w:t>Contacts</w:t>
+      </w:r>
+    </w:p>
+    <w:p>
+      <w:pPr>
+        <w:pStyle w:val="Paragraphedeliste"/>
+        <w:numPr>
+          <w:ilvl w:val="0"/>
+          <w:numId w:val="21"/>
+        </w:numPr>
+      </w:pPr>
+      <w:r>
+        <w:t>1.1</w:t>
+      </w:r>
+    </w:p>
+    <w:p>
+      <w:pPr>
+        <w:pStyle w:val="Paragraphedeliste"/>
+        <w:numPr>
+          <w:ilvl w:val="1"/>
+          <w:numId w:val="21"/>
+        </w:numPr>
+      </w:pPr>
+      <w:r>
+        <w:t>Ajout</w:t>
+      </w:r>
+    </w:p>
+    <w:p>
+      <w:pPr>
+        <w:pStyle w:val="Paragraphedeliste"/>
+        <w:numPr>
+          <w:ilvl w:val="2"/>
+          <w:numId w:val="21"/>
+        </w:numPr>
+      </w:pPr>
+      <w:r>
+        <w:t>Historique des versions</w:t>
+      </w:r>
+    </w:p>
+    <w:p>
+      <w:pPr>
+        <w:pStyle w:val="Paragraphedeliste"/>
+        <w:numPr>
+          <w:ilvl w:val="1"/>
+          <w:numId w:val="21"/>
+        </w:numPr>
+      </w:pPr>
+      <w:r>
+        <w:t>Modifications</w:t>
+      </w:r>
+    </w:p>
+    <w:p>
+      <w:pPr>
+        <w:pStyle w:val="Paragraphedeliste"/>
+        <w:numPr>
+          <w:ilvl w:val="2"/>
+          <w:numId w:val="21"/>
+        </w:numPr>
+      </w:pPr>
+      <w:r>
+        <w:t>Pied de page avec nom de famille au lieu du prénom</w:t>
+      </w:r>
+    </w:p>
+    <w:p>
+      <w:pPr>
+        <w:pStyle w:val="Paragraphedeliste"/>
+        <w:numPr>
+          <w:ilvl w:val="2"/>
+          <w:numId w:val="21"/>
+        </w:numPr>
+      </w:pPr>
+      <w:r>
+        <w:t>Maquettes du site plus cohérentes avec l’arborescence et images plus lisibles.</w:t>
+      </w:r>
+    </w:p>
+    <w:p>
+      <w:pPr>
+        <w:pStyle w:val="Paragraphedeliste"/>
+        <w:numPr>
+          <w:ilvl w:val="2"/>
+          <w:numId w:val="21"/>
+        </w:numPr>
+      </w:pPr>
+      <w:r>
+        <w:t>Nom du projet dans le schéma de l’arborescence</w:t>
+      </w:r>
+    </w:p>
+    <w:p>
+      <w:pPr>
         <w:pBdr>
           <w:bottom w:val="inset" w:sz="6" w:space="1" w:color="auto"/>
         </w:pBdr>
@@ -7685,6 +8065,96 @@
         </w:tabs>
         <w:spacing w:after="160" w:line="259" w:lineRule="auto"/>
       </w:pPr>
+    </w:p>
+    <w:p>
+      <w:pPr>
+        <w:pBdr>
+          <w:bottom w:val="inset" w:sz="6" w:space="1" w:color="auto"/>
+        </w:pBdr>
+        <w:tabs>
+          <w:tab w:val="left" w:pos="4536"/>
+        </w:tabs>
+        <w:spacing w:after="160" w:line="259" w:lineRule="auto"/>
+      </w:pPr>
+    </w:p>
+    <w:p>
+      <w:pPr>
+        <w:pBdr>
+          <w:bottom w:val="inset" w:sz="6" w:space="1" w:color="auto"/>
+        </w:pBdr>
+        <w:tabs>
+          <w:tab w:val="left" w:pos="4536"/>
+        </w:tabs>
+        <w:spacing w:after="160" w:line="259" w:lineRule="auto"/>
+      </w:pPr>
+    </w:p>
+    <w:p>
+      <w:pPr>
+        <w:pBdr>
+          <w:bottom w:val="inset" w:sz="6" w:space="1" w:color="auto"/>
+        </w:pBdr>
+        <w:tabs>
+          <w:tab w:val="left" w:pos="4536"/>
+        </w:tabs>
+        <w:spacing w:after="160" w:line="259" w:lineRule="auto"/>
+      </w:pPr>
+    </w:p>
+    <w:p>
+      <w:pPr>
+        <w:pBdr>
+          <w:bottom w:val="inset" w:sz="6" w:space="1" w:color="auto"/>
+        </w:pBdr>
+        <w:tabs>
+          <w:tab w:val="left" w:pos="4536"/>
+        </w:tabs>
+        <w:spacing w:after="160" w:line="259" w:lineRule="auto"/>
+      </w:pPr>
+    </w:p>
+    <w:p>
+      <w:pPr>
+        <w:pBdr>
+          <w:bottom w:val="inset" w:sz="6" w:space="1" w:color="auto"/>
+        </w:pBdr>
+        <w:tabs>
+          <w:tab w:val="left" w:pos="4536"/>
+        </w:tabs>
+        <w:spacing w:after="160" w:line="259" w:lineRule="auto"/>
+      </w:pPr>
+    </w:p>
+    <w:p>
+      <w:pPr>
+        <w:pBdr>
+          <w:bottom w:val="inset" w:sz="6" w:space="1" w:color="auto"/>
+        </w:pBdr>
+        <w:tabs>
+          <w:tab w:val="left" w:pos="4536"/>
+        </w:tabs>
+        <w:spacing w:after="160" w:line="259" w:lineRule="auto"/>
+      </w:pPr>
+    </w:p>
+    <w:p>
+      <w:pPr>
+        <w:pBdr>
+          <w:bottom w:val="inset" w:sz="6" w:space="1" w:color="auto"/>
+        </w:pBdr>
+        <w:tabs>
+          <w:tab w:val="left" w:pos="4536"/>
+        </w:tabs>
+        <w:spacing w:after="160" w:line="259" w:lineRule="auto"/>
+      </w:pPr>
+    </w:p>
+    <w:p>
+      <w:pPr>
+        <w:pBdr>
+          <w:bottom w:val="inset" w:sz="6" w:space="1" w:color="auto"/>
+        </w:pBdr>
+        <w:tabs>
+          <w:tab w:val="left" w:pos="4536"/>
+        </w:tabs>
+        <w:spacing w:after="160" w:line="259" w:lineRule="auto"/>
+      </w:pPr>
+      <w:bookmarkStart w:id="38" w:name="_GoBack"/>
+      <w:bookmarkEnd w:id="38"/>
     </w:p>
     <w:p>
       <w:pPr>
@@ -7800,7 +8270,7 @@
         <w:color w:val="3494BA" w:themeColor="accent1"/>
         <w:lang w:val="fr-FR"/>
       </w:rPr>
-      <w:t>Yannick, Alexandre &amp; Mauro</w:t>
+      <w:t>Baudraz, Santos &amp; Fontes</w:t>
     </w:r>
     <w:r>
       <w:rPr>
@@ -7836,7 +8306,7 @@
         <w:color w:val="3494BA" w:themeColor="accent1"/>
         <w:lang w:val="fr-FR"/>
       </w:rPr>
-      <w:t>10 octobre 2018</w:t>
+      <w:t>17 octobre 2018</w:t>
     </w:r>
     <w:r>
       <w:rPr>
@@ -7850,7 +8320,7 @@
         <w:color w:val="3494BA" w:themeColor="accent1"/>
         <w:lang w:val="fr-FR"/>
       </w:rPr>
-      <w:t xml:space="preserve"> – V1.0</w:t>
+      <w:t xml:space="preserve"> – V1.1</w:t>
     </w:r>
     <w:r>
       <w:rPr>
@@ -9166,6 +9636,232 @@
     </w:lvl>
   </w:abstractNum>
   <w:abstractNum w:abstractNumId="9" w15:restartNumberingAfterBreak="0">
+    <w:nsid w:val="4CFC1F98"/>
+    <w:multiLevelType w:val="hybridMultilevel"/>
+    <w:tmpl w:val="912234D8"/>
+    <w:lvl w:ilvl="0" w:tplc="100C0001">
+      <w:start w:val="1"/>
+      <w:numFmt w:val="bullet"/>
+      <w:lvlText w:val=""/>
+      <w:lvlJc w:val="left"/>
+      <w:pPr>
+        <w:ind w:left="720" w:hanging="360"/>
+      </w:pPr>
+      <w:rPr>
+        <w:rFonts w:ascii="Symbol" w:hAnsi="Symbol" w:hint="default"/>
+      </w:rPr>
+    </w:lvl>
+    <w:lvl w:ilvl="1" w:tplc="100C0003" w:tentative="1">
+      <w:start w:val="1"/>
+      <w:numFmt w:val="bullet"/>
+      <w:lvlText w:val="o"/>
+      <w:lvlJc w:val="left"/>
+      <w:pPr>
+        <w:ind w:left="1440" w:hanging="360"/>
+      </w:pPr>
+      <w:rPr>
+        <w:rFonts w:ascii="Courier New" w:hAnsi="Courier New" w:cs="Courier New" w:hint="default"/>
+      </w:rPr>
+    </w:lvl>
+    <w:lvl w:ilvl="2" w:tplc="100C0005" w:tentative="1">
+      <w:start w:val="1"/>
+      <w:numFmt w:val="bullet"/>
+      <w:lvlText w:val=""/>
+      <w:lvlJc w:val="left"/>
+      <w:pPr>
+        <w:ind w:left="2160" w:hanging="360"/>
+      </w:pPr>
+      <w:rPr>
+        <w:rFonts w:ascii="Wingdings" w:hAnsi="Wingdings" w:hint="default"/>
+      </w:rPr>
+    </w:lvl>
+    <w:lvl w:ilvl="3" w:tplc="100C0001" w:tentative="1">
+      <w:start w:val="1"/>
+      <w:numFmt w:val="bullet"/>
+      <w:lvlText w:val=""/>
+      <w:lvlJc w:val="left"/>
+      <w:pPr>
+        <w:ind w:left="2880" w:hanging="360"/>
+      </w:pPr>
+      <w:rPr>
+        <w:rFonts w:ascii="Symbol" w:hAnsi="Symbol" w:hint="default"/>
+      </w:rPr>
+    </w:lvl>
+    <w:lvl w:ilvl="4" w:tplc="100C0003" w:tentative="1">
+      <w:start w:val="1"/>
+      <w:numFmt w:val="bullet"/>
+      <w:lvlText w:val="o"/>
+      <w:lvlJc w:val="left"/>
+      <w:pPr>
+        <w:ind w:left="3600" w:hanging="360"/>
+      </w:pPr>
+      <w:rPr>
+        <w:rFonts w:ascii="Courier New" w:hAnsi="Courier New" w:cs="Courier New" w:hint="default"/>
+      </w:rPr>
+    </w:lvl>
+    <w:lvl w:ilvl="5" w:tplc="100C0005" w:tentative="1">
+      <w:start w:val="1"/>
+      <w:numFmt w:val="bullet"/>
+      <w:lvlText w:val=""/>
+      <w:lvlJc w:val="left"/>
+      <w:pPr>
+        <w:ind w:left="4320" w:hanging="360"/>
+      </w:pPr>
+      <w:rPr>
+        <w:rFonts w:ascii="Wingdings" w:hAnsi="Wingdings" w:hint="default"/>
+      </w:rPr>
+    </w:lvl>
+    <w:lvl w:ilvl="6" w:tplc="100C0001" w:tentative="1">
+      <w:start w:val="1"/>
+      <w:numFmt w:val="bullet"/>
+      <w:lvlText w:val=""/>
+      <w:lvlJc w:val="left"/>
+      <w:pPr>
+        <w:ind w:left="5040" w:hanging="360"/>
+      </w:pPr>
+      <w:rPr>
+        <w:rFonts w:ascii="Symbol" w:hAnsi="Symbol" w:hint="default"/>
+      </w:rPr>
+    </w:lvl>
+    <w:lvl w:ilvl="7" w:tplc="100C0003" w:tentative="1">
+      <w:start w:val="1"/>
+      <w:numFmt w:val="bullet"/>
+      <w:lvlText w:val="o"/>
+      <w:lvlJc w:val="left"/>
+      <w:pPr>
+        <w:ind w:left="5760" w:hanging="360"/>
+      </w:pPr>
+      <w:rPr>
+        <w:rFonts w:ascii="Courier New" w:hAnsi="Courier New" w:cs="Courier New" w:hint="default"/>
+      </w:rPr>
+    </w:lvl>
+    <w:lvl w:ilvl="8" w:tplc="100C0005" w:tentative="1">
+      <w:start w:val="1"/>
+      <w:numFmt w:val="bullet"/>
+      <w:lvlText w:val=""/>
+      <w:lvlJc w:val="left"/>
+      <w:pPr>
+        <w:ind w:left="6480" w:hanging="360"/>
+      </w:pPr>
+      <w:rPr>
+        <w:rFonts w:ascii="Wingdings" w:hAnsi="Wingdings" w:hint="default"/>
+      </w:rPr>
+    </w:lvl>
+  </w:abstractNum>
+  <w:abstractNum w:abstractNumId="10" w15:restartNumberingAfterBreak="0">
+    <w:nsid w:val="4F326BBD"/>
+    <w:multiLevelType w:val="hybridMultilevel"/>
+    <w:tmpl w:val="08C24998"/>
+    <w:lvl w:ilvl="0" w:tplc="100C0001">
+      <w:start w:val="1"/>
+      <w:numFmt w:val="bullet"/>
+      <w:lvlText w:val=""/>
+      <w:lvlJc w:val="left"/>
+      <w:pPr>
+        <w:ind w:left="720" w:hanging="360"/>
+      </w:pPr>
+      <w:rPr>
+        <w:rFonts w:ascii="Symbol" w:hAnsi="Symbol" w:hint="default"/>
+      </w:rPr>
+    </w:lvl>
+    <w:lvl w:ilvl="1" w:tplc="100C0003">
+      <w:start w:val="1"/>
+      <w:numFmt w:val="bullet"/>
+      <w:lvlText w:val="o"/>
+      <w:lvlJc w:val="left"/>
+      <w:pPr>
+        <w:ind w:left="1440" w:hanging="360"/>
+      </w:pPr>
+      <w:rPr>
+        <w:rFonts w:ascii="Courier New" w:hAnsi="Courier New" w:cs="Courier New" w:hint="default"/>
+      </w:rPr>
+    </w:lvl>
+    <w:lvl w:ilvl="2" w:tplc="100C0005">
+      <w:start w:val="1"/>
+      <w:numFmt w:val="bullet"/>
+      <w:lvlText w:val=""/>
+      <w:lvlJc w:val="left"/>
+      <w:pPr>
+        <w:ind w:left="2160" w:hanging="360"/>
+      </w:pPr>
+      <w:rPr>
+        <w:rFonts w:ascii="Wingdings" w:hAnsi="Wingdings" w:hint="default"/>
+      </w:rPr>
+    </w:lvl>
+    <w:lvl w:ilvl="3" w:tplc="100C0001" w:tentative="1">
+      <w:start w:val="1"/>
+      <w:numFmt w:val="bullet"/>
+      <w:lvlText w:val=""/>
+      <w:lvlJc w:val="left"/>
+      <w:pPr>
+        <w:ind w:left="2880" w:hanging="360"/>
+      </w:pPr>
+      <w:rPr>
+        <w:rFonts w:ascii="Symbol" w:hAnsi="Symbol" w:hint="default"/>
+      </w:rPr>
+    </w:lvl>
+    <w:lvl w:ilvl="4" w:tplc="100C0003" w:tentative="1">
+      <w:start w:val="1"/>
+      <w:numFmt w:val="bullet"/>
+      <w:lvlText w:val="o"/>
+      <w:lvlJc w:val="left"/>
+      <w:pPr>
+        <w:ind w:left="3600" w:hanging="360"/>
+      </w:pPr>
+      <w:rPr>
+        <w:rFonts w:ascii="Courier New" w:hAnsi="Courier New" w:cs="Courier New" w:hint="default"/>
+      </w:rPr>
+    </w:lvl>
+    <w:lvl w:ilvl="5" w:tplc="100C0005" w:tentative="1">
+      <w:start w:val="1"/>
+      <w:numFmt w:val="bullet"/>
+      <w:lvlText w:val=""/>
+      <w:lvlJc w:val="left"/>
+      <w:pPr>
+        <w:ind w:left="4320" w:hanging="360"/>
+      </w:pPr>
+      <w:rPr>
+        <w:rFonts w:ascii="Wingdings" w:hAnsi="Wingdings" w:hint="default"/>
+      </w:rPr>
+    </w:lvl>
+    <w:lvl w:ilvl="6" w:tplc="100C0001" w:tentative="1">
+      <w:start w:val="1"/>
+      <w:numFmt w:val="bullet"/>
+      <w:lvlText w:val=""/>
+      <w:lvlJc w:val="left"/>
+      <w:pPr>
+        <w:ind w:left="5040" w:hanging="360"/>
+      </w:pPr>
+      <w:rPr>
+        <w:rFonts w:ascii="Symbol" w:hAnsi="Symbol" w:hint="default"/>
+      </w:rPr>
+    </w:lvl>
+    <w:lvl w:ilvl="7" w:tplc="100C0003" w:tentative="1">
+      <w:start w:val="1"/>
+      <w:numFmt w:val="bullet"/>
+      <w:lvlText w:val="o"/>
+      <w:lvlJc w:val="left"/>
+      <w:pPr>
+        <w:ind w:left="5760" w:hanging="360"/>
+      </w:pPr>
+      <w:rPr>
+        <w:rFonts w:ascii="Courier New" w:hAnsi="Courier New" w:cs="Courier New" w:hint="default"/>
+      </w:rPr>
+    </w:lvl>
+    <w:lvl w:ilvl="8" w:tplc="100C0005" w:tentative="1">
+      <w:start w:val="1"/>
+      <w:numFmt w:val="bullet"/>
+      <w:lvlText w:val=""/>
+      <w:lvlJc w:val="left"/>
+      <w:pPr>
+        <w:ind w:left="6480" w:hanging="360"/>
+      </w:pPr>
+      <w:rPr>
+        <w:rFonts w:ascii="Wingdings" w:hAnsi="Wingdings" w:hint="default"/>
+      </w:rPr>
+    </w:lvl>
+  </w:abstractNum>
+  <w:abstractNum w:abstractNumId="11" w15:restartNumberingAfterBreak="0">
     <w:nsid w:val="598A4606"/>
     <w:multiLevelType w:val="hybridMultilevel"/>
     <w:tmpl w:val="16CCDCC8"/>
@@ -9278,7 +9974,7 @@
       </w:rPr>
     </w:lvl>
   </w:abstractNum>
-  <w:abstractNum w:abstractNumId="10" w15:restartNumberingAfterBreak="0">
+  <w:abstractNum w:abstractNumId="12" w15:restartNumberingAfterBreak="0">
     <w:nsid w:val="5AC27FF1"/>
     <w:multiLevelType w:val="hybridMultilevel"/>
     <w:tmpl w:val="3E524084"/>
@@ -9391,7 +10087,7 @@
       </w:rPr>
     </w:lvl>
   </w:abstractNum>
-  <w:abstractNum w:abstractNumId="11" w15:restartNumberingAfterBreak="0">
+  <w:abstractNum w:abstractNumId="13" w15:restartNumberingAfterBreak="0">
     <w:nsid w:val="5C61511F"/>
     <w:multiLevelType w:val="hybridMultilevel"/>
     <w:tmpl w:val="A462BBA0"/>
@@ -9504,7 +10200,7 @@
       </w:rPr>
     </w:lvl>
   </w:abstractNum>
-  <w:abstractNum w:abstractNumId="12" w15:restartNumberingAfterBreak="0">
+  <w:abstractNum w:abstractNumId="14" w15:restartNumberingAfterBreak="0">
     <w:nsid w:val="6499187F"/>
     <w:multiLevelType w:val="hybridMultilevel"/>
     <w:tmpl w:val="77EE4B36"/>
@@ -9617,7 +10313,7 @@
       </w:rPr>
     </w:lvl>
   </w:abstractNum>
-  <w:abstractNum w:abstractNumId="13" w15:restartNumberingAfterBreak="0">
+  <w:abstractNum w:abstractNumId="15" w15:restartNumberingAfterBreak="0">
     <w:nsid w:val="69541AFB"/>
     <w:multiLevelType w:val="multilevel"/>
     <w:tmpl w:val="A1F6FCD4"/>
@@ -9766,7 +10462,7 @@
       </w:rPr>
     </w:lvl>
   </w:abstractNum>
-  <w:abstractNum w:abstractNumId="14" w15:restartNumberingAfterBreak="0">
+  <w:abstractNum w:abstractNumId="16" w15:restartNumberingAfterBreak="0">
     <w:nsid w:val="6B1A15C0"/>
     <w:multiLevelType w:val="hybridMultilevel"/>
     <w:tmpl w:val="DD943542"/>
@@ -9879,7 +10575,7 @@
       </w:rPr>
     </w:lvl>
   </w:abstractNum>
-  <w:abstractNum w:abstractNumId="15" w15:restartNumberingAfterBreak="0">
+  <w:abstractNum w:abstractNumId="17" w15:restartNumberingAfterBreak="0">
     <w:nsid w:val="6B9168FD"/>
     <w:multiLevelType w:val="hybridMultilevel"/>
     <w:tmpl w:val="10BA26D2"/>
@@ -9965,7 +10661,7 @@
       </w:pPr>
     </w:lvl>
   </w:abstractNum>
-  <w:abstractNum w:abstractNumId="16" w15:restartNumberingAfterBreak="0">
+  <w:abstractNum w:abstractNumId="18" w15:restartNumberingAfterBreak="0">
     <w:nsid w:val="6CCB69D9"/>
     <w:multiLevelType w:val="hybridMultilevel"/>
     <w:tmpl w:val="0CEE80A2"/>
@@ -10078,7 +10774,7 @@
       </w:rPr>
     </w:lvl>
   </w:abstractNum>
-  <w:abstractNum w:abstractNumId="17" w15:restartNumberingAfterBreak="0">
+  <w:abstractNum w:abstractNumId="19" w15:restartNumberingAfterBreak="0">
     <w:nsid w:val="6D855C9E"/>
     <w:multiLevelType w:val="hybridMultilevel"/>
     <w:tmpl w:val="5F42FC54"/>
@@ -10191,7 +10887,7 @@
       </w:rPr>
     </w:lvl>
   </w:abstractNum>
-  <w:abstractNum w:abstractNumId="18" w15:restartNumberingAfterBreak="0">
+  <w:abstractNum w:abstractNumId="20" w15:restartNumberingAfterBreak="0">
     <w:nsid w:val="7DB31E79"/>
     <w:multiLevelType w:val="hybridMultilevel"/>
     <w:tmpl w:val="63F2C176"/>
@@ -10308,43 +11004,43 @@
     <w:abstractNumId w:val="0"/>
   </w:num>
   <w:num w:numId="2">
-    <w:abstractNumId w:val="13"/>
+    <w:abstractNumId w:val="15"/>
   </w:num>
   <w:num w:numId="3">
     <w:abstractNumId w:val="6"/>
   </w:num>
   <w:num w:numId="4">
-    <w:abstractNumId w:val="9"/>
+    <w:abstractNumId w:val="11"/>
   </w:num>
   <w:num w:numId="5">
     <w:abstractNumId w:val="4"/>
   </w:num>
   <w:num w:numId="6">
-    <w:abstractNumId w:val="17"/>
+    <w:abstractNumId w:val="19"/>
   </w:num>
   <w:num w:numId="7">
-    <w:abstractNumId w:val="12"/>
+    <w:abstractNumId w:val="14"/>
   </w:num>
   <w:num w:numId="8">
-    <w:abstractNumId w:val="14"/>
+    <w:abstractNumId w:val="16"/>
   </w:num>
   <w:num w:numId="9">
-    <w:abstractNumId w:val="16"/>
+    <w:abstractNumId w:val="18"/>
   </w:num>
   <w:num w:numId="10">
     <w:abstractNumId w:val="3"/>
   </w:num>
   <w:num w:numId="11">
-    <w:abstractNumId w:val="10"/>
+    <w:abstractNumId w:val="12"/>
   </w:num>
   <w:num w:numId="12">
     <w:abstractNumId w:val="2"/>
   </w:num>
   <w:num w:numId="13">
-    <w:abstractNumId w:val="11"/>
+    <w:abstractNumId w:val="13"/>
   </w:num>
   <w:num w:numId="14">
-    <w:abstractNumId w:val="15"/>
+    <w:abstractNumId w:val="17"/>
   </w:num>
   <w:num w:numId="15">
     <w:abstractNumId w:val="5"/>
@@ -10359,7 +11055,13 @@
     <w:abstractNumId w:val="7"/>
   </w:num>
   <w:num w:numId="19">
-    <w:abstractNumId w:val="18"/>
+    <w:abstractNumId w:val="20"/>
+  </w:num>
+  <w:num w:numId="20">
+    <w:abstractNumId w:val="9"/>
+  </w:num>
+  <w:num w:numId="21">
+    <w:abstractNumId w:val="10"/>
   </w:num>
 </w:numbering>
 </file>
@@ -12860,7 +13562,7 @@
 </file>
 
 <file path=customXml/itemProps1.xml><?xml version="1.0" encoding="utf-8"?>
-<ds:datastoreItem xmlns:ds="http://schemas.openxmlformats.org/officeDocument/2006/customXml" ds:itemID="{CC30FEF8-0A60-4766-98E2-BBF83AF8E4E8}">
+<ds:datastoreItem xmlns:ds="http://schemas.openxmlformats.org/officeDocument/2006/customXml" ds:itemID="{1EE2BF5D-77C8-43E3-A948-79F51A1E07F2}">
   <ds:schemaRefs>
     <ds:schemaRef ds:uri="http://schemas.openxmlformats.org/officeDocument/2006/bibliography"/>
   </ds:schemaRefs>

</xml_diff>

<commit_message>
cdc_v2 + pv 1ère démo
</commit_message>
<xml_diff>
--- a/Doc/Commercial/CahiersDesCharges/Cdc_TicTac.docx
+++ b/Doc/Commercial/CahiersDesCharges/Cdc_TicTac.docx
@@ -1,6 +1,6 @@
 
 <file path=word/document.xml><?xml version="1.0" encoding="utf-8"?>
-<w:document xmlns:wpc="http://schemas.microsoft.com/office/word/2010/wordprocessingCanvas" xmlns:cx="http://schemas.microsoft.com/office/drawing/2014/chartex" xmlns:cx1="http://schemas.microsoft.com/office/drawing/2015/9/8/chartex" xmlns:cx2="http://schemas.microsoft.com/office/drawing/2015/10/21/chartex" xmlns:cx3="http://schemas.microsoft.com/office/drawing/2016/5/9/chartex" xmlns:cx4="http://schemas.microsoft.com/office/drawing/2016/5/10/chartex" xmlns:cx5="http://schemas.microsoft.com/office/drawing/2016/5/11/chartex" xmlns:cx6="http://schemas.microsoft.com/office/drawing/2016/5/12/chartex" xmlns:cx7="http://schemas.microsoft.com/office/drawing/2016/5/13/chartex" xmlns:cx8="http://schemas.microsoft.com/office/drawing/2016/5/14/chartex" xmlns:mc="http://schemas.openxmlformats.org/markup-compatibility/2006" xmlns:aink="http://schemas.microsoft.com/office/drawing/2016/ink" xmlns:am3d="http://schemas.microsoft.com/office/drawing/2017/model3d" xmlns:o="urn:schemas-microsoft-com:office:office" xmlns:r="http://schemas.openxmlformats.org/officeDocument/2006/relationships" xmlns:m="http://schemas.openxmlformats.org/officeDocument/2006/math" xmlns:v="urn:schemas-microsoft-com:vml" xmlns:wp14="http://schemas.microsoft.com/office/word/2010/wordprocessingDrawing" xmlns:wp="http://schemas.openxmlformats.org/drawingml/2006/wordprocessingDrawing" xmlns:w10="urn:schemas-microsoft-com:office:word" xmlns:w="http://schemas.openxmlformats.org/wordprocessingml/2006/main" xmlns:w14="http://schemas.microsoft.com/office/word/2010/wordml" xmlns:w15="http://schemas.microsoft.com/office/word/2012/wordml" xmlns:w16cid="http://schemas.microsoft.com/office/word/2016/wordml/cid" xmlns:w16se="http://schemas.microsoft.com/office/word/2015/wordml/symex" xmlns:wpg="http://schemas.microsoft.com/office/word/2010/wordprocessingGroup" xmlns:wpi="http://schemas.microsoft.com/office/word/2010/wordprocessingInk" xmlns:wne="http://schemas.microsoft.com/office/word/2006/wordml" xmlns:wps="http://schemas.microsoft.com/office/word/2010/wordprocessingShape" mc:Ignorable="w14 w15 w16se w16cid wp14">
+<w:document xmlns:wpc="http://schemas.microsoft.com/office/word/2010/wordprocessingCanvas" xmlns:cx="http://schemas.microsoft.com/office/drawing/2014/chartex" xmlns:cx1="http://schemas.microsoft.com/office/drawing/2015/9/8/chartex" xmlns:mc="http://schemas.openxmlformats.org/markup-compatibility/2006" xmlns:o="urn:schemas-microsoft-com:office:office" xmlns:r="http://schemas.openxmlformats.org/officeDocument/2006/relationships" xmlns:m="http://schemas.openxmlformats.org/officeDocument/2006/math" xmlns:v="urn:schemas-microsoft-com:vml" xmlns:wp14="http://schemas.microsoft.com/office/word/2010/wordprocessingDrawing" xmlns:wp="http://schemas.openxmlformats.org/drawingml/2006/wordprocessingDrawing" xmlns:w10="urn:schemas-microsoft-com:office:word" xmlns:w="http://schemas.openxmlformats.org/wordprocessingml/2006/main" xmlns:w14="http://schemas.microsoft.com/office/word/2010/wordml" xmlns:w15="http://schemas.microsoft.com/office/word/2012/wordml" xmlns:w16se="http://schemas.microsoft.com/office/word/2015/wordml/symex" xmlns:wpg="http://schemas.microsoft.com/office/word/2010/wordprocessingGroup" xmlns:wpi="http://schemas.microsoft.com/office/word/2010/wordprocessingInk" xmlns:wne="http://schemas.microsoft.com/office/word/2006/wordml" xmlns:wps="http://schemas.microsoft.com/office/word/2010/wordprocessingShape" mc:Ignorable="w14 w15 w16se wp14">
   <w:body>
     <w:p>
       <w:pPr>
@@ -212,7 +212,7 @@
               </wp:anchor>
             </w:drawing>
           </mc:Choice>
-          <mc:Fallback>
+          <mc:Fallback xmlns:w16cid="http://schemas.microsoft.com/office/word/2016/wordml/cid" xmlns:am3d="http://schemas.microsoft.com/office/drawing/2017/model3d" xmlns:aink="http://schemas.microsoft.com/office/drawing/2016/ink" xmlns:cx8="http://schemas.microsoft.com/office/drawing/2016/5/14/chartex" xmlns:cx7="http://schemas.microsoft.com/office/drawing/2016/5/13/chartex" xmlns:cx6="http://schemas.microsoft.com/office/drawing/2016/5/12/chartex" xmlns:cx5="http://schemas.microsoft.com/office/drawing/2016/5/11/chartex" xmlns:cx4="http://schemas.microsoft.com/office/drawing/2016/5/10/chartex" xmlns:cx3="http://schemas.microsoft.com/office/drawing/2016/5/9/chartex" xmlns:cx2="http://schemas.microsoft.com/office/drawing/2015/10/21/chartex">
             <w:pict>
               <v:shapetype w14:anchorId="5433520D" id="_x0000_t202" coordsize="21600,21600" o:spt="202" path="m,l,21600r21600,l21600,xe">
                 <v:stroke joinstyle="miter"/>
@@ -362,13 +362,133 @@
             </w:rPr>
             <w:fldChar w:fldCharType="separate"/>
           </w:r>
-          <w:hyperlink w:anchor="_Toc527555483" w:history="1">
+          <w:bookmarkStart w:id="1" w:name="_GoBack"/>
+          <w:bookmarkEnd w:id="1"/>
+          <w:r>
+            <w:rPr>
+              <w:rStyle w:val="Lienhypertexte"/>
+              <w:noProof/>
+            </w:rPr>
+            <w:fldChar w:fldCharType="begin"/>
+          </w:r>
+          <w:r>
+            <w:rPr>
+              <w:rStyle w:val="Lienhypertexte"/>
+              <w:noProof/>
+            </w:rPr>
+            <w:instrText xml:space="preserve"> </w:instrText>
+          </w:r>
+          <w:r>
+            <w:rPr>
+              <w:noProof/>
+            </w:rPr>
+            <w:instrText>HYPERLINK \l "_Toc528575108"</w:instrText>
+          </w:r>
+          <w:r>
+            <w:rPr>
+              <w:rStyle w:val="Lienhypertexte"/>
+              <w:noProof/>
+            </w:rPr>
+            <w:instrText xml:space="preserve"> </w:instrText>
+          </w:r>
+          <w:r>
+            <w:rPr>
+              <w:rStyle w:val="Lienhypertexte"/>
+              <w:noProof/>
+            </w:rPr>
+          </w:r>
+          <w:r>
+            <w:rPr>
+              <w:rStyle w:val="Lienhypertexte"/>
+              <w:noProof/>
+            </w:rPr>
+            <w:fldChar w:fldCharType="separate"/>
+          </w:r>
+          <w:r>
+            <w:rPr>
+              <w:rStyle w:val="Lienhypertexte"/>
+              <w:noProof/>
+            </w:rPr>
+            <w:t>Contexte</w:t>
+          </w:r>
+          <w:r>
+            <w:rPr>
+              <w:noProof/>
+              <w:webHidden/>
+            </w:rPr>
+            <w:tab/>
+          </w:r>
+          <w:r>
+            <w:rPr>
+              <w:noProof/>
+              <w:webHidden/>
+            </w:rPr>
+            <w:fldChar w:fldCharType="begin"/>
+          </w:r>
+          <w:r>
+            <w:rPr>
+              <w:noProof/>
+              <w:webHidden/>
+            </w:rPr>
+            <w:instrText xml:space="preserve"> PAGEREF _Toc528575108 \h </w:instrText>
+          </w:r>
+          <w:r>
+            <w:rPr>
+              <w:noProof/>
+              <w:webHidden/>
+            </w:rPr>
+          </w:r>
+          <w:r>
+            <w:rPr>
+              <w:noProof/>
+              <w:webHidden/>
+            </w:rPr>
+            <w:fldChar w:fldCharType="separate"/>
+          </w:r>
+          <w:r>
+            <w:rPr>
+              <w:noProof/>
+              <w:webHidden/>
+            </w:rPr>
+            <w:t>3</w:t>
+          </w:r>
+          <w:r>
+            <w:rPr>
+              <w:noProof/>
+              <w:webHidden/>
+            </w:rPr>
+            <w:fldChar w:fldCharType="end"/>
+          </w:r>
+          <w:r>
+            <w:rPr>
+              <w:rStyle w:val="Lienhypertexte"/>
+              <w:noProof/>
+            </w:rPr>
+            <w:fldChar w:fldCharType="end"/>
+          </w:r>
+        </w:p>
+        <w:p>
+          <w:pPr>
+            <w:pStyle w:val="TM2"/>
+            <w:tabs>
+              <w:tab w:val="right" w:pos="9062"/>
+            </w:tabs>
+            <w:rPr>
+              <w:rFonts w:cstheme="minorBidi"/>
+              <w:smallCaps w:val="0"/>
+              <w:noProof/>
+              <w:sz w:val="22"/>
+              <w:szCs w:val="22"/>
+              <w:lang w:eastAsia="fr-CH"/>
+            </w:rPr>
+          </w:pPr>
+          <w:hyperlink w:anchor="_Toc528575109" w:history="1">
             <w:r>
               <w:rPr>
                 <w:rStyle w:val="Lienhypertexte"/>
                 <w:noProof/>
               </w:rPr>
-              <w:t>Contexte</w:t>
+              <w:t>Société cliente</w:t>
             </w:r>
             <w:r>
               <w:rPr>
@@ -389,7 +509,7 @@
                 <w:noProof/>
                 <w:webHidden/>
               </w:rPr>
-              <w:instrText xml:space="preserve"> PAGEREF _Toc527555483 \h </w:instrText>
+              <w:instrText xml:space="preserve"> PAGEREF _Toc528575109 \h </w:instrText>
             </w:r>
             <w:r>
               <w:rPr>
@@ -435,13 +555,13 @@
               <w:lang w:eastAsia="fr-CH"/>
             </w:rPr>
           </w:pPr>
-          <w:hyperlink w:anchor="_Toc527555484" w:history="1">
+          <w:hyperlink w:anchor="_Toc528575110" w:history="1">
             <w:r>
               <w:rPr>
                 <w:rStyle w:val="Lienhypertexte"/>
                 <w:noProof/>
               </w:rPr>
-              <w:t>Société cliente</w:t>
+              <w:t>Objectifs du site</w:t>
             </w:r>
             <w:r>
               <w:rPr>
@@ -462,7 +582,7 @@
                 <w:noProof/>
                 <w:webHidden/>
               </w:rPr>
-              <w:instrText xml:space="preserve"> PAGEREF _Toc527555484 \h </w:instrText>
+              <w:instrText xml:space="preserve"> PAGEREF _Toc528575110 \h </w:instrText>
             </w:r>
             <w:r>
               <w:rPr>
@@ -508,13 +628,13 @@
               <w:lang w:eastAsia="fr-CH"/>
             </w:rPr>
           </w:pPr>
-          <w:hyperlink w:anchor="_Toc527555485" w:history="1">
+          <w:hyperlink w:anchor="_Toc528575111" w:history="1">
             <w:r>
               <w:rPr>
                 <w:rStyle w:val="Lienhypertexte"/>
                 <w:noProof/>
               </w:rPr>
-              <w:t>Objectifs du site</w:t>
+              <w:t>Le public cible</w:t>
             </w:r>
             <w:r>
               <w:rPr>
@@ -535,7 +655,7 @@
                 <w:noProof/>
                 <w:webHidden/>
               </w:rPr>
-              <w:instrText xml:space="preserve"> PAGEREF _Toc527555485 \h </w:instrText>
+              <w:instrText xml:space="preserve"> PAGEREF _Toc528575111 \h </w:instrText>
             </w:r>
             <w:r>
               <w:rPr>
@@ -581,13 +701,13 @@
               <w:lang w:eastAsia="fr-CH"/>
             </w:rPr>
           </w:pPr>
-          <w:hyperlink w:anchor="_Toc527555486" w:history="1">
+          <w:hyperlink w:anchor="_Toc528575112" w:history="1">
             <w:r>
               <w:rPr>
                 <w:rStyle w:val="Lienhypertexte"/>
                 <w:noProof/>
               </w:rPr>
-              <w:t>Le public cible</w:t>
+              <w:t>Périmètre</w:t>
             </w:r>
             <w:r>
               <w:rPr>
@@ -608,7 +728,7 @@
                 <w:noProof/>
                 <w:webHidden/>
               </w:rPr>
-              <w:instrText xml:space="preserve"> PAGEREF _Toc527555486 \h </w:instrText>
+              <w:instrText xml:space="preserve"> PAGEREF _Toc528575112 \h </w:instrText>
             </w:r>
             <w:r>
               <w:rPr>
@@ -654,13 +774,13 @@
               <w:lang w:eastAsia="fr-CH"/>
             </w:rPr>
           </w:pPr>
-          <w:hyperlink w:anchor="_Toc527555487" w:history="1">
+          <w:hyperlink w:anchor="_Toc528575113" w:history="1">
             <w:r>
               <w:rPr>
                 <w:rStyle w:val="Lienhypertexte"/>
                 <w:noProof/>
               </w:rPr>
-              <w:t>Périmètre</w:t>
+              <w:t>Organigramme de AMY</w:t>
             </w:r>
             <w:r>
               <w:rPr>
@@ -681,80 +801,7 @@
                 <w:noProof/>
                 <w:webHidden/>
               </w:rPr>
-              <w:instrText xml:space="preserve"> PAGEREF _Toc527555487 \h </w:instrText>
-            </w:r>
-            <w:r>
-              <w:rPr>
-                <w:noProof/>
-                <w:webHidden/>
-              </w:rPr>
-            </w:r>
-            <w:r>
-              <w:rPr>
-                <w:noProof/>
-                <w:webHidden/>
-              </w:rPr>
-              <w:fldChar w:fldCharType="separate"/>
-            </w:r>
-            <w:r>
-              <w:rPr>
-                <w:noProof/>
-                <w:webHidden/>
-              </w:rPr>
-              <w:t>3</w:t>
-            </w:r>
-            <w:r>
-              <w:rPr>
-                <w:noProof/>
-                <w:webHidden/>
-              </w:rPr>
-              <w:fldChar w:fldCharType="end"/>
-            </w:r>
-          </w:hyperlink>
-        </w:p>
-        <w:p>
-          <w:pPr>
-            <w:pStyle w:val="TM2"/>
-            <w:tabs>
-              <w:tab w:val="right" w:pos="9062"/>
-            </w:tabs>
-            <w:rPr>
-              <w:rFonts w:cstheme="minorBidi"/>
-              <w:smallCaps w:val="0"/>
-              <w:noProof/>
-              <w:sz w:val="22"/>
-              <w:szCs w:val="22"/>
-              <w:lang w:eastAsia="fr-CH"/>
-            </w:rPr>
-          </w:pPr>
-          <w:hyperlink w:anchor="_Toc527555488" w:history="1">
-            <w:r>
-              <w:rPr>
-                <w:rStyle w:val="Lienhypertexte"/>
-                <w:noProof/>
-              </w:rPr>
-              <w:t>Organigramme de AMY</w:t>
-            </w:r>
-            <w:r>
-              <w:rPr>
-                <w:noProof/>
-                <w:webHidden/>
-              </w:rPr>
-              <w:tab/>
-            </w:r>
-            <w:r>
-              <w:rPr>
-                <w:noProof/>
-                <w:webHidden/>
-              </w:rPr>
-              <w:fldChar w:fldCharType="begin"/>
-            </w:r>
-            <w:r>
-              <w:rPr>
-                <w:noProof/>
-                <w:webHidden/>
-              </w:rPr>
-              <w:instrText xml:space="preserve"> PAGEREF _Toc527555488 \h </w:instrText>
+              <w:instrText xml:space="preserve"> PAGEREF _Toc528575113 \h </w:instrText>
             </w:r>
             <w:r>
               <w:rPr>
@@ -802,7 +849,7 @@
               <w:lang w:eastAsia="fr-CH"/>
             </w:rPr>
           </w:pPr>
-          <w:hyperlink w:anchor="_Toc527555489" w:history="1">
+          <w:hyperlink w:anchor="_Toc528575114" w:history="1">
             <w:r>
               <w:rPr>
                 <w:rStyle w:val="Lienhypertexte"/>
@@ -829,7 +876,7 @@
                 <w:noProof/>
                 <w:webHidden/>
               </w:rPr>
-              <w:instrText xml:space="preserve"> PAGEREF _Toc527555489 \h </w:instrText>
+              <w:instrText xml:space="preserve"> PAGEREF _Toc528575114 \h </w:instrText>
             </w:r>
             <w:r>
               <w:rPr>
@@ -875,7 +922,7 @@
               <w:lang w:eastAsia="fr-CH"/>
             </w:rPr>
           </w:pPr>
-          <w:hyperlink w:anchor="_Toc527555490" w:history="1">
+          <w:hyperlink w:anchor="_Toc528575115" w:history="1">
             <w:r>
               <w:rPr>
                 <w:rStyle w:val="Lienhypertexte"/>
@@ -902,7 +949,7 @@
                 <w:noProof/>
                 <w:webHidden/>
               </w:rPr>
-              <w:instrText xml:space="preserve"> PAGEREF _Toc527555490 \h </w:instrText>
+              <w:instrText xml:space="preserve"> PAGEREF _Toc528575115 \h </w:instrText>
             </w:r>
             <w:r>
               <w:rPr>
@@ -948,7 +995,7 @@
               <w:lang w:eastAsia="fr-CH"/>
             </w:rPr>
           </w:pPr>
-          <w:hyperlink w:anchor="_Toc527555491" w:history="1">
+          <w:hyperlink w:anchor="_Toc528575116" w:history="1">
             <w:r>
               <w:rPr>
                 <w:rStyle w:val="Lienhypertexte"/>
@@ -975,7 +1022,7 @@
                 <w:noProof/>
                 <w:webHidden/>
               </w:rPr>
-              <w:instrText xml:space="preserve"> PAGEREF _Toc527555491 \h </w:instrText>
+              <w:instrText xml:space="preserve"> PAGEREF _Toc528575116 \h </w:instrText>
             </w:r>
             <w:r>
               <w:rPr>
@@ -1022,7 +1069,7 @@
               <w:lang w:eastAsia="fr-CH"/>
             </w:rPr>
           </w:pPr>
-          <w:hyperlink w:anchor="_Toc527555492" w:history="1">
+          <w:hyperlink w:anchor="_Toc528575117" w:history="1">
             <w:r>
               <w:rPr>
                 <w:rStyle w:val="Lienhypertexte"/>
@@ -1049,7 +1096,7 @@
                 <w:noProof/>
                 <w:webHidden/>
               </w:rPr>
-              <w:instrText xml:space="preserve"> PAGEREF _Toc527555492 \h </w:instrText>
+              <w:instrText xml:space="preserve"> PAGEREF _Toc528575117 \h </w:instrText>
             </w:r>
             <w:r>
               <w:rPr>
@@ -1096,7 +1143,7 @@
               <w:lang w:eastAsia="fr-CH"/>
             </w:rPr>
           </w:pPr>
-          <w:hyperlink w:anchor="_Toc527555493" w:history="1">
+          <w:hyperlink w:anchor="_Toc528575118" w:history="1">
             <w:r>
               <w:rPr>
                 <w:rStyle w:val="Lienhypertexte"/>
@@ -1123,7 +1170,7 @@
                 <w:noProof/>
                 <w:webHidden/>
               </w:rPr>
-              <w:instrText xml:space="preserve"> PAGEREF _Toc527555493 \h </w:instrText>
+              <w:instrText xml:space="preserve"> PAGEREF _Toc528575118 \h </w:instrText>
             </w:r>
             <w:r>
               <w:rPr>
@@ -1170,7 +1217,7 @@
               <w:lang w:eastAsia="fr-CH"/>
             </w:rPr>
           </w:pPr>
-          <w:hyperlink w:anchor="_Toc527555494" w:history="1">
+          <w:hyperlink w:anchor="_Toc528575119" w:history="1">
             <w:r>
               <w:rPr>
                 <w:rStyle w:val="Lienhypertexte"/>
@@ -1197,7 +1244,7 @@
                 <w:noProof/>
                 <w:webHidden/>
               </w:rPr>
-              <w:instrText xml:space="preserve"> PAGEREF _Toc527555494 \h </w:instrText>
+              <w:instrText xml:space="preserve"> PAGEREF _Toc528575119 \h </w:instrText>
             </w:r>
             <w:r>
               <w:rPr>
@@ -1243,7 +1290,7 @@
               <w:lang w:eastAsia="fr-CH"/>
             </w:rPr>
           </w:pPr>
-          <w:hyperlink w:anchor="_Toc527555495" w:history="1">
+          <w:hyperlink w:anchor="_Toc528575120" w:history="1">
             <w:r>
               <w:rPr>
                 <w:rStyle w:val="Lienhypertexte"/>
@@ -1270,7 +1317,7 @@
                 <w:noProof/>
                 <w:webHidden/>
               </w:rPr>
-              <w:instrText xml:space="preserve"> PAGEREF _Toc527555495 \h </w:instrText>
+              <w:instrText xml:space="preserve"> PAGEREF _Toc528575120 \h </w:instrText>
             </w:r>
             <w:r>
               <w:rPr>
@@ -1317,7 +1364,7 @@
               <w:lang w:eastAsia="fr-CH"/>
             </w:rPr>
           </w:pPr>
-          <w:hyperlink w:anchor="_Toc527555496" w:history="1">
+          <w:hyperlink w:anchor="_Toc528575121" w:history="1">
             <w:r>
               <w:rPr>
                 <w:rStyle w:val="Lienhypertexte"/>
@@ -1344,7 +1391,7 @@
                 <w:noProof/>
                 <w:webHidden/>
               </w:rPr>
-              <w:instrText xml:space="preserve"> PAGEREF _Toc527555496 \h </w:instrText>
+              <w:instrText xml:space="preserve"> PAGEREF _Toc528575121 \h </w:instrText>
             </w:r>
             <w:r>
               <w:rPr>
@@ -1390,7 +1437,7 @@
               <w:lang w:eastAsia="fr-CH"/>
             </w:rPr>
           </w:pPr>
-          <w:hyperlink w:anchor="_Toc527555497" w:history="1">
+          <w:hyperlink w:anchor="_Toc528575122" w:history="1">
             <w:r>
               <w:rPr>
                 <w:rStyle w:val="Lienhypertexte"/>
@@ -1417,7 +1464,7 @@
                 <w:noProof/>
                 <w:webHidden/>
               </w:rPr>
-              <w:instrText xml:space="preserve"> PAGEREF _Toc527555497 \h </w:instrText>
+              <w:instrText xml:space="preserve"> PAGEREF _Toc528575122 \h </w:instrText>
             </w:r>
             <w:r>
               <w:rPr>
@@ -1463,7 +1510,7 @@
               <w:lang w:eastAsia="fr-CH"/>
             </w:rPr>
           </w:pPr>
-          <w:hyperlink w:anchor="_Toc527555498" w:history="1">
+          <w:hyperlink w:anchor="_Toc528575123" w:history="1">
             <w:r>
               <w:rPr>
                 <w:rStyle w:val="Lienhypertexte"/>
@@ -1490,7 +1537,7 @@
                 <w:noProof/>
                 <w:webHidden/>
               </w:rPr>
-              <w:instrText xml:space="preserve"> PAGEREF _Toc527555498 \h </w:instrText>
+              <w:instrText xml:space="preserve"> PAGEREF _Toc528575123 \h </w:instrText>
             </w:r>
             <w:r>
               <w:rPr>
@@ -1537,7 +1584,7 @@
               <w:lang w:eastAsia="fr-CH"/>
             </w:rPr>
           </w:pPr>
-          <w:hyperlink w:anchor="_Toc527555499" w:history="1">
+          <w:hyperlink w:anchor="_Toc528575124" w:history="1">
             <w:r>
               <w:rPr>
                 <w:rStyle w:val="Lienhypertexte"/>
@@ -1564,7 +1611,7 @@
                 <w:noProof/>
                 <w:webHidden/>
               </w:rPr>
-              <w:instrText xml:space="preserve"> PAGEREF _Toc527555499 \h </w:instrText>
+              <w:instrText xml:space="preserve"> PAGEREF _Toc528575124 \h </w:instrText>
             </w:r>
             <w:r>
               <w:rPr>
@@ -1611,7 +1658,7 @@
               <w:lang w:eastAsia="fr-CH"/>
             </w:rPr>
           </w:pPr>
-          <w:hyperlink w:anchor="_Toc527555500" w:history="1">
+          <w:hyperlink w:anchor="_Toc528575125" w:history="1">
             <w:r>
               <w:rPr>
                 <w:rStyle w:val="Lienhypertexte"/>
@@ -1638,7 +1685,7 @@
                 <w:noProof/>
                 <w:webHidden/>
               </w:rPr>
-              <w:instrText xml:space="preserve"> PAGEREF _Toc527555500 \h </w:instrText>
+              <w:instrText xml:space="preserve"> PAGEREF _Toc528575125 \h </w:instrText>
             </w:r>
             <w:r>
               <w:rPr>
@@ -1685,7 +1732,7 @@
               <w:lang w:eastAsia="fr-CH"/>
             </w:rPr>
           </w:pPr>
-          <w:hyperlink w:anchor="_Toc527555501" w:history="1">
+          <w:hyperlink w:anchor="_Toc528575126" w:history="1">
             <w:r>
               <w:rPr>
                 <w:rStyle w:val="Lienhypertexte"/>
@@ -1712,7 +1759,7 @@
                 <w:noProof/>
                 <w:webHidden/>
               </w:rPr>
-              <w:instrText xml:space="preserve"> PAGEREF _Toc527555501 \h </w:instrText>
+              <w:instrText xml:space="preserve"> PAGEREF _Toc528575126 \h </w:instrText>
             </w:r>
             <w:r>
               <w:rPr>
@@ -1760,7 +1807,7 @@
               <w:lang w:eastAsia="fr-CH"/>
             </w:rPr>
           </w:pPr>
-          <w:hyperlink w:anchor="_Toc527555502" w:history="1">
+          <w:hyperlink w:anchor="_Toc528575127" w:history="1">
             <w:r>
               <w:rPr>
                 <w:rStyle w:val="Lienhypertexte"/>
@@ -1787,7 +1834,7 @@
                 <w:noProof/>
                 <w:webHidden/>
               </w:rPr>
-              <w:instrText xml:space="preserve"> PAGEREF _Toc527555502 \h </w:instrText>
+              <w:instrText xml:space="preserve"> PAGEREF _Toc528575127 \h </w:instrText>
             </w:r>
             <w:r>
               <w:rPr>
@@ -1833,7 +1880,7 @@
               <w:lang w:eastAsia="fr-CH"/>
             </w:rPr>
           </w:pPr>
-          <w:hyperlink w:anchor="_Toc527555503" w:history="1">
+          <w:hyperlink w:anchor="_Toc528575128" w:history="1">
             <w:r>
               <w:rPr>
                 <w:rStyle w:val="Lienhypertexte"/>
@@ -1860,7 +1907,7 @@
                 <w:noProof/>
                 <w:webHidden/>
               </w:rPr>
-              <w:instrText xml:space="preserve"> PAGEREF _Toc527555503 \h </w:instrText>
+              <w:instrText xml:space="preserve"> PAGEREF _Toc528575128 \h </w:instrText>
             </w:r>
             <w:r>
               <w:rPr>
@@ -1906,7 +1953,7 @@
               <w:lang w:eastAsia="fr-CH"/>
             </w:rPr>
           </w:pPr>
-          <w:hyperlink w:anchor="_Toc527555504" w:history="1">
+          <w:hyperlink w:anchor="_Toc528575129" w:history="1">
             <w:r>
               <w:rPr>
                 <w:rStyle w:val="Lienhypertexte"/>
@@ -1933,7 +1980,7 @@
                 <w:noProof/>
                 <w:webHidden/>
               </w:rPr>
-              <w:instrText xml:space="preserve"> PAGEREF _Toc527555504 \h </w:instrText>
+              <w:instrText xml:space="preserve"> PAGEREF _Toc528575129 \h </w:instrText>
             </w:r>
             <w:r>
               <w:rPr>
@@ -1979,7 +2026,7 @@
               <w:lang w:eastAsia="fr-CH"/>
             </w:rPr>
           </w:pPr>
-          <w:hyperlink w:anchor="_Toc527555505" w:history="1">
+          <w:hyperlink w:anchor="_Toc528575130" w:history="1">
             <w:r>
               <w:rPr>
                 <w:rStyle w:val="Lienhypertexte"/>
@@ -2006,7 +2053,7 @@
                 <w:noProof/>
                 <w:webHidden/>
               </w:rPr>
-              <w:instrText xml:space="preserve"> PAGEREF _Toc527555505 \h </w:instrText>
+              <w:instrText xml:space="preserve"> PAGEREF _Toc528575130 \h </w:instrText>
             </w:r>
             <w:r>
               <w:rPr>
@@ -2052,7 +2099,7 @@
               <w:lang w:eastAsia="fr-CH"/>
             </w:rPr>
           </w:pPr>
-          <w:hyperlink w:anchor="_Toc527555506" w:history="1">
+          <w:hyperlink w:anchor="_Toc528575131" w:history="1">
             <w:r>
               <w:rPr>
                 <w:rStyle w:val="Lienhypertexte"/>
@@ -2079,7 +2126,7 @@
                 <w:noProof/>
                 <w:webHidden/>
               </w:rPr>
-              <w:instrText xml:space="preserve"> PAGEREF _Toc527555506 \h </w:instrText>
+              <w:instrText xml:space="preserve"> PAGEREF _Toc528575131 \h </w:instrText>
             </w:r>
             <w:r>
               <w:rPr>
@@ -2125,13 +2172,13 @@
               <w:lang w:eastAsia="fr-CH"/>
             </w:rPr>
           </w:pPr>
-          <w:hyperlink w:anchor="_Toc527555507" w:history="1">
+          <w:hyperlink w:anchor="_Toc528575132" w:history="1">
             <w:r>
               <w:rPr>
                 <w:rStyle w:val="Lienhypertexte"/>
                 <w:noProof/>
               </w:rPr>
-              <w:t>Commandes vues du Back-office</w:t>
+              <w:t>Produits vus du Back-office</w:t>
             </w:r>
             <w:r>
               <w:rPr>
@@ -2152,7 +2199,7 @@
                 <w:noProof/>
                 <w:webHidden/>
               </w:rPr>
-              <w:instrText xml:space="preserve"> PAGEREF _Toc527555507 \h </w:instrText>
+              <w:instrText xml:space="preserve"> PAGEREF _Toc528575132 \h </w:instrText>
             </w:r>
             <w:r>
               <w:rPr>
@@ -2198,12 +2245,85 @@
               <w:lang w:eastAsia="fr-CH"/>
             </w:rPr>
           </w:pPr>
-          <w:hyperlink w:anchor="_Toc527555508" w:history="1">
+          <w:hyperlink w:anchor="_Toc528575133" w:history="1">
             <w:r>
               <w:rPr>
                 <w:rStyle w:val="Lienhypertexte"/>
                 <w:noProof/>
               </w:rPr>
+              <w:t>Commandes vues du back-office</w:t>
+            </w:r>
+            <w:r>
+              <w:rPr>
+                <w:noProof/>
+                <w:webHidden/>
+              </w:rPr>
+              <w:tab/>
+            </w:r>
+            <w:r>
+              <w:rPr>
+                <w:noProof/>
+                <w:webHidden/>
+              </w:rPr>
+              <w:fldChar w:fldCharType="begin"/>
+            </w:r>
+            <w:r>
+              <w:rPr>
+                <w:noProof/>
+                <w:webHidden/>
+              </w:rPr>
+              <w:instrText xml:space="preserve"> PAGEREF _Toc528575133 \h </w:instrText>
+            </w:r>
+            <w:r>
+              <w:rPr>
+                <w:noProof/>
+                <w:webHidden/>
+              </w:rPr>
+            </w:r>
+            <w:r>
+              <w:rPr>
+                <w:noProof/>
+                <w:webHidden/>
+              </w:rPr>
+              <w:fldChar w:fldCharType="separate"/>
+            </w:r>
+            <w:r>
+              <w:rPr>
+                <w:noProof/>
+                <w:webHidden/>
+              </w:rPr>
+              <w:t>14</w:t>
+            </w:r>
+            <w:r>
+              <w:rPr>
+                <w:noProof/>
+                <w:webHidden/>
+              </w:rPr>
+              <w:fldChar w:fldCharType="end"/>
+            </w:r>
+          </w:hyperlink>
+        </w:p>
+        <w:p>
+          <w:pPr>
+            <w:pStyle w:val="TM2"/>
+            <w:tabs>
+              <w:tab w:val="right" w:pos="9062"/>
+            </w:tabs>
+            <w:rPr>
+              <w:rFonts w:cstheme="minorBidi"/>
+              <w:smallCaps w:val="0"/>
+              <w:noProof/>
+              <w:sz w:val="22"/>
+              <w:szCs w:val="22"/>
+              <w:lang w:eastAsia="fr-CH"/>
+            </w:rPr>
+          </w:pPr>
+          <w:hyperlink w:anchor="_Toc528575134" w:history="1">
+            <w:r>
+              <w:rPr>
+                <w:rStyle w:val="Lienhypertexte"/>
+                <w:noProof/>
+              </w:rPr>
               <w:t>Historique de commandes</w:t>
             </w:r>
             <w:r>
@@ -2225,7 +2345,7 @@
                 <w:noProof/>
                 <w:webHidden/>
               </w:rPr>
-              <w:instrText xml:space="preserve"> PAGEREF _Toc527555508 \h </w:instrText>
+              <w:instrText xml:space="preserve"> PAGEREF _Toc528575134 \h </w:instrText>
             </w:r>
             <w:r>
               <w:rPr>
@@ -2245,7 +2365,7 @@
                 <w:noProof/>
                 <w:webHidden/>
               </w:rPr>
-              <w:t>13</w:t>
+              <w:t>14</w:t>
             </w:r>
             <w:r>
               <w:rPr>
@@ -2273,7 +2393,7 @@
               <w:lang w:eastAsia="fr-CH"/>
             </w:rPr>
           </w:pPr>
-          <w:hyperlink w:anchor="_Toc527555509" w:history="1">
+          <w:hyperlink w:anchor="_Toc528575135" w:history="1">
             <w:r>
               <w:rPr>
                 <w:rStyle w:val="Lienhypertexte"/>
@@ -2300,7 +2420,7 @@
                 <w:noProof/>
                 <w:webHidden/>
               </w:rPr>
-              <w:instrText xml:space="preserve"> PAGEREF _Toc527555509 \h </w:instrText>
+              <w:instrText xml:space="preserve"> PAGEREF _Toc528575135 \h </w:instrText>
             </w:r>
             <w:r>
               <w:rPr>
@@ -2320,7 +2440,7 @@
                 <w:noProof/>
                 <w:webHidden/>
               </w:rPr>
-              <w:t>14</w:t>
+              <w:t>15</w:t>
             </w:r>
             <w:r>
               <w:rPr>
@@ -2346,7 +2466,7 @@
               <w:lang w:eastAsia="fr-CH"/>
             </w:rPr>
           </w:pPr>
-          <w:hyperlink w:anchor="_Toc527555510" w:history="1">
+          <w:hyperlink w:anchor="_Toc528575136" w:history="1">
             <w:r>
               <w:rPr>
                 <w:rStyle w:val="Lienhypertexte"/>
@@ -2373,7 +2493,7 @@
                 <w:noProof/>
                 <w:webHidden/>
               </w:rPr>
-              <w:instrText xml:space="preserve"> PAGEREF _Toc527555510 \h </w:instrText>
+              <w:instrText xml:space="preserve"> PAGEREF _Toc528575136 \h </w:instrText>
             </w:r>
             <w:r>
               <w:rPr>
@@ -2393,7 +2513,7 @@
                 <w:noProof/>
                 <w:webHidden/>
               </w:rPr>
-              <w:t>14</w:t>
+              <w:t>15</w:t>
             </w:r>
             <w:r>
               <w:rPr>
@@ -2419,7 +2539,7 @@
               <w:lang w:eastAsia="fr-CH"/>
             </w:rPr>
           </w:pPr>
-          <w:hyperlink w:anchor="_Toc527555511" w:history="1">
+          <w:hyperlink w:anchor="_Toc528575137" w:history="1">
             <w:r>
               <w:rPr>
                 <w:rStyle w:val="Lienhypertexte"/>
@@ -2446,7 +2566,7 @@
                 <w:noProof/>
                 <w:webHidden/>
               </w:rPr>
-              <w:instrText xml:space="preserve"> PAGEREF _Toc527555511 \h </w:instrText>
+              <w:instrText xml:space="preserve"> PAGEREF _Toc528575137 \h </w:instrText>
             </w:r>
             <w:r>
               <w:rPr>
@@ -2466,7 +2586,7 @@
                 <w:noProof/>
                 <w:webHidden/>
               </w:rPr>
-              <w:t>14</w:t>
+              <w:t>15</w:t>
             </w:r>
             <w:r>
               <w:rPr>
@@ -2493,7 +2613,7 @@
               <w:lang w:eastAsia="fr-CH"/>
             </w:rPr>
           </w:pPr>
-          <w:hyperlink w:anchor="_Toc527555512" w:history="1">
+          <w:hyperlink w:anchor="_Toc528575138" w:history="1">
             <w:r>
               <w:rPr>
                 <w:rStyle w:val="Lienhypertexte"/>
@@ -2520,7 +2640,7 @@
                 <w:noProof/>
                 <w:webHidden/>
               </w:rPr>
-              <w:instrText xml:space="preserve"> PAGEREF _Toc527555512 \h </w:instrText>
+              <w:instrText xml:space="preserve"> PAGEREF _Toc528575138 \h </w:instrText>
             </w:r>
             <w:r>
               <w:rPr>
@@ -2540,7 +2660,7 @@
                 <w:noProof/>
                 <w:webHidden/>
               </w:rPr>
-              <w:t>14</w:t>
+              <w:t>15</w:t>
             </w:r>
             <w:r>
               <w:rPr>
@@ -2567,7 +2687,7 @@
               <w:lang w:eastAsia="fr-CH"/>
             </w:rPr>
           </w:pPr>
-          <w:hyperlink w:anchor="_Toc527555513" w:history="1">
+          <w:hyperlink w:anchor="_Toc528575139" w:history="1">
             <w:r>
               <w:rPr>
                 <w:rStyle w:val="Lienhypertexte"/>
@@ -2594,7 +2714,7 @@
                 <w:noProof/>
                 <w:webHidden/>
               </w:rPr>
-              <w:instrText xml:space="preserve"> PAGEREF _Toc527555513 \h </w:instrText>
+              <w:instrText xml:space="preserve"> PAGEREF _Toc528575139 \h </w:instrText>
             </w:r>
             <w:r>
               <w:rPr>
@@ -2614,7 +2734,7 @@
                 <w:noProof/>
                 <w:webHidden/>
               </w:rPr>
-              <w:t>14</w:t>
+              <w:t>15</w:t>
             </w:r>
             <w:r>
               <w:rPr>
@@ -2641,7 +2761,7 @@
               <w:lang w:eastAsia="fr-CH"/>
             </w:rPr>
           </w:pPr>
-          <w:hyperlink w:anchor="_Toc527555514" w:history="1">
+          <w:hyperlink w:anchor="_Toc528575140" w:history="1">
             <w:r>
               <w:rPr>
                 <w:rStyle w:val="Lienhypertexte"/>
@@ -2668,7 +2788,7 @@
                 <w:noProof/>
                 <w:webHidden/>
               </w:rPr>
-              <w:instrText xml:space="preserve"> PAGEREF _Toc527555514 \h </w:instrText>
+              <w:instrText xml:space="preserve"> PAGEREF _Toc528575140 \h </w:instrText>
             </w:r>
             <w:r>
               <w:rPr>
@@ -2688,7 +2808,7 @@
                 <w:noProof/>
                 <w:webHidden/>
               </w:rPr>
-              <w:t>14</w:t>
+              <w:t>15</w:t>
             </w:r>
             <w:r>
               <w:rPr>
@@ -2715,7 +2835,7 @@
               <w:lang w:eastAsia="fr-CH"/>
             </w:rPr>
           </w:pPr>
-          <w:hyperlink w:anchor="_Toc527555515" w:history="1">
+          <w:hyperlink w:anchor="_Toc528575141" w:history="1">
             <w:r>
               <w:rPr>
                 <w:rStyle w:val="Lienhypertexte"/>
@@ -2742,7 +2862,7 @@
                 <w:noProof/>
                 <w:webHidden/>
               </w:rPr>
-              <w:instrText xml:space="preserve"> PAGEREF _Toc527555515 \h </w:instrText>
+              <w:instrText xml:space="preserve"> PAGEREF _Toc528575141 \h </w:instrText>
             </w:r>
             <w:r>
               <w:rPr>
@@ -2762,7 +2882,7 @@
                 <w:noProof/>
                 <w:webHidden/>
               </w:rPr>
-              <w:t>14</w:t>
+              <w:t>15</w:t>
             </w:r>
             <w:r>
               <w:rPr>
@@ -2788,7 +2908,7 @@
               <w:lang w:eastAsia="fr-CH"/>
             </w:rPr>
           </w:pPr>
-          <w:hyperlink w:anchor="_Toc527555516" w:history="1">
+          <w:hyperlink w:anchor="_Toc528575142" w:history="1">
             <w:r>
               <w:rPr>
                 <w:rStyle w:val="Lienhypertexte"/>
@@ -2815,7 +2935,7 @@
                 <w:noProof/>
                 <w:webHidden/>
               </w:rPr>
-              <w:instrText xml:space="preserve"> PAGEREF _Toc527555516 \h </w:instrText>
+              <w:instrText xml:space="preserve"> PAGEREF _Toc528575142 \h </w:instrText>
             </w:r>
             <w:r>
               <w:rPr>
@@ -2835,7 +2955,7 @@
                 <w:noProof/>
                 <w:webHidden/>
               </w:rPr>
-              <w:t>15</w:t>
+              <w:t>16</w:t>
             </w:r>
             <w:r>
               <w:rPr>
@@ -2861,7 +2981,7 @@
               <w:lang w:eastAsia="fr-CH"/>
             </w:rPr>
           </w:pPr>
-          <w:hyperlink w:anchor="_Toc527555517" w:history="1">
+          <w:hyperlink w:anchor="_Toc528575143" w:history="1">
             <w:r>
               <w:rPr>
                 <w:rStyle w:val="Lienhypertexte"/>
@@ -2888,7 +3008,7 @@
                 <w:noProof/>
                 <w:webHidden/>
               </w:rPr>
-              <w:instrText xml:space="preserve"> PAGEREF _Toc527555517 \h </w:instrText>
+              <w:instrText xml:space="preserve"> PAGEREF _Toc528575143 \h </w:instrText>
             </w:r>
             <w:r>
               <w:rPr>
@@ -2908,7 +3028,7 @@
                 <w:noProof/>
                 <w:webHidden/>
               </w:rPr>
-              <w:t>15</w:t>
+              <w:t>16</w:t>
             </w:r>
             <w:r>
               <w:rPr>
@@ -2936,7 +3056,7 @@
               <w:lang w:eastAsia="fr-CH"/>
             </w:rPr>
           </w:pPr>
-          <w:hyperlink w:anchor="_Toc527555518" w:history="1">
+          <w:hyperlink w:anchor="_Toc528575144" w:history="1">
             <w:r>
               <w:rPr>
                 <w:rStyle w:val="Lienhypertexte"/>
@@ -2963,7 +3083,7 @@
                 <w:noProof/>
                 <w:webHidden/>
               </w:rPr>
-              <w:instrText xml:space="preserve"> PAGEREF _Toc527555518 \h </w:instrText>
+              <w:instrText xml:space="preserve"> PAGEREF _Toc528575144 \h </w:instrText>
             </w:r>
             <w:r>
               <w:rPr>
@@ -2983,7 +3103,7 @@
                 <w:noProof/>
                 <w:webHidden/>
               </w:rPr>
-              <w:t>15</w:t>
+              <w:t>16</w:t>
             </w:r>
             <w:r>
               <w:rPr>
@@ -3011,7 +3131,7 @@
               <w:lang w:eastAsia="fr-CH"/>
             </w:rPr>
           </w:pPr>
-          <w:hyperlink w:anchor="_Toc527555519" w:history="1">
+          <w:hyperlink w:anchor="_Toc528575145" w:history="1">
             <w:r>
               <w:rPr>
                 <w:rStyle w:val="Lienhypertexte"/>
@@ -3038,7 +3158,7 @@
                 <w:noProof/>
                 <w:webHidden/>
               </w:rPr>
-              <w:instrText xml:space="preserve"> PAGEREF _Toc527555519 \h </w:instrText>
+              <w:instrText xml:space="preserve"> PAGEREF _Toc528575145 \h </w:instrText>
             </w:r>
             <w:r>
               <w:rPr>
@@ -3058,7 +3178,7 @@
                 <w:noProof/>
                 <w:webHidden/>
               </w:rPr>
-              <w:t>16</w:t>
+              <w:t>17</w:t>
             </w:r>
             <w:r>
               <w:rPr>
@@ -3103,7 +3223,7 @@
         <w:pStyle w:val="Titre1"/>
         <w:jc w:val="both"/>
       </w:pPr>
-      <w:bookmarkStart w:id="1" w:name="_Toc527555483"/>
+      <w:bookmarkStart w:id="2" w:name="_Toc528575108"/>
       <w:r>
         <w:lastRenderedPageBreak/>
         <w:t>C</w:t>
@@ -3111,18 +3231,18 @@
       <w:r>
         <w:t>ontexte</w:t>
       </w:r>
-      <w:bookmarkEnd w:id="1"/>
+      <w:bookmarkEnd w:id="2"/>
     </w:p>
     <w:p>
       <w:pPr>
         <w:pStyle w:val="Titre2"/>
         <w:jc w:val="both"/>
       </w:pPr>
-      <w:bookmarkStart w:id="2" w:name="_Toc527555484"/>
+      <w:bookmarkStart w:id="3" w:name="_Toc528575109"/>
       <w:r>
         <w:t>Société cliente</w:t>
       </w:r>
-      <w:bookmarkEnd w:id="2"/>
+      <w:bookmarkEnd w:id="3"/>
     </w:p>
     <w:p>
       <w:pPr>
@@ -3138,7 +3258,7 @@
         <w:pStyle w:val="Titre2"/>
         <w:jc w:val="both"/>
       </w:pPr>
-      <w:bookmarkStart w:id="3" w:name="_Toc527555485"/>
+      <w:bookmarkStart w:id="4" w:name="_Toc528575110"/>
       <w:r>
         <w:t>O</w:t>
       </w:r>
@@ -3148,7 +3268,7 @@
       <w:r>
         <w:t xml:space="preserve"> du site</w:t>
       </w:r>
-      <w:bookmarkEnd w:id="3"/>
+      <w:bookmarkEnd w:id="4"/>
     </w:p>
     <w:p>
       <w:pPr>
@@ -3221,11 +3341,11 @@
         <w:pStyle w:val="Titre2"/>
         <w:jc w:val="both"/>
       </w:pPr>
-      <w:bookmarkStart w:id="4" w:name="_Toc527555486"/>
+      <w:bookmarkStart w:id="5" w:name="_Toc528575111"/>
       <w:r>
         <w:t>Le public cible</w:t>
       </w:r>
-      <w:bookmarkEnd w:id="4"/>
+      <w:bookmarkEnd w:id="5"/>
     </w:p>
     <w:p>
       <w:pPr>
@@ -3241,11 +3361,11 @@
         <w:pStyle w:val="Titre2"/>
         <w:jc w:val="both"/>
       </w:pPr>
-      <w:bookmarkStart w:id="5" w:name="_Toc527555487"/>
+      <w:bookmarkStart w:id="6" w:name="_Toc528575112"/>
       <w:r>
         <w:t>Périmètre</w:t>
       </w:r>
-      <w:bookmarkEnd w:id="5"/>
+      <w:bookmarkEnd w:id="6"/>
     </w:p>
     <w:p>
       <w:pPr>
@@ -3334,7 +3454,7 @@
         <w:pStyle w:val="Titre2"/>
         <w:jc w:val="both"/>
       </w:pPr>
-      <w:bookmarkStart w:id="6" w:name="_Toc527555488"/>
+      <w:bookmarkStart w:id="7" w:name="_Toc528575113"/>
       <w:r>
         <w:lastRenderedPageBreak/>
         <w:t>Organigramme</w:t>
@@ -3345,7 +3465,7 @@
       <w:r>
         <w:t>AMY</w:t>
       </w:r>
-      <w:bookmarkEnd w:id="6"/>
+      <w:bookmarkEnd w:id="7"/>
     </w:p>
     <w:p>
       <w:pPr>
@@ -3376,7 +3496,7 @@
           <v:shape id="_x0000_i1025" type="#_x0000_t75" style="width:449.9pt;height:173.3pt" o:ole="">
             <v:imagedata r:id="rId9" o:title=""/>
           </v:shape>
-          <o:OLEObject Type="Embed" ProgID="Visio.Drawing.15" ShapeID="_x0000_i1025" DrawAspect="Content" ObjectID="_1601299064" r:id="rId10"/>
+          <o:OLEObject Type="Embed" ProgID="Visio.Drawing.15" ShapeID="_x0000_i1025" DrawAspect="Content" ObjectID="_1602316979" r:id="rId10"/>
         </w:object>
       </w:r>
     </w:p>
@@ -3474,27 +3594,28 @@
       <w:pPr>
         <w:pStyle w:val="Titre1"/>
       </w:pPr>
-      <w:bookmarkStart w:id="7" w:name="_Toc527555489"/>
+      <w:bookmarkStart w:id="8" w:name="_Toc528575114"/>
       <w:r>
         <w:lastRenderedPageBreak/>
         <w:t>Description fonctionnelle et techniques</w:t>
       </w:r>
-      <w:bookmarkEnd w:id="7"/>
+      <w:bookmarkEnd w:id="8"/>
     </w:p>
     <w:p>
       <w:pPr>
         <w:pStyle w:val="Titre2"/>
       </w:pPr>
-      <w:bookmarkStart w:id="8" w:name="_Toc527555490"/>
+      <w:bookmarkStart w:id="9" w:name="_Toc528575115"/>
       <w:r>
         <w:t>Arborescence du site</w:t>
       </w:r>
-      <w:bookmarkEnd w:id="8"/>
+      <w:bookmarkEnd w:id="9"/>
     </w:p>
     <w:p>
       <w:r>
         <w:rPr>
           <w:noProof/>
+          <w:lang w:eastAsia="fr-CH"/>
         </w:rPr>
         <w:drawing>
           <wp:inline distT="0" distB="0" distL="0" distR="0">
@@ -3796,22 +3917,22 @@
       <w:pPr>
         <w:pStyle w:val="Titre2"/>
       </w:pPr>
-      <w:bookmarkStart w:id="9" w:name="_Toc527555491"/>
+      <w:bookmarkStart w:id="10" w:name="_Toc528575116"/>
       <w:r>
         <w:lastRenderedPageBreak/>
         <w:t>Cas d’utilisations</w:t>
       </w:r>
-      <w:bookmarkEnd w:id="9"/>
+      <w:bookmarkEnd w:id="10"/>
     </w:p>
     <w:p>
       <w:pPr>
         <w:pStyle w:val="Titre3"/>
       </w:pPr>
-      <w:bookmarkStart w:id="10" w:name="_Toc527555492"/>
+      <w:bookmarkStart w:id="11" w:name="_Toc528575117"/>
       <w:r>
         <w:t>Diagramme Use Cases</w:t>
       </w:r>
-      <w:bookmarkEnd w:id="10"/>
+      <w:bookmarkEnd w:id="11"/>
     </w:p>
     <w:p>
       <w:pPr>
@@ -3870,11 +3991,11 @@
         <w:pStyle w:val="Titre3"/>
         <w:jc w:val="both"/>
       </w:pPr>
-      <w:bookmarkStart w:id="11" w:name="_Toc527555493"/>
+      <w:bookmarkStart w:id="12" w:name="_Toc528575118"/>
       <w:r>
         <w:t>Description du diagramme</w:t>
       </w:r>
-      <w:bookmarkEnd w:id="11"/>
+      <w:bookmarkEnd w:id="12"/>
     </w:p>
     <w:p>
       <w:pPr>
@@ -4137,11 +4258,11 @@
       <w:pPr>
         <w:pStyle w:val="Titre3"/>
       </w:pPr>
-      <w:bookmarkStart w:id="12" w:name="_Toc527555494"/>
+      <w:bookmarkStart w:id="13" w:name="_Toc528575119"/>
       <w:r>
         <w:t>Tests d’acceptations</w:t>
       </w:r>
-      <w:bookmarkEnd w:id="12"/>
+      <w:bookmarkEnd w:id="13"/>
     </w:p>
     <w:p>
       <w:pPr>
@@ -5706,12 +5827,12 @@
         <w:pStyle w:val="Titre2"/>
         <w:jc w:val="both"/>
       </w:pPr>
-      <w:bookmarkStart w:id="13" w:name="_Toc527555495"/>
+      <w:bookmarkStart w:id="14" w:name="_Toc528575120"/>
       <w:r>
         <w:lastRenderedPageBreak/>
         <w:t>Fonctionnalités principales du produit</w:t>
       </w:r>
-      <w:bookmarkEnd w:id="13"/>
+      <w:bookmarkEnd w:id="14"/>
     </w:p>
     <w:p>
       <w:pPr>
@@ -5916,14 +6037,14 @@
       <w:pPr>
         <w:pStyle w:val="Titre3"/>
       </w:pPr>
-      <w:bookmarkStart w:id="14" w:name="_Toc527555496"/>
+      <w:bookmarkStart w:id="15" w:name="_Toc528575121"/>
       <w:r>
         <w:t xml:space="preserve">Front-office &amp; </w:t>
       </w:r>
       <w:r>
         <w:t>Back-office</w:t>
       </w:r>
-      <w:bookmarkEnd w:id="14"/>
+      <w:bookmarkEnd w:id="15"/>
     </w:p>
     <w:p>
       <w:pPr>
@@ -6095,12 +6216,12 @@
       <w:pPr>
         <w:pStyle w:val="Titre2"/>
       </w:pPr>
-      <w:bookmarkStart w:id="15" w:name="_Toc527555497"/>
+      <w:bookmarkStart w:id="16" w:name="_Toc528575122"/>
       <w:r>
         <w:lastRenderedPageBreak/>
         <w:t>Fiches produits</w:t>
       </w:r>
-      <w:bookmarkEnd w:id="15"/>
+      <w:bookmarkEnd w:id="16"/>
     </w:p>
     <w:p>
       <w:pPr>
@@ -6231,21 +6352,21 @@
       <w:pPr>
         <w:pStyle w:val="Titre2"/>
       </w:pPr>
-      <w:bookmarkStart w:id="16" w:name="_Toc527555498"/>
+      <w:bookmarkStart w:id="17" w:name="_Toc528575123"/>
       <w:r>
         <w:t>Contraintes techniques</w:t>
       </w:r>
-      <w:bookmarkEnd w:id="16"/>
+      <w:bookmarkEnd w:id="17"/>
     </w:p>
     <w:p>
       <w:pPr>
         <w:pStyle w:val="Titre3"/>
       </w:pPr>
-      <w:bookmarkStart w:id="17" w:name="_Toc527555499"/>
+      <w:bookmarkStart w:id="18" w:name="_Toc528575124"/>
       <w:r>
         <w:t>Technologies et logiciels</w:t>
       </w:r>
-      <w:bookmarkEnd w:id="17"/>
+      <w:bookmarkEnd w:id="18"/>
     </w:p>
     <w:p>
       <w:r>
@@ -6273,11 +6394,11 @@
       <w:pPr>
         <w:pStyle w:val="Titre3"/>
       </w:pPr>
-      <w:bookmarkStart w:id="18" w:name="_Toc527555500"/>
+      <w:bookmarkStart w:id="19" w:name="_Toc528575125"/>
       <w:r>
         <w:t>Navigateurs</w:t>
       </w:r>
-      <w:bookmarkEnd w:id="18"/>
+      <w:bookmarkEnd w:id="19"/>
     </w:p>
     <w:p>
       <w:pPr>
@@ -6296,18 +6417,26 @@
       </w:r>
       <w:proofErr w:type="spellEnd"/>
       <w:r>
-        <w:t>, Safari, Opera &amp; Edge.</w:t>
+        <w:t xml:space="preserve">, Safari, </w:t>
+      </w:r>
+      <w:proofErr w:type="spellStart"/>
+      <w:r>
+        <w:t>Opera</w:t>
+      </w:r>
+      <w:proofErr w:type="spellEnd"/>
+      <w:r>
+        <w:t xml:space="preserve"> &amp; Edge.</w:t>
       </w:r>
     </w:p>
     <w:p>
       <w:pPr>
         <w:pStyle w:val="Titre3"/>
       </w:pPr>
-      <w:bookmarkStart w:id="19" w:name="_Toc527555501"/>
+      <w:bookmarkStart w:id="20" w:name="_Toc528575126"/>
       <w:r>
         <w:t>Hébergeur</w:t>
       </w:r>
-      <w:bookmarkEnd w:id="19"/>
+      <w:bookmarkEnd w:id="20"/>
     </w:p>
     <w:p>
       <w:r>
@@ -6379,23 +6508,23 @@
       <w:pPr>
         <w:pStyle w:val="Titre1"/>
       </w:pPr>
-      <w:bookmarkStart w:id="20" w:name="_Toc527555502"/>
+      <w:bookmarkStart w:id="21" w:name="_Toc528575127"/>
       <w:r>
         <w:lastRenderedPageBreak/>
         <w:t>Maquettes graphiques</w:t>
       </w:r>
-      <w:bookmarkEnd w:id="20"/>
+      <w:bookmarkEnd w:id="21"/>
     </w:p>
     <w:p>
       <w:pPr>
         <w:pStyle w:val="Titre2"/>
         <w:jc w:val="center"/>
       </w:pPr>
-      <w:bookmarkStart w:id="21" w:name="_Toc527555503"/>
+      <w:bookmarkStart w:id="22" w:name="_Toc528575128"/>
       <w:r>
         <w:t>connexion</w:t>
       </w:r>
-      <w:bookmarkEnd w:id="21"/>
+      <w:bookmarkEnd w:id="22"/>
     </w:p>
     <w:p>
       <w:pPr>
@@ -6405,6 +6534,7 @@
       <w:r>
         <w:rPr>
           <w:noProof/>
+          <w:lang w:eastAsia="fr-CH"/>
         </w:rPr>
         <w:drawing>
           <wp:inline distT="0" distB="0" distL="0" distR="0">
@@ -6470,11 +6600,11 @@
         <w:pStyle w:val="Titre2"/>
         <w:jc w:val="center"/>
       </w:pPr>
-      <w:bookmarkStart w:id="22" w:name="_Toc527555504"/>
+      <w:bookmarkStart w:id="23" w:name="_Toc528575129"/>
       <w:r>
         <w:t>Demande du code reçu par sms</w:t>
       </w:r>
-      <w:bookmarkEnd w:id="22"/>
+      <w:bookmarkEnd w:id="23"/>
     </w:p>
     <w:p>
       <w:pPr>
@@ -6484,6 +6614,7 @@
       <w:r>
         <w:rPr>
           <w:noProof/>
+          <w:lang w:eastAsia="fr-CH"/>
         </w:rPr>
         <w:drawing>
           <wp:inline distT="0" distB="0" distL="0" distR="0">
@@ -6551,10 +6682,11 @@
         <w:pStyle w:val="Titre2"/>
         <w:jc w:val="center"/>
       </w:pPr>
-      <w:bookmarkStart w:id="23" w:name="_Toc527555505"/>
+      <w:bookmarkStart w:id="24" w:name="_Toc528575130"/>
       <w:r>
         <w:rPr>
           <w:noProof/>
+          <w:lang w:eastAsia="fr-CH"/>
         </w:rPr>
         <w:lastRenderedPageBreak/>
         <w:drawing>
@@ -6642,7 +6774,7 @@
       <w:r>
         <w:t>Catalogue du site</w:t>
       </w:r>
-      <w:bookmarkEnd w:id="23"/>
+      <w:bookmarkEnd w:id="24"/>
     </w:p>
     <w:p>
       <w:pPr>
@@ -6668,10 +6800,11 @@
         <w:pStyle w:val="Titre2"/>
         <w:jc w:val="center"/>
       </w:pPr>
-      <w:bookmarkStart w:id="24" w:name="_Toc527555506"/>
+      <w:bookmarkStart w:id="25" w:name="_Toc528575131"/>
       <w:r>
         <w:rPr>
           <w:noProof/>
+          <w:lang w:eastAsia="fr-CH"/>
         </w:rPr>
         <w:drawing>
           <wp:anchor distT="0" distB="0" distL="114300" distR="114300" simplePos="0" relativeHeight="251674624" behindDoc="0" locked="0" layoutInCell="1" allowOverlap="1">
@@ -6755,7 +6888,7 @@
       <w:r>
         <w:t>Panier</w:t>
       </w:r>
-      <w:bookmarkEnd w:id="24"/>
+      <w:bookmarkEnd w:id="25"/>
     </w:p>
     <w:p>
       <w:pPr>
@@ -6768,38 +6901,26 @@
         <w:pStyle w:val="Titre2"/>
         <w:jc w:val="center"/>
       </w:pPr>
-      <w:bookmarkStart w:id="25" w:name="_Toc527555507"/>
-      <w:r>
-        <w:lastRenderedPageBreak/>
-        <w:t>Commandes vues du Back-office</w:t>
-      </w:r>
-      <w:bookmarkEnd w:id="25"/>
-    </w:p>
-    <w:p>
-      <w:pPr>
-        <w:spacing w:before="0"/>
-        <w:rPr>
-          <w:caps/>
-          <w:spacing w:val="15"/>
-        </w:rPr>
-      </w:pPr>
+      <w:bookmarkStart w:id="26" w:name="_Toc528575132"/>
       <w:r>
         <w:rPr>
           <w:noProof/>
+          <w:lang w:eastAsia="fr-CH"/>
         </w:rPr>
+        <w:lastRenderedPageBreak/>
         <w:drawing>
-          <wp:anchor distT="0" distB="0" distL="114300" distR="114300" simplePos="0" relativeHeight="251672576" behindDoc="0" locked="0" layoutInCell="1" allowOverlap="1">
+          <wp:anchor distT="0" distB="0" distL="114300" distR="114300" simplePos="0" relativeHeight="251676672" behindDoc="0" locked="0" layoutInCell="1" allowOverlap="1">
             <wp:simplePos x="0" y="0"/>
-            <wp:positionH relativeFrom="page">
-              <wp:posOffset>582694</wp:posOffset>
+            <wp:positionH relativeFrom="column">
+              <wp:posOffset>-90170</wp:posOffset>
             </wp:positionH>
             <wp:positionV relativeFrom="paragraph">
-              <wp:posOffset>312435</wp:posOffset>
+              <wp:posOffset>405130</wp:posOffset>
             </wp:positionV>
-            <wp:extent cx="6385560" cy="2657475"/>
-            <wp:effectExtent l="152400" t="152400" r="358140" b="371475"/>
+            <wp:extent cx="5760720" cy="5441950"/>
+            <wp:effectExtent l="152400" t="152400" r="354330" b="368300"/>
             <wp:wrapSquare wrapText="bothSides"/>
-            <wp:docPr id="10" name="Image 10" descr="Une image contenant capture d’écran, ordinateur, intérieur, moniteur&#10;&#10;Description générée avec un niveau de confiance très élevé"/>
+            <wp:docPr id="12" name="Image 12"/>
             <wp:cNvGraphicFramePr>
               <a:graphicFrameLocks xmlns:a="http://schemas.openxmlformats.org/drawingml/2006/main" noChangeAspect="1"/>
             </wp:cNvGraphicFramePr>
@@ -6807,11 +6928,11 @@
               <a:graphicData uri="http://schemas.openxmlformats.org/drawingml/2006/picture">
                 <pic:pic xmlns:pic="http://schemas.openxmlformats.org/drawingml/2006/picture">
                   <pic:nvPicPr>
-                    <pic:cNvPr id="10" name="Back-office_commandes.PNG"/>
+                    <pic:cNvPr id="12" name="Back-office_produits.PNG"/>
                     <pic:cNvPicPr/>
                   </pic:nvPicPr>
                   <pic:blipFill>
-                    <a:blip r:embed="rId21" cstate="print">
+                    <a:blip r:embed="rId21">
                       <a:extLst>
                         <a:ext uri="{28A0092B-C50C-407E-A947-70E740481C1C}">
                           <a14:useLocalDpi xmlns:a14="http://schemas.microsoft.com/office/drawing/2010/main" val="0"/>
@@ -6825,7 +6946,7 @@
                   <pic:spPr>
                     <a:xfrm>
                       <a:off x="0" y="0"/>
-                      <a:ext cx="6385560" cy="2657475"/>
+                      <a:ext cx="5760720" cy="5441950"/>
                     </a:xfrm>
                     <a:prstGeom prst="rect">
                       <a:avLst/>
@@ -6853,6 +6974,22 @@
           </wp:anchor>
         </w:drawing>
       </w:r>
+      <w:r>
+        <w:t>Produits vu</w:t>
+      </w:r>
+      <w:r>
+        <w:t>s du Back-office</w:t>
+      </w:r>
+      <w:bookmarkEnd w:id="26"/>
+    </w:p>
+    <w:p>
+      <w:pPr>
+        <w:spacing w:before="0"/>
+        <w:rPr>
+          <w:caps/>
+          <w:spacing w:val="15"/>
+        </w:rPr>
+      </w:pPr>
     </w:p>
     <w:p>
       <w:r>
@@ -6863,6 +7000,17 @@
       </w:r>
       <w:r>
         <w:t xml:space="preserve"> du site. Le besoin de cette partie n’est pas le même que pour le reste du site, le menu est donc différent.</w:t>
+      </w:r>
+    </w:p>
+    <w:p>
+      <w:pPr>
+        <w:rPr>
+          <w:caps/>
+          <w:spacing w:val="15"/>
+        </w:rPr>
+      </w:pPr>
+      <w:r>
+        <w:br w:type="page"/>
       </w:r>
     </w:p>
     <w:p>
@@ -6870,19 +7018,103 @@
         <w:pStyle w:val="Titre2"/>
         <w:jc w:val="center"/>
       </w:pPr>
-      <w:bookmarkStart w:id="26" w:name="_Toc527555508"/>
+      <w:bookmarkStart w:id="27" w:name="_Toc528575133"/>
       <w:r>
         <w:rPr>
           <w:noProof/>
+          <w:lang w:eastAsia="fr-CH"/>
+        </w:rPr>
+        <w:lastRenderedPageBreak/>
+        <w:drawing>
+          <wp:anchor distT="0" distB="0" distL="114300" distR="114300" simplePos="0" relativeHeight="251677696" behindDoc="0" locked="0" layoutInCell="1" allowOverlap="1">
+            <wp:simplePos x="0" y="0"/>
+            <wp:positionH relativeFrom="margin">
+              <wp:posOffset>-99695</wp:posOffset>
+            </wp:positionH>
+            <wp:positionV relativeFrom="paragraph">
+              <wp:posOffset>424180</wp:posOffset>
+            </wp:positionV>
+            <wp:extent cx="5799455" cy="3590925"/>
+            <wp:effectExtent l="152400" t="152400" r="353695" b="371475"/>
+            <wp:wrapSquare wrapText="bothSides"/>
+            <wp:docPr id="13" name="Image 13"/>
+            <wp:cNvGraphicFramePr>
+              <a:graphicFrameLocks xmlns:a="http://schemas.openxmlformats.org/drawingml/2006/main" noChangeAspect="1"/>
+            </wp:cNvGraphicFramePr>
+            <a:graphic xmlns:a="http://schemas.openxmlformats.org/drawingml/2006/main">
+              <a:graphicData uri="http://schemas.openxmlformats.org/drawingml/2006/picture">
+                <pic:pic xmlns:pic="http://schemas.openxmlformats.org/drawingml/2006/picture">
+                  <pic:nvPicPr>
+                    <pic:cNvPr id="13" name="Back-office_commandes_2.PNG"/>
+                    <pic:cNvPicPr/>
+                  </pic:nvPicPr>
+                  <pic:blipFill>
+                    <a:blip r:embed="rId22">
+                      <a:extLst>
+                        <a:ext uri="{28A0092B-C50C-407E-A947-70E740481C1C}">
+                          <a14:useLocalDpi xmlns:a14="http://schemas.microsoft.com/office/drawing/2010/main" val="0"/>
+                        </a:ext>
+                      </a:extLst>
+                    </a:blip>
+                    <a:stretch>
+                      <a:fillRect/>
+                    </a:stretch>
+                  </pic:blipFill>
+                  <pic:spPr>
+                    <a:xfrm>
+                      <a:off x="0" y="0"/>
+                      <a:ext cx="5799455" cy="3590925"/>
+                    </a:xfrm>
+                    <a:prstGeom prst="rect">
+                      <a:avLst/>
+                    </a:prstGeom>
+                    <a:ln>
+                      <a:noFill/>
+                    </a:ln>
+                    <a:effectLst>
+                      <a:outerShdw blurRad="292100" dist="139700" dir="2700000" algn="tl" rotWithShape="0">
+                        <a:srgbClr val="333333">
+                          <a:alpha val="65000"/>
+                        </a:srgbClr>
+                      </a:outerShdw>
+                    </a:effectLst>
+                  </pic:spPr>
+                </pic:pic>
+              </a:graphicData>
+            </a:graphic>
+            <wp14:sizeRelH relativeFrom="page">
+              <wp14:pctWidth>0</wp14:pctWidth>
+            </wp14:sizeRelH>
+            <wp14:sizeRelV relativeFrom="page">
+              <wp14:pctHeight>0</wp14:pctHeight>
+            </wp14:sizeRelV>
+          </wp:anchor>
+        </w:drawing>
+      </w:r>
+      <w:r>
+        <w:t>Commandes vues du back-office</w:t>
+      </w:r>
+      <w:bookmarkEnd w:id="27"/>
+    </w:p>
+    <w:p>
+      <w:pPr>
+        <w:pStyle w:val="Titre2"/>
+        <w:jc w:val="center"/>
+      </w:pPr>
+      <w:bookmarkStart w:id="28" w:name="_Toc528575134"/>
+      <w:r>
+        <w:rPr>
+          <w:noProof/>
+          <w:lang w:eastAsia="fr-CH"/>
         </w:rPr>
         <w:drawing>
           <wp:anchor distT="0" distB="0" distL="114300" distR="114300" simplePos="0" relativeHeight="251675648" behindDoc="0" locked="0" layoutInCell="1" allowOverlap="1">
             <wp:simplePos x="0" y="0"/>
             <wp:positionH relativeFrom="margin">
-              <wp:posOffset>-147955</wp:posOffset>
+              <wp:posOffset>-166370</wp:posOffset>
             </wp:positionH>
             <wp:positionV relativeFrom="paragraph">
-              <wp:posOffset>424180</wp:posOffset>
+              <wp:posOffset>4634230</wp:posOffset>
             </wp:positionV>
             <wp:extent cx="6068695" cy="3676650"/>
             <wp:effectExtent l="152400" t="152400" r="370205" b="361950"/>
@@ -6899,7 +7131,7 @@
                     <pic:cNvPicPr/>
                   </pic:nvPicPr>
                   <pic:blipFill>
-                    <a:blip r:embed="rId22">
+                    <a:blip r:embed="rId23">
                       <a:extLst>
                         <a:ext uri="{28A0092B-C50C-407E-A947-70E740481C1C}">
                           <a14:useLocalDpi xmlns:a14="http://schemas.microsoft.com/office/drawing/2010/main" val="0"/>
@@ -6944,13 +7176,13 @@
       <w:r>
         <w:t>Historique de commandes</w:t>
       </w:r>
-      <w:bookmarkEnd w:id="26"/>
+      <w:bookmarkEnd w:id="28"/>
     </w:p>
     <w:p>
       <w:pPr>
         <w:pStyle w:val="Titre1"/>
       </w:pPr>
-      <w:bookmarkStart w:id="27" w:name="_Toc527555509"/>
+      <w:bookmarkStart w:id="29" w:name="_Toc528575135"/>
       <w:r>
         <w:lastRenderedPageBreak/>
         <w:t>Prestations attendues</w:t>
@@ -6958,17 +7190,17 @@
       <w:r>
         <w:t xml:space="preserve"> &amp; Méthodologie de suivi</w:t>
       </w:r>
-      <w:bookmarkEnd w:id="27"/>
+      <w:bookmarkEnd w:id="29"/>
     </w:p>
     <w:p>
       <w:pPr>
         <w:pStyle w:val="Titre2"/>
       </w:pPr>
-      <w:bookmarkStart w:id="28" w:name="_Toc527555510"/>
+      <w:bookmarkStart w:id="30" w:name="_Toc528575136"/>
       <w:r>
         <w:t>Prestations attendues</w:t>
       </w:r>
-      <w:bookmarkEnd w:id="28"/>
+      <w:bookmarkEnd w:id="30"/>
     </w:p>
     <w:p>
       <w:pPr>
@@ -7068,11 +7300,11 @@
       <w:pPr>
         <w:pStyle w:val="Titre2"/>
       </w:pPr>
-      <w:bookmarkStart w:id="29" w:name="_Toc527555511"/>
+      <w:bookmarkStart w:id="31" w:name="_Toc528575137"/>
       <w:r>
         <w:t>Méthodologie de suivi</w:t>
       </w:r>
-      <w:bookmarkEnd w:id="29"/>
+      <w:bookmarkEnd w:id="31"/>
     </w:p>
     <w:p>
       <w:r>
@@ -7089,11 +7321,11 @@
       <w:pPr>
         <w:pStyle w:val="Titre3"/>
       </w:pPr>
-      <w:bookmarkStart w:id="30" w:name="_Toc527555512"/>
+      <w:bookmarkStart w:id="32" w:name="_Toc528575138"/>
       <w:r>
         <w:t>Attribution des rôles</w:t>
       </w:r>
-      <w:bookmarkEnd w:id="30"/>
+      <w:bookmarkEnd w:id="32"/>
     </w:p>
     <w:p>
       <w:r>
@@ -7133,11 +7365,11 @@
       <w:pPr>
         <w:pStyle w:val="Titre3"/>
       </w:pPr>
-      <w:bookmarkStart w:id="31" w:name="_Toc527555513"/>
+      <w:bookmarkStart w:id="33" w:name="_Toc528575139"/>
       <w:r>
         <w:t>Organisation du projet</w:t>
       </w:r>
-      <w:bookmarkEnd w:id="31"/>
+      <w:bookmarkEnd w:id="33"/>
     </w:p>
     <w:p>
       <w:pPr>
@@ -7172,40 +7404,24 @@
         </w:numPr>
       </w:pPr>
       <w:r>
-        <w:t>Construction du « </w:t>
+        <w:t>Construction du « backlog ». Pour chacune des</w:t>
+      </w:r>
+      <w:r>
+        <w:t xml:space="preserve"> phases</w:t>
+      </w:r>
+      <w:r>
+        <w:t>,</w:t>
+      </w:r>
+      <w:r>
+        <w:t xml:space="preserve"> une « </w:t>
       </w:r>
       <w:proofErr w:type="spellStart"/>
       <w:r>
-        <w:t>backlog</w:t>
+        <w:t>sandbox</w:t>
       </w:r>
       <w:proofErr w:type="spellEnd"/>
       <w:r>
-        <w:t> ». Pour chacune des</w:t>
-      </w:r>
-      <w:r>
-        <w:t xml:space="preserve"> phases</w:t>
-      </w:r>
-      <w:r>
-        <w:t>,</w:t>
-      </w:r>
-      <w:r>
-        <w:t xml:space="preserve"> une « </w:t>
-      </w:r>
-      <w:proofErr w:type="spellStart"/>
-      <w:r>
-        <w:t>sandbox</w:t>
-      </w:r>
-      <w:proofErr w:type="spellEnd"/>
-      <w:r>
-        <w:t> » permettra de déposer les idées. Une fois validées, elles seront intégrées à un « </w:t>
-      </w:r>
-      <w:proofErr w:type="spellStart"/>
-      <w:r>
-        <w:t>backlog</w:t>
-      </w:r>
-      <w:proofErr w:type="spellEnd"/>
-      <w:r>
-        <w:t> »</w:t>
+        <w:t> » permettra de déposer les idées. Une fois validées, elles seront intégrées à un « backlog »</w:t>
       </w:r>
       <w:r>
         <w:t xml:space="preserve"> découpant l'ensemble des foncti</w:t>
@@ -7221,11 +7437,11 @@
       <w:pPr>
         <w:pStyle w:val="Titre3"/>
       </w:pPr>
-      <w:bookmarkStart w:id="32" w:name="_Toc527555514"/>
+      <w:bookmarkStart w:id="34" w:name="_Toc528575140"/>
       <w:r>
         <w:t>Suivi du projet</w:t>
       </w:r>
-      <w:bookmarkEnd w:id="32"/>
+      <w:bookmarkEnd w:id="34"/>
     </w:p>
     <w:p>
       <w:r>
@@ -7248,11 +7464,11 @@
       <w:pPr>
         <w:pStyle w:val="Titre3"/>
       </w:pPr>
-      <w:bookmarkStart w:id="33" w:name="_Toc527555515"/>
+      <w:bookmarkStart w:id="35" w:name="_Toc528575141"/>
       <w:r>
         <w:t>Planning</w:t>
       </w:r>
-      <w:bookmarkEnd w:id="33"/>
+      <w:bookmarkEnd w:id="35"/>
     </w:p>
     <w:p>
       <w:r>
@@ -7274,7 +7490,7 @@
       <w:pPr>
         <w:pStyle w:val="Titre2"/>
       </w:pPr>
-      <w:bookmarkStart w:id="34" w:name="_Toc527555516"/>
+      <w:bookmarkStart w:id="36" w:name="_Toc528575142"/>
       <w:r>
         <w:lastRenderedPageBreak/>
         <w:t>Services</w:t>
@@ -7282,7 +7498,7 @@
       <w:r>
         <w:t xml:space="preserve"> de AMY</w:t>
       </w:r>
-      <w:bookmarkEnd w:id="34"/>
+      <w:bookmarkEnd w:id="36"/>
     </w:p>
     <w:p>
       <w:pPr>
@@ -7330,11 +7546,11 @@
         <w:pStyle w:val="Titre2"/>
         <w:jc w:val="both"/>
       </w:pPr>
-      <w:bookmarkStart w:id="35" w:name="_Toc527555517"/>
+      <w:bookmarkStart w:id="37" w:name="_Toc528575143"/>
       <w:r>
         <w:t>Tarifs</w:t>
       </w:r>
-      <w:bookmarkEnd w:id="35"/>
+      <w:bookmarkEnd w:id="37"/>
     </w:p>
     <w:p>
       <w:pPr>
@@ -7537,14 +7753,14 @@
         <w:pStyle w:val="Titre1"/>
         <w:spacing w:after="240"/>
       </w:pPr>
-      <w:bookmarkStart w:id="36" w:name="_Toc527555518"/>
+      <w:bookmarkStart w:id="38" w:name="_Toc528575144"/>
       <w:r>
         <w:t>C</w:t>
       </w:r>
       <w:r>
         <w:t>ontacts</w:t>
       </w:r>
-      <w:bookmarkEnd w:id="36"/>
+      <w:bookmarkEnd w:id="38"/>
     </w:p>
     <w:tbl>
       <w:tblPr>
@@ -7858,7 +8074,7 @@
       <w:pPr>
         <w:pStyle w:val="Titre1"/>
       </w:pPr>
-      <w:bookmarkStart w:id="37" w:name="_Toc527555519"/>
+      <w:bookmarkStart w:id="39" w:name="_Toc528575145"/>
       <w:r>
         <w:lastRenderedPageBreak/>
         <w:t xml:space="preserve">Historique des versions &amp; </w:t>
@@ -7866,7 +8082,7 @@
       <w:r>
         <w:t>modifications</w:t>
       </w:r>
-      <w:bookmarkEnd w:id="37"/>
+      <w:bookmarkEnd w:id="39"/>
     </w:p>
     <w:p>
       <w:r>
@@ -8042,6 +8258,66 @@
       </w:pPr>
       <w:r>
         <w:t>Nom du projet dans le schéma de l’arborescence</w:t>
+      </w:r>
+    </w:p>
+    <w:p>
+      <w:pPr>
+        <w:pStyle w:val="Paragraphedeliste"/>
+        <w:numPr>
+          <w:ilvl w:val="0"/>
+          <w:numId w:val="21"/>
+        </w:numPr>
+      </w:pPr>
+      <w:r>
+        <w:t>1.2</w:t>
+      </w:r>
+    </w:p>
+    <w:p>
+      <w:pPr>
+        <w:pStyle w:val="Paragraphedeliste"/>
+        <w:numPr>
+          <w:ilvl w:val="1"/>
+          <w:numId w:val="21"/>
+        </w:numPr>
+      </w:pPr>
+      <w:r>
+        <w:t>Ajout</w:t>
+      </w:r>
+    </w:p>
+    <w:p>
+      <w:pPr>
+        <w:pStyle w:val="Paragraphedeliste"/>
+        <w:numPr>
+          <w:ilvl w:val="2"/>
+          <w:numId w:val="21"/>
+        </w:numPr>
+      </w:pPr>
+      <w:r>
+        <w:t>Maquette des produits vus du back-office</w:t>
+      </w:r>
+    </w:p>
+    <w:p>
+      <w:pPr>
+        <w:pStyle w:val="Paragraphedeliste"/>
+        <w:numPr>
+          <w:ilvl w:val="1"/>
+          <w:numId w:val="21"/>
+        </w:numPr>
+      </w:pPr>
+      <w:r>
+        <w:t>Modification</w:t>
+      </w:r>
+    </w:p>
+    <w:p>
+      <w:pPr>
+        <w:pStyle w:val="Paragraphedeliste"/>
+        <w:numPr>
+          <w:ilvl w:val="2"/>
+          <w:numId w:val="21"/>
+        </w:numPr>
+      </w:pPr>
+      <w:r>
+        <w:t>Maquette des commandes vues du back-office par soucis de lisibilité.</w:t>
       </w:r>
     </w:p>
     <w:p>
@@ -8153,8 +8429,6 @@
         </w:tabs>
         <w:spacing w:after="160" w:line="259" w:lineRule="auto"/>
       </w:pPr>
-      <w:bookmarkStart w:id="38" w:name="_GoBack"/>
-      <w:bookmarkEnd w:id="38"/>
     </w:p>
     <w:p>
       <w:pPr>
@@ -8212,9 +8486,9 @@
       </w:pPr>
     </w:p>
     <w:sectPr>
-      <w:headerReference w:type="default" r:id="rId23"/>
-      <w:footerReference w:type="default" r:id="rId24"/>
-      <w:headerReference w:type="first" r:id="rId25"/>
+      <w:headerReference w:type="default" r:id="rId24"/>
+      <w:footerReference w:type="default" r:id="rId25"/>
+      <w:headerReference w:type="first" r:id="rId26"/>
       <w:pgSz w:w="11906" w:h="16838"/>
       <w:pgMar w:top="1417" w:right="1417" w:bottom="1417" w:left="1417" w:header="708" w:footer="708" w:gutter="0"/>
       <w:pgBorders w:display="firstPage" w:offsetFrom="page">
@@ -8232,7 +8506,7 @@
 </file>
 
 <file path=word/endnotes.xml><?xml version="1.0" encoding="utf-8"?>
-<w:endnotes xmlns:wpc="http://schemas.microsoft.com/office/word/2010/wordprocessingCanvas" xmlns:cx="http://schemas.microsoft.com/office/drawing/2014/chartex" xmlns:cx1="http://schemas.microsoft.com/office/drawing/2015/9/8/chartex" xmlns:cx2="http://schemas.microsoft.com/office/drawing/2015/10/21/chartex" xmlns:cx3="http://schemas.microsoft.com/office/drawing/2016/5/9/chartex" xmlns:cx4="http://schemas.microsoft.com/office/drawing/2016/5/10/chartex" xmlns:cx5="http://schemas.microsoft.com/office/drawing/2016/5/11/chartex" xmlns:cx6="http://schemas.microsoft.com/office/drawing/2016/5/12/chartex" xmlns:cx7="http://schemas.microsoft.com/office/drawing/2016/5/13/chartex" xmlns:cx8="http://schemas.microsoft.com/office/drawing/2016/5/14/chartex" xmlns:mc="http://schemas.openxmlformats.org/markup-compatibility/2006" xmlns:aink="http://schemas.microsoft.com/office/drawing/2016/ink" xmlns:am3d="http://schemas.microsoft.com/office/drawing/2017/model3d" xmlns:o="urn:schemas-microsoft-com:office:office" xmlns:r="http://schemas.openxmlformats.org/officeDocument/2006/relationships" xmlns:m="http://schemas.openxmlformats.org/officeDocument/2006/math" xmlns:v="urn:schemas-microsoft-com:vml" xmlns:wp14="http://schemas.microsoft.com/office/word/2010/wordprocessingDrawing" xmlns:wp="http://schemas.openxmlformats.org/drawingml/2006/wordprocessingDrawing" xmlns:w10="urn:schemas-microsoft-com:office:word" xmlns:w="http://schemas.openxmlformats.org/wordprocessingml/2006/main" xmlns:w14="http://schemas.microsoft.com/office/word/2010/wordml" xmlns:w15="http://schemas.microsoft.com/office/word/2012/wordml" xmlns:w16cid="http://schemas.microsoft.com/office/word/2016/wordml/cid" xmlns:w16se="http://schemas.microsoft.com/office/word/2015/wordml/symex" xmlns:wpg="http://schemas.microsoft.com/office/word/2010/wordprocessingGroup" xmlns:wpi="http://schemas.microsoft.com/office/word/2010/wordprocessingInk" xmlns:wne="http://schemas.microsoft.com/office/word/2006/wordml" xmlns:wps="http://schemas.microsoft.com/office/word/2010/wordprocessingShape" mc:Ignorable="w14 w15 w16se w16cid wp14">
+<w:endnotes xmlns:wpc="http://schemas.microsoft.com/office/word/2010/wordprocessingCanvas" xmlns:cx="http://schemas.microsoft.com/office/drawing/2014/chartex" xmlns:cx1="http://schemas.microsoft.com/office/drawing/2015/9/8/chartex" xmlns:mc="http://schemas.openxmlformats.org/markup-compatibility/2006" xmlns:o="urn:schemas-microsoft-com:office:office" xmlns:r="http://schemas.openxmlformats.org/officeDocument/2006/relationships" xmlns:m="http://schemas.openxmlformats.org/officeDocument/2006/math" xmlns:v="urn:schemas-microsoft-com:vml" xmlns:wp14="http://schemas.microsoft.com/office/word/2010/wordprocessingDrawing" xmlns:wp="http://schemas.openxmlformats.org/drawingml/2006/wordprocessingDrawing" xmlns:w10="urn:schemas-microsoft-com:office:word" xmlns:w="http://schemas.openxmlformats.org/wordprocessingml/2006/main" xmlns:w14="http://schemas.microsoft.com/office/word/2010/wordml" xmlns:w15="http://schemas.microsoft.com/office/word/2012/wordml" xmlns:w16se="http://schemas.microsoft.com/office/word/2015/wordml/symex" xmlns:wpg="http://schemas.microsoft.com/office/word/2010/wordprocessingGroup" xmlns:wpi="http://schemas.microsoft.com/office/word/2010/wordprocessingInk" xmlns:wne="http://schemas.microsoft.com/office/word/2006/wordml" xmlns:wps="http://schemas.microsoft.com/office/word/2010/wordprocessingShape" mc:Ignorable="w14 w15 w16se wp14">
   <w:endnote w:type="separator" w:id="-1">
     <w:p>
       <w:pPr>
@@ -8257,7 +8531,7 @@
 </file>
 
 <file path=word/footer1.xml><?xml version="1.0" encoding="utf-8"?>
-<w:ftr xmlns:wpc="http://schemas.microsoft.com/office/word/2010/wordprocessingCanvas" xmlns:cx="http://schemas.microsoft.com/office/drawing/2014/chartex" xmlns:cx1="http://schemas.microsoft.com/office/drawing/2015/9/8/chartex" xmlns:cx2="http://schemas.microsoft.com/office/drawing/2015/10/21/chartex" xmlns:cx3="http://schemas.microsoft.com/office/drawing/2016/5/9/chartex" xmlns:cx4="http://schemas.microsoft.com/office/drawing/2016/5/10/chartex" xmlns:cx5="http://schemas.microsoft.com/office/drawing/2016/5/11/chartex" xmlns:cx6="http://schemas.microsoft.com/office/drawing/2016/5/12/chartex" xmlns:cx7="http://schemas.microsoft.com/office/drawing/2016/5/13/chartex" xmlns:cx8="http://schemas.microsoft.com/office/drawing/2016/5/14/chartex" xmlns:mc="http://schemas.openxmlformats.org/markup-compatibility/2006" xmlns:aink="http://schemas.microsoft.com/office/drawing/2016/ink" xmlns:am3d="http://schemas.microsoft.com/office/drawing/2017/model3d" xmlns:o="urn:schemas-microsoft-com:office:office" xmlns:r="http://schemas.openxmlformats.org/officeDocument/2006/relationships" xmlns:m="http://schemas.openxmlformats.org/officeDocument/2006/math" xmlns:v="urn:schemas-microsoft-com:vml" xmlns:wp14="http://schemas.microsoft.com/office/word/2010/wordprocessingDrawing" xmlns:wp="http://schemas.openxmlformats.org/drawingml/2006/wordprocessingDrawing" xmlns:w10="urn:schemas-microsoft-com:office:word" xmlns:w="http://schemas.openxmlformats.org/wordprocessingml/2006/main" xmlns:w14="http://schemas.microsoft.com/office/word/2010/wordml" xmlns:w15="http://schemas.microsoft.com/office/word/2012/wordml" xmlns:w16cid="http://schemas.microsoft.com/office/word/2016/wordml/cid" xmlns:w16se="http://schemas.microsoft.com/office/word/2015/wordml/symex" xmlns:wpg="http://schemas.microsoft.com/office/word/2010/wordprocessingGroup" xmlns:wpi="http://schemas.microsoft.com/office/word/2010/wordprocessingInk" xmlns:wne="http://schemas.microsoft.com/office/word/2006/wordml" xmlns:wps="http://schemas.microsoft.com/office/word/2010/wordprocessingShape" mc:Ignorable="w14 w15 w16se w16cid wp14">
+<w:ftr xmlns:wpc="http://schemas.microsoft.com/office/word/2010/wordprocessingCanvas" xmlns:cx="http://schemas.microsoft.com/office/drawing/2014/chartex" xmlns:cx1="http://schemas.microsoft.com/office/drawing/2015/9/8/chartex" xmlns:mc="http://schemas.openxmlformats.org/markup-compatibility/2006" xmlns:o="urn:schemas-microsoft-com:office:office" xmlns:r="http://schemas.openxmlformats.org/officeDocument/2006/relationships" xmlns:m="http://schemas.openxmlformats.org/officeDocument/2006/math" xmlns:v="urn:schemas-microsoft-com:vml" xmlns:wp14="http://schemas.microsoft.com/office/word/2010/wordprocessingDrawing" xmlns:wp="http://schemas.openxmlformats.org/drawingml/2006/wordprocessingDrawing" xmlns:w10="urn:schemas-microsoft-com:office:word" xmlns:w="http://schemas.openxmlformats.org/wordprocessingml/2006/main" xmlns:w14="http://schemas.microsoft.com/office/word/2010/wordml" xmlns:w15="http://schemas.microsoft.com/office/word/2012/wordml" xmlns:w16se="http://schemas.microsoft.com/office/word/2015/wordml/symex" xmlns:wpg="http://schemas.microsoft.com/office/word/2010/wordprocessingGroup" xmlns:wpi="http://schemas.microsoft.com/office/word/2010/wordprocessingInk" xmlns:wne="http://schemas.microsoft.com/office/word/2006/wordml" xmlns:wps="http://schemas.microsoft.com/office/word/2010/wordprocessingShape" mc:Ignorable="w14 w15 w16se wp14">
   <w:p>
     <w:pPr>
       <w:pStyle w:val="Pieddepage"/>
@@ -8306,7 +8580,7 @@
         <w:color w:val="3494BA" w:themeColor="accent1"/>
         <w:lang w:val="fr-FR"/>
       </w:rPr>
-      <w:t>17 octobre 2018</w:t>
+      <w:t>29 octobre 2018</w:t>
     </w:r>
     <w:r>
       <w:rPr>
@@ -8372,7 +8646,7 @@
         <w:color w:val="3494BA" w:themeColor="accent1"/>
         <w:lang w:val="fr-FR"/>
       </w:rPr>
-      <w:t>10</w:t>
+      <w:t>9</w:t>
     </w:r>
     <w:r>
       <w:rPr>
@@ -8425,7 +8699,7 @@
         <w:color w:val="3494BA" w:themeColor="accent1"/>
         <w:lang w:val="fr-FR"/>
       </w:rPr>
-      <w:t>10</w:t>
+      <w:t>17</w:t>
     </w:r>
     <w:r>
       <w:rPr>
@@ -8441,7 +8715,7 @@
 </file>
 
 <file path=word/footnotes.xml><?xml version="1.0" encoding="utf-8"?>
-<w:footnotes xmlns:wpc="http://schemas.microsoft.com/office/word/2010/wordprocessingCanvas" xmlns:cx="http://schemas.microsoft.com/office/drawing/2014/chartex" xmlns:cx1="http://schemas.microsoft.com/office/drawing/2015/9/8/chartex" xmlns:cx2="http://schemas.microsoft.com/office/drawing/2015/10/21/chartex" xmlns:cx3="http://schemas.microsoft.com/office/drawing/2016/5/9/chartex" xmlns:cx4="http://schemas.microsoft.com/office/drawing/2016/5/10/chartex" xmlns:cx5="http://schemas.microsoft.com/office/drawing/2016/5/11/chartex" xmlns:cx6="http://schemas.microsoft.com/office/drawing/2016/5/12/chartex" xmlns:cx7="http://schemas.microsoft.com/office/drawing/2016/5/13/chartex" xmlns:cx8="http://schemas.microsoft.com/office/drawing/2016/5/14/chartex" xmlns:mc="http://schemas.openxmlformats.org/markup-compatibility/2006" xmlns:aink="http://schemas.microsoft.com/office/drawing/2016/ink" xmlns:am3d="http://schemas.microsoft.com/office/drawing/2017/model3d" xmlns:o="urn:schemas-microsoft-com:office:office" xmlns:r="http://schemas.openxmlformats.org/officeDocument/2006/relationships" xmlns:m="http://schemas.openxmlformats.org/officeDocument/2006/math" xmlns:v="urn:schemas-microsoft-com:vml" xmlns:wp14="http://schemas.microsoft.com/office/word/2010/wordprocessingDrawing" xmlns:wp="http://schemas.openxmlformats.org/drawingml/2006/wordprocessingDrawing" xmlns:w10="urn:schemas-microsoft-com:office:word" xmlns:w="http://schemas.openxmlformats.org/wordprocessingml/2006/main" xmlns:w14="http://schemas.microsoft.com/office/word/2010/wordml" xmlns:w15="http://schemas.microsoft.com/office/word/2012/wordml" xmlns:w16cid="http://schemas.microsoft.com/office/word/2016/wordml/cid" xmlns:w16se="http://schemas.microsoft.com/office/word/2015/wordml/symex" xmlns:wpg="http://schemas.microsoft.com/office/word/2010/wordprocessingGroup" xmlns:wpi="http://schemas.microsoft.com/office/word/2010/wordprocessingInk" xmlns:wne="http://schemas.microsoft.com/office/word/2006/wordml" xmlns:wps="http://schemas.microsoft.com/office/word/2010/wordprocessingShape" mc:Ignorable="w14 w15 w16se w16cid wp14">
+<w:footnotes xmlns:wpc="http://schemas.microsoft.com/office/word/2010/wordprocessingCanvas" xmlns:cx="http://schemas.microsoft.com/office/drawing/2014/chartex" xmlns:cx1="http://schemas.microsoft.com/office/drawing/2015/9/8/chartex" xmlns:mc="http://schemas.openxmlformats.org/markup-compatibility/2006" xmlns:o="urn:schemas-microsoft-com:office:office" xmlns:r="http://schemas.openxmlformats.org/officeDocument/2006/relationships" xmlns:m="http://schemas.openxmlformats.org/officeDocument/2006/math" xmlns:v="urn:schemas-microsoft-com:vml" xmlns:wp14="http://schemas.microsoft.com/office/word/2010/wordprocessingDrawing" xmlns:wp="http://schemas.openxmlformats.org/drawingml/2006/wordprocessingDrawing" xmlns:w10="urn:schemas-microsoft-com:office:word" xmlns:w="http://schemas.openxmlformats.org/wordprocessingml/2006/main" xmlns:w14="http://schemas.microsoft.com/office/word/2010/wordml" xmlns:w15="http://schemas.microsoft.com/office/word/2012/wordml" xmlns:w16se="http://schemas.microsoft.com/office/word/2015/wordml/symex" xmlns:wpg="http://schemas.microsoft.com/office/word/2010/wordprocessingGroup" xmlns:wpi="http://schemas.microsoft.com/office/word/2010/wordprocessingInk" xmlns:wne="http://schemas.microsoft.com/office/word/2006/wordml" xmlns:wps="http://schemas.microsoft.com/office/word/2010/wordprocessingShape" mc:Ignorable="w14 w15 w16se wp14">
   <w:footnote w:type="separator" w:id="-1">
     <w:p>
       <w:pPr>
@@ -8482,7 +8756,7 @@
 </file>
 
 <file path=word/header1.xml><?xml version="1.0" encoding="utf-8"?>
-<w:hdr xmlns:wpc="http://schemas.microsoft.com/office/word/2010/wordprocessingCanvas" xmlns:cx="http://schemas.microsoft.com/office/drawing/2014/chartex" xmlns:cx1="http://schemas.microsoft.com/office/drawing/2015/9/8/chartex" xmlns:cx2="http://schemas.microsoft.com/office/drawing/2015/10/21/chartex" xmlns:cx3="http://schemas.microsoft.com/office/drawing/2016/5/9/chartex" xmlns:cx4="http://schemas.microsoft.com/office/drawing/2016/5/10/chartex" xmlns:cx5="http://schemas.microsoft.com/office/drawing/2016/5/11/chartex" xmlns:cx6="http://schemas.microsoft.com/office/drawing/2016/5/12/chartex" xmlns:cx7="http://schemas.microsoft.com/office/drawing/2016/5/13/chartex" xmlns:cx8="http://schemas.microsoft.com/office/drawing/2016/5/14/chartex" xmlns:mc="http://schemas.openxmlformats.org/markup-compatibility/2006" xmlns:aink="http://schemas.microsoft.com/office/drawing/2016/ink" xmlns:am3d="http://schemas.microsoft.com/office/drawing/2017/model3d" xmlns:o="urn:schemas-microsoft-com:office:office" xmlns:r="http://schemas.openxmlformats.org/officeDocument/2006/relationships" xmlns:m="http://schemas.openxmlformats.org/officeDocument/2006/math" xmlns:v="urn:schemas-microsoft-com:vml" xmlns:wp14="http://schemas.microsoft.com/office/word/2010/wordprocessingDrawing" xmlns:wp="http://schemas.openxmlformats.org/drawingml/2006/wordprocessingDrawing" xmlns:w10="urn:schemas-microsoft-com:office:word" xmlns:w="http://schemas.openxmlformats.org/wordprocessingml/2006/main" xmlns:w14="http://schemas.microsoft.com/office/word/2010/wordml" xmlns:w15="http://schemas.microsoft.com/office/word/2012/wordml" xmlns:w16cid="http://schemas.microsoft.com/office/word/2016/wordml/cid" xmlns:w16se="http://schemas.microsoft.com/office/word/2015/wordml/symex" xmlns:wpg="http://schemas.microsoft.com/office/word/2010/wordprocessingGroup" xmlns:wpi="http://schemas.microsoft.com/office/word/2010/wordprocessingInk" xmlns:wne="http://schemas.microsoft.com/office/word/2006/wordml" xmlns:wps="http://schemas.microsoft.com/office/word/2010/wordprocessingShape" mc:Ignorable="w14 w15 w16se w16cid wp14">
+<w:hdr xmlns:wpc="http://schemas.microsoft.com/office/word/2010/wordprocessingCanvas" xmlns:cx="http://schemas.microsoft.com/office/drawing/2014/chartex" xmlns:cx1="http://schemas.microsoft.com/office/drawing/2015/9/8/chartex" xmlns:mc="http://schemas.openxmlformats.org/markup-compatibility/2006" xmlns:o="urn:schemas-microsoft-com:office:office" xmlns:r="http://schemas.openxmlformats.org/officeDocument/2006/relationships" xmlns:m="http://schemas.openxmlformats.org/officeDocument/2006/math" xmlns:v="urn:schemas-microsoft-com:vml" xmlns:wp14="http://schemas.microsoft.com/office/word/2010/wordprocessingDrawing" xmlns:wp="http://schemas.openxmlformats.org/drawingml/2006/wordprocessingDrawing" xmlns:w10="urn:schemas-microsoft-com:office:word" xmlns:w="http://schemas.openxmlformats.org/wordprocessingml/2006/main" xmlns:w14="http://schemas.microsoft.com/office/word/2010/wordml" xmlns:w15="http://schemas.microsoft.com/office/word/2012/wordml" xmlns:w16se="http://schemas.microsoft.com/office/word/2015/wordml/symex" xmlns:wpg="http://schemas.microsoft.com/office/word/2010/wordprocessingGroup" xmlns:wpi="http://schemas.microsoft.com/office/word/2010/wordprocessingInk" xmlns:wne="http://schemas.microsoft.com/office/word/2006/wordml" xmlns:wps="http://schemas.microsoft.com/office/word/2010/wordprocessingShape" mc:Ignorable="w14 w15 w16se wp14">
   <w:p>
     <w:pPr>
       <w:pStyle w:val="En-tte"/>
@@ -8570,7 +8844,7 @@
 </file>
 
 <file path=word/header2.xml><?xml version="1.0" encoding="utf-8"?>
-<w:hdr xmlns:wpc="http://schemas.microsoft.com/office/word/2010/wordprocessingCanvas" xmlns:cx="http://schemas.microsoft.com/office/drawing/2014/chartex" xmlns:cx1="http://schemas.microsoft.com/office/drawing/2015/9/8/chartex" xmlns:cx2="http://schemas.microsoft.com/office/drawing/2015/10/21/chartex" xmlns:cx3="http://schemas.microsoft.com/office/drawing/2016/5/9/chartex" xmlns:cx4="http://schemas.microsoft.com/office/drawing/2016/5/10/chartex" xmlns:cx5="http://schemas.microsoft.com/office/drawing/2016/5/11/chartex" xmlns:cx6="http://schemas.microsoft.com/office/drawing/2016/5/12/chartex" xmlns:cx7="http://schemas.microsoft.com/office/drawing/2016/5/13/chartex" xmlns:cx8="http://schemas.microsoft.com/office/drawing/2016/5/14/chartex" xmlns:mc="http://schemas.openxmlformats.org/markup-compatibility/2006" xmlns:aink="http://schemas.microsoft.com/office/drawing/2016/ink" xmlns:am3d="http://schemas.microsoft.com/office/drawing/2017/model3d" xmlns:o="urn:schemas-microsoft-com:office:office" xmlns:r="http://schemas.openxmlformats.org/officeDocument/2006/relationships" xmlns:m="http://schemas.openxmlformats.org/officeDocument/2006/math" xmlns:v="urn:schemas-microsoft-com:vml" xmlns:wp14="http://schemas.microsoft.com/office/word/2010/wordprocessingDrawing" xmlns:wp="http://schemas.openxmlformats.org/drawingml/2006/wordprocessingDrawing" xmlns:w10="urn:schemas-microsoft-com:office:word" xmlns:w="http://schemas.openxmlformats.org/wordprocessingml/2006/main" xmlns:w14="http://schemas.microsoft.com/office/word/2010/wordml" xmlns:w15="http://schemas.microsoft.com/office/word/2012/wordml" xmlns:w16cid="http://schemas.microsoft.com/office/word/2016/wordml/cid" xmlns:w16se="http://schemas.microsoft.com/office/word/2015/wordml/symex" xmlns:wpg="http://schemas.microsoft.com/office/word/2010/wordprocessingGroup" xmlns:wpi="http://schemas.microsoft.com/office/word/2010/wordprocessingInk" xmlns:wne="http://schemas.microsoft.com/office/word/2006/wordml" xmlns:wps="http://schemas.microsoft.com/office/word/2010/wordprocessingShape" mc:Ignorable="w14 w15 w16se w16cid wp14">
+<w:hdr xmlns:wpc="http://schemas.microsoft.com/office/word/2010/wordprocessingCanvas" xmlns:cx="http://schemas.microsoft.com/office/drawing/2014/chartex" xmlns:cx1="http://schemas.microsoft.com/office/drawing/2015/9/8/chartex" xmlns:mc="http://schemas.openxmlformats.org/markup-compatibility/2006" xmlns:o="urn:schemas-microsoft-com:office:office" xmlns:r="http://schemas.openxmlformats.org/officeDocument/2006/relationships" xmlns:m="http://schemas.openxmlformats.org/officeDocument/2006/math" xmlns:v="urn:schemas-microsoft-com:vml" xmlns:wp14="http://schemas.microsoft.com/office/word/2010/wordprocessingDrawing" xmlns:wp="http://schemas.openxmlformats.org/drawingml/2006/wordprocessingDrawing" xmlns:w10="urn:schemas-microsoft-com:office:word" xmlns:w="http://schemas.openxmlformats.org/wordprocessingml/2006/main" xmlns:w14="http://schemas.microsoft.com/office/word/2010/wordml" xmlns:w15="http://schemas.microsoft.com/office/word/2012/wordml" xmlns:w16se="http://schemas.microsoft.com/office/word/2015/wordml/symex" xmlns:wpg="http://schemas.microsoft.com/office/word/2010/wordprocessingGroup" xmlns:wpi="http://schemas.microsoft.com/office/word/2010/wordprocessingInk" xmlns:wne="http://schemas.microsoft.com/office/word/2006/wordml" xmlns:wps="http://schemas.microsoft.com/office/word/2010/wordprocessingShape" mc:Ignorable="w14 w15 w16se wp14">
   <w:p>
     <w:pPr>
       <w:pStyle w:val="En-tte"/>
@@ -8581,7 +8855,7 @@
 </file>
 
 <file path=word/numbering.xml><?xml version="1.0" encoding="utf-8"?>
-<w:numbering xmlns:wpc="http://schemas.microsoft.com/office/word/2010/wordprocessingCanvas" xmlns:cx="http://schemas.microsoft.com/office/drawing/2014/chartex" xmlns:cx1="http://schemas.microsoft.com/office/drawing/2015/9/8/chartex" xmlns:cx2="http://schemas.microsoft.com/office/drawing/2015/10/21/chartex" xmlns:cx3="http://schemas.microsoft.com/office/drawing/2016/5/9/chartex" xmlns:cx4="http://schemas.microsoft.com/office/drawing/2016/5/10/chartex" xmlns:cx5="http://schemas.microsoft.com/office/drawing/2016/5/11/chartex" xmlns:cx6="http://schemas.microsoft.com/office/drawing/2016/5/12/chartex" xmlns:cx7="http://schemas.microsoft.com/office/drawing/2016/5/13/chartex" xmlns:cx8="http://schemas.microsoft.com/office/drawing/2016/5/14/chartex" xmlns:mc="http://schemas.openxmlformats.org/markup-compatibility/2006" xmlns:aink="http://schemas.microsoft.com/office/drawing/2016/ink" xmlns:am3d="http://schemas.microsoft.com/office/drawing/2017/model3d" xmlns:o="urn:schemas-microsoft-com:office:office" xmlns:r="http://schemas.openxmlformats.org/officeDocument/2006/relationships" xmlns:m="http://schemas.openxmlformats.org/officeDocument/2006/math" xmlns:v="urn:schemas-microsoft-com:vml" xmlns:wp14="http://schemas.microsoft.com/office/word/2010/wordprocessingDrawing" xmlns:wp="http://schemas.openxmlformats.org/drawingml/2006/wordprocessingDrawing" xmlns:w10="urn:schemas-microsoft-com:office:word" xmlns:w="http://schemas.openxmlformats.org/wordprocessingml/2006/main" xmlns:w14="http://schemas.microsoft.com/office/word/2010/wordml" xmlns:w15="http://schemas.microsoft.com/office/word/2012/wordml" xmlns:w16cid="http://schemas.microsoft.com/office/word/2016/wordml/cid" xmlns:w16se="http://schemas.microsoft.com/office/word/2015/wordml/symex" xmlns:wpg="http://schemas.microsoft.com/office/word/2010/wordprocessingGroup" xmlns:wpi="http://schemas.microsoft.com/office/word/2010/wordprocessingInk" xmlns:wne="http://schemas.microsoft.com/office/word/2006/wordml" xmlns:wps="http://schemas.microsoft.com/office/word/2010/wordprocessingShape" mc:Ignorable="w14 w15 w16se w16cid wp14">
+<w:numbering xmlns:wpc="http://schemas.microsoft.com/office/word/2010/wordprocessingCanvas" xmlns:cx="http://schemas.microsoft.com/office/drawing/2014/chartex" xmlns:cx1="http://schemas.microsoft.com/office/drawing/2015/9/8/chartex" xmlns:mc="http://schemas.openxmlformats.org/markup-compatibility/2006" xmlns:o="urn:schemas-microsoft-com:office:office" xmlns:r="http://schemas.openxmlformats.org/officeDocument/2006/relationships" xmlns:m="http://schemas.openxmlformats.org/officeDocument/2006/math" xmlns:v="urn:schemas-microsoft-com:vml" xmlns:wp14="http://schemas.microsoft.com/office/word/2010/wordprocessingDrawing" xmlns:wp="http://schemas.openxmlformats.org/drawingml/2006/wordprocessingDrawing" xmlns:w10="urn:schemas-microsoft-com:office:word" xmlns:w="http://schemas.openxmlformats.org/wordprocessingml/2006/main" xmlns:w14="http://schemas.microsoft.com/office/word/2010/wordml" xmlns:w15="http://schemas.microsoft.com/office/word/2012/wordml" xmlns:w16se="http://schemas.microsoft.com/office/word/2015/wordml/symex" xmlns:wpg="http://schemas.microsoft.com/office/word/2010/wordprocessingGroup" xmlns:wpi="http://schemas.microsoft.com/office/word/2010/wordprocessingInk" xmlns:wne="http://schemas.microsoft.com/office/word/2006/wordml" xmlns:wps="http://schemas.microsoft.com/office/word/2010/wordprocessingShape" mc:Ignorable="w14 w15 w16se wp14">
   <w:abstractNum w:abstractNumId="0" w15:restartNumberingAfterBreak="0">
     <w:nsid w:val="05472CF3"/>
     <w:multiLevelType w:val="multilevel"/>
@@ -11067,7 +11341,7 @@
 </file>
 
 <file path=word/styles.xml><?xml version="1.0" encoding="utf-8"?>
-<w:styles xmlns:mc="http://schemas.openxmlformats.org/markup-compatibility/2006" xmlns:r="http://schemas.openxmlformats.org/officeDocument/2006/relationships" xmlns:w="http://schemas.openxmlformats.org/wordprocessingml/2006/main" xmlns:w14="http://schemas.microsoft.com/office/word/2010/wordml" xmlns:w15="http://schemas.microsoft.com/office/word/2012/wordml" xmlns:w16cid="http://schemas.microsoft.com/office/word/2016/wordml/cid" xmlns:w16se="http://schemas.microsoft.com/office/word/2015/wordml/symex" mc:Ignorable="w14 w15 w16se w16cid">
+<w:styles xmlns:mc="http://schemas.openxmlformats.org/markup-compatibility/2006" xmlns:r="http://schemas.openxmlformats.org/officeDocument/2006/relationships" xmlns:w="http://schemas.openxmlformats.org/wordprocessingml/2006/main" xmlns:w14="http://schemas.microsoft.com/office/word/2010/wordml" xmlns:w15="http://schemas.microsoft.com/office/word/2012/wordml" xmlns:w16se="http://schemas.microsoft.com/office/word/2015/wordml/symex" mc:Ignorable="w14 w15 w16se">
   <w:docDefaults>
     <w:rPrDefault>
       <w:rPr>
@@ -11081,7 +11355,7 @@
       </w:pPr>
     </w:pPrDefault>
   </w:docDefaults>
-  <w:latentStyles w:defLockedState="0" w:defUIPriority="99" w:defSemiHidden="0" w:defUnhideWhenUsed="0" w:defQFormat="0" w:count="375">
+  <w:latentStyles w:defLockedState="0" w:defUIPriority="99" w:defSemiHidden="0" w:defUnhideWhenUsed="0" w:defQFormat="0" w:count="371">
     <w:lsdException w:name="Normal" w:uiPriority="0" w:qFormat="1"/>
     <w:lsdException w:name="heading 1" w:uiPriority="9" w:qFormat="1"/>
     <w:lsdException w:name="heading 2" w:semiHidden="1" w:uiPriority="9" w:unhideWhenUsed="1" w:qFormat="1"/>
@@ -11453,10 +11727,6 @@
     <w:lsdException w:name="List Table 5 Dark Accent 6" w:uiPriority="50"/>
     <w:lsdException w:name="List Table 6 Colorful Accent 6" w:uiPriority="51"/>
     <w:lsdException w:name="List Table 7 Colorful Accent 6" w:uiPriority="52"/>
-    <w:lsdException w:name="Mention" w:semiHidden="1" w:unhideWhenUsed="1"/>
-    <w:lsdException w:name="Smart Hyperlink" w:semiHidden="1" w:unhideWhenUsed="1"/>
-    <w:lsdException w:name="Hashtag" w:semiHidden="1" w:unhideWhenUsed="1"/>
-    <w:lsdException w:name="Unresolved Mention" w:semiHidden="1" w:unhideWhenUsed="1"/>
   </w:latentStyles>
   <w:style w:type="paragraph" w:default="1" w:styleId="Normal">
     <w:name w:val="Normal"/>
@@ -11989,7 +12259,7 @@
       <w:szCs w:val="24"/>
     </w:rPr>
   </w:style>
-  <w:style w:type="character" w:styleId="Accentuationlgre">
+  <w:style w:type="character" w:styleId="Emphaseple">
     <w:name w:val="Subtle Emphasis"/>
     <w:uiPriority w:val="19"/>
     <w:qFormat/>
@@ -12000,7 +12270,7 @@
       <w:color w:val="1A495C" w:themeColor="accent1" w:themeShade="7F"/>
     </w:rPr>
   </w:style>
-  <w:style w:type="character" w:styleId="Accentuationintense">
+  <w:style w:type="character" w:styleId="Emphaseintense">
     <w:name w:val="Intense Emphasis"/>
     <w:uiPriority w:val="21"/>
     <w:qFormat/>
@@ -13562,7 +13832,7 @@
 </file>
 
 <file path=customXml/itemProps1.xml><?xml version="1.0" encoding="utf-8"?>
-<ds:datastoreItem xmlns:ds="http://schemas.openxmlformats.org/officeDocument/2006/customXml" ds:itemID="{1EE2BF5D-77C8-43E3-A948-79F51A1E07F2}">
+<ds:datastoreItem xmlns:ds="http://schemas.openxmlformats.org/officeDocument/2006/customXml" ds:itemID="{BE3AD761-6DAB-49C2-9667-F7AE1F1855CF}">
   <ds:schemaRefs>
     <ds:schemaRef ds:uri="http://schemas.openxmlformats.org/officeDocument/2006/bibliography"/>
   </ds:schemaRefs>

</xml_diff>